<commit_message>
Edited wording for Apple and AutoHelm
</commit_message>
<xml_diff>
--- a/Resume_Zaid_Omer.docx
+++ b/Resume_Zaid_Omer.docx
@@ -502,7 +502,7 @@
           <w:szCs w:val="28"/>
         </w:rPr>
         <w:drawing>
-          <wp:anchor distT="0" distB="0" distL="114300" distR="114300" simplePos="0" relativeHeight="251674624" behindDoc="0" locked="0" layoutInCell="1" allowOverlap="1" wp14:anchorId="446E2DE6" wp14:editId="48B2EE92">
+          <wp:anchor distT="0" distB="0" distL="114300" distR="114300" simplePos="0" relativeHeight="251674624" behindDoc="0" locked="0" layoutInCell="1" allowOverlap="1" wp14:anchorId="446E2DE6" wp14:editId="4B029243">
             <wp:simplePos x="0" y="0"/>
             <wp:positionH relativeFrom="margin">
               <wp:align>left</wp:align>
@@ -1189,10 +1189,88 @@
       </w:pPr>
       <w:r>
         <w:rPr>
+          <w:rFonts w:ascii="Times New Roman" w:hAnsi="Times New Roman" w:cs="Times New Roman"/>
           <w:noProof/>
+          <w:sz w:val="28"/>
+          <w:szCs w:val="28"/>
+        </w:rPr>
+        <mc:AlternateContent>
+          <mc:Choice Requires="wps">
+            <w:drawing>
+              <wp:anchor distT="0" distB="0" distL="114300" distR="114300" simplePos="0" relativeHeight="251712512" behindDoc="0" locked="0" layoutInCell="1" allowOverlap="1" wp14:anchorId="41BD7C79" wp14:editId="23E3E1D0">
+                <wp:simplePos x="0" y="0"/>
+                <wp:positionH relativeFrom="margin">
+                  <wp:align>left</wp:align>
+                </wp:positionH>
+                <wp:positionV relativeFrom="paragraph">
+                  <wp:posOffset>202677</wp:posOffset>
+                </wp:positionV>
+                <wp:extent cx="6622415" cy="22225"/>
+                <wp:effectExtent l="0" t="0" r="26035" b="34925"/>
+                <wp:wrapNone/>
+                <wp:docPr id="1484134110" name="Straight Connector 2"/>
+                <wp:cNvGraphicFramePr/>
+                <a:graphic xmlns:a="http://schemas.openxmlformats.org/drawingml/2006/main">
+                  <a:graphicData uri="http://schemas.microsoft.com/office/word/2010/wordprocessingShape">
+                    <wps:wsp>
+                      <wps:cNvCnPr/>
+                      <wps:spPr>
+                        <a:xfrm flipV="1">
+                          <a:off x="0" y="0"/>
+                          <a:ext cx="6622415" cy="22225"/>
+                        </a:xfrm>
+                        <a:prstGeom prst="line">
+                          <a:avLst/>
+                        </a:prstGeom>
+                        <a:ln w="12700">
+                          <a:solidFill>
+                            <a:srgbClr val="099B8A"/>
+                          </a:solidFill>
+                        </a:ln>
+                      </wps:spPr>
+                      <wps:style>
+                        <a:lnRef idx="1">
+                          <a:schemeClr val="accent1"/>
+                        </a:lnRef>
+                        <a:fillRef idx="0">
+                          <a:schemeClr val="accent1"/>
+                        </a:fillRef>
+                        <a:effectRef idx="0">
+                          <a:schemeClr val="accent1"/>
+                        </a:effectRef>
+                        <a:fontRef idx="minor">
+                          <a:schemeClr val="tx1"/>
+                        </a:fontRef>
+                      </wps:style>
+                      <wps:bodyPr/>
+                    </wps:wsp>
+                  </a:graphicData>
+                </a:graphic>
+                <wp14:sizeRelH relativeFrom="margin">
+                  <wp14:pctWidth>0</wp14:pctWidth>
+                </wp14:sizeRelH>
+                <wp14:sizeRelV relativeFrom="margin">
+                  <wp14:pctHeight>0</wp14:pctHeight>
+                </wp14:sizeRelV>
+              </wp:anchor>
+            </w:drawing>
+          </mc:Choice>
+          <mc:Fallback>
+            <w:pict>
+              <v:line w14:anchorId="1982225B" id="Straight Connector 2" o:spid="_x0000_s1026" style="position:absolute;flip:y;z-index:251712512;visibility:visible;mso-wrap-style:square;mso-width-percent:0;mso-height-percent:0;mso-wrap-distance-left:9pt;mso-wrap-distance-top:0;mso-wrap-distance-right:9pt;mso-wrap-distance-bottom:0;mso-position-horizontal:left;mso-position-horizontal-relative:margin;mso-position-vertical:absolute;mso-position-vertical-relative:text;mso-width-percent:0;mso-height-percent:0;mso-width-relative:margin;mso-height-relative:margin" from="0,15.95pt" to="521.45pt,17.7pt" o:gfxdata="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" strokecolor="#099b8a" strokeweight="1pt">
+                <v:stroke joinstyle="miter"/>
+                <w10:wrap anchorx="margin"/>
+              </v:line>
+            </w:pict>
+          </mc:Fallback>
+        </mc:AlternateContent>
+      </w:r>
+      <w:r>
+        <w:rPr>
+          <w:noProof/>
         </w:rPr>
         <w:drawing>
-          <wp:anchor distT="0" distB="0" distL="114300" distR="114300" simplePos="0" relativeHeight="251676672" behindDoc="0" locked="0" layoutInCell="1" allowOverlap="1" wp14:anchorId="5A52BC3F" wp14:editId="7DCF677A">
+          <wp:anchor distT="0" distB="0" distL="114300" distR="114300" simplePos="0" relativeHeight="251676672" behindDoc="0" locked="0" layoutInCell="1" allowOverlap="1" wp14:anchorId="5A52BC3F" wp14:editId="42F34BC1">
             <wp:simplePos x="0" y="0"/>
             <wp:positionH relativeFrom="margin">
               <wp:align>left</wp:align>
@@ -1285,80 +1363,8 @@
           <w:sz w:val="28"/>
           <w:szCs w:val="28"/>
         </w:rPr>
-        <mc:AlternateContent>
-          <mc:Choice Requires="wps">
-            <w:drawing>
-              <wp:anchor distT="0" distB="0" distL="114300" distR="114300" simplePos="0" relativeHeight="251712512" behindDoc="0" locked="0" layoutInCell="1" allowOverlap="1" wp14:anchorId="41BD7C79" wp14:editId="4D8E1C69">
-                <wp:simplePos x="0" y="0"/>
-                <wp:positionH relativeFrom="margin">
-                  <wp:align>left</wp:align>
-                </wp:positionH>
-                <wp:positionV relativeFrom="paragraph">
-                  <wp:posOffset>206897</wp:posOffset>
-                </wp:positionV>
-                <wp:extent cx="6622610" cy="22634"/>
-                <wp:effectExtent l="0" t="0" r="26035" b="34925"/>
-                <wp:wrapNone/>
-                <wp:docPr id="1484134110" name="Straight Connector 2"/>
-                <wp:cNvGraphicFramePr/>
-                <a:graphic xmlns:a="http://schemas.openxmlformats.org/drawingml/2006/main">
-                  <a:graphicData uri="http://schemas.microsoft.com/office/word/2010/wordprocessingShape">
-                    <wps:wsp>
-                      <wps:cNvCnPr/>
-                      <wps:spPr>
-                        <a:xfrm flipV="1">
-                          <a:off x="0" y="0"/>
-                          <a:ext cx="6622610" cy="22634"/>
-                        </a:xfrm>
-                        <a:prstGeom prst="line">
-                          <a:avLst/>
-                        </a:prstGeom>
-                        <a:ln w="12700">
-                          <a:solidFill>
-                            <a:srgbClr val="099B8A"/>
-                          </a:solidFill>
-                        </a:ln>
-                      </wps:spPr>
-                      <wps:style>
-                        <a:lnRef idx="1">
-                          <a:schemeClr val="accent1"/>
-                        </a:lnRef>
-                        <a:fillRef idx="0">
-                          <a:schemeClr val="accent1"/>
-                        </a:fillRef>
-                        <a:effectRef idx="0">
-                          <a:schemeClr val="accent1"/>
-                        </a:effectRef>
-                        <a:fontRef idx="minor">
-                          <a:schemeClr val="tx1"/>
-                        </a:fontRef>
-                      </wps:style>
-                      <wps:bodyPr/>
-                    </wps:wsp>
-                  </a:graphicData>
-                </a:graphic>
-              </wp:anchor>
-            </w:drawing>
-          </mc:Choice>
-          <mc:Fallback>
-            <w:pict>
-              <v:line w14:anchorId="2C5CB02C" id="Straight Connector 2" o:spid="_x0000_s1026" style="position:absolute;flip:y;z-index:251712512;visibility:visible;mso-wrap-style:square;mso-wrap-distance-left:9pt;mso-wrap-distance-top:0;mso-wrap-distance-right:9pt;mso-wrap-distance-bottom:0;mso-position-horizontal:left;mso-position-horizontal-relative:margin;mso-position-vertical:absolute;mso-position-vertical-relative:text" from="0,16.3pt" to="521.45pt,18.1pt" o:gfxdata="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" strokecolor="#099b8a" strokeweight="1pt">
-                <v:stroke joinstyle="miter"/>
-                <w10:wrap anchorx="margin"/>
-              </v:line>
-            </w:pict>
-          </mc:Fallback>
-        </mc:AlternateContent>
-      </w:r>
-      <w:r>
-        <w:rPr>
-          <w:rFonts w:ascii="Times New Roman" w:hAnsi="Times New Roman" w:cs="Times New Roman"/>
-          <w:noProof/>
-          <w:sz w:val="28"/>
-          <w:szCs w:val="28"/>
-        </w:rPr>
         <w:drawing>
-          <wp:anchor distT="0" distB="0" distL="114300" distR="114300" simplePos="0" relativeHeight="251673600" behindDoc="0" locked="0" layoutInCell="1" allowOverlap="1" wp14:anchorId="723878E5" wp14:editId="181909DB">
+          <wp:anchor distT="0" distB="0" distL="114300" distR="114300" simplePos="0" relativeHeight="251673600" behindDoc="0" locked="0" layoutInCell="1" allowOverlap="1" wp14:anchorId="723878E5" wp14:editId="51D9A447">
             <wp:simplePos x="0" y="0"/>
             <wp:positionH relativeFrom="margin">
               <wp:posOffset>-692</wp:posOffset>
@@ -2181,27 +2187,83 @@
           <w:szCs w:val="21"/>
           <w:lang w:val="en-US"/>
         </w:rPr>
-        <w:t xml:space="preserve">Built upon </w:t>
-      </w:r>
-      <w:r>
-        <w:rPr>
-          <w:b/>
-          <w:bCs/>
+        <w:t>Discussed issues with</w:t>
+      </w:r>
+      <w:r>
+        <w:rPr>
           <w:noProof/>
           <w:sz w:val="21"/>
           <w:szCs w:val="21"/>
           <w:lang w:val="en-US"/>
         </w:rPr>
+        <w:t xml:space="preserve"> </w:t>
+      </w:r>
+      <w:r>
+        <w:rPr>
+          <w:b/>
+          <w:bCs/>
+          <w:noProof/>
+          <w:sz w:val="21"/>
+          <w:szCs w:val="21"/>
+          <w:lang w:val="en-US"/>
+        </w:rPr>
         <w:t>vendor</w:t>
       </w:r>
       <w:r>
         <w:rPr>
+          <w:b/>
+          <w:bCs/>
           <w:noProof/>
           <w:sz w:val="21"/>
           <w:szCs w:val="21"/>
           <w:lang w:val="en-US"/>
         </w:rPr>
-        <w:t xml:space="preserve"> work and participated in international factory builds with team members</w:t>
+        <w:t>s</w:t>
+      </w:r>
+      <w:r>
+        <w:rPr>
+          <w:noProof/>
+          <w:sz w:val="21"/>
+          <w:szCs w:val="21"/>
+          <w:lang w:val="en-US"/>
+        </w:rPr>
+        <w:t xml:space="preserve"> </w:t>
+      </w:r>
+      <w:r>
+        <w:rPr>
+          <w:noProof/>
+          <w:sz w:val="21"/>
+          <w:szCs w:val="21"/>
+          <w:lang w:val="en-US"/>
+        </w:rPr>
+        <w:t xml:space="preserve">&amp; built upon their </w:t>
+      </w:r>
+      <w:r>
+        <w:rPr>
+          <w:noProof/>
+          <w:sz w:val="21"/>
+          <w:szCs w:val="21"/>
+          <w:lang w:val="en-US"/>
+        </w:rPr>
+        <w:t>work</w:t>
+      </w:r>
+      <w:r>
+        <w:rPr>
+          <w:noProof/>
+          <w:sz w:val="21"/>
+          <w:szCs w:val="21"/>
+          <w:lang w:val="en-US"/>
+        </w:rPr>
+        <w:t>. P</w:t>
+      </w:r>
+      <w:r>
+        <w:rPr>
+          <w:noProof/>
+          <w:sz w:val="21"/>
+          <w:szCs w:val="21"/>
+          <w:lang w:val="en-US"/>
+        </w:rPr>
+        <w:t>articipated in international factory build with team members</w:t>
       </w:r>
       <w:r>
         <w:rPr>
@@ -3598,7 +3660,7 @@
           <w:lang w:val="en-US"/>
           <w14:ligatures w14:val="none"/>
         </w:rPr>
-        <w:t>Deployed</w:t>
+        <w:t>Integrated</w:t>
       </w:r>
       <w:r>
         <w:rPr>
@@ -4967,7 +5029,34 @@
           <w:lang w:val="en-US"/>
           <w14:ligatures w14:val="none"/>
         </w:rPr>
-        <w:t xml:space="preserve"> a robust Windows application</w:t>
+        <w:t xml:space="preserve"> </w:t>
+      </w:r>
+      <w:r>
+        <w:rPr>
+          <w:sz w:val="21"/>
+          <w:szCs w:val="21"/>
+          <w:lang w:val="en-US"/>
+          <w14:ligatures w14:val="none"/>
+        </w:rPr>
+        <w:t>in a team of 5</w:t>
+      </w:r>
+      <w:r>
+        <w:rPr>
+          <w:sz w:val="21"/>
+          <w:szCs w:val="21"/>
+          <w:lang w:val="en-US"/>
+          <w14:ligatures w14:val="none"/>
+        </w:rPr>
+        <w:t xml:space="preserve">; </w:t>
+      </w:r>
+      <w:r>
+        <w:rPr>
+          <w:sz w:val="21"/>
+          <w:szCs w:val="21"/>
+          <w:lang w:val="en-US"/>
+          <w14:ligatures w14:val="none"/>
+        </w:rPr>
+        <w:t>a robust Windows application</w:t>
       </w:r>
       <w:r>
         <w:rPr>
@@ -5039,38 +5128,7 @@
           <w:lang w:val="en-US"/>
           <w14:ligatures w14:val="none"/>
         </w:rPr>
-        <w:t xml:space="preserve"> workflows to automate anything using the </w:t>
-      </w:r>
-      <w:r>
-        <w:rPr>
-          <w:b/>
-          <w:bCs/>
-          <w:sz w:val="21"/>
-          <w:szCs w:val="21"/>
-          <w:lang w:val="en-US"/>
-          <w14:ligatures w14:val="none"/>
-        </w:rPr>
-        <w:t>2</w:t>
-      </w:r>
-      <w:r>
-        <w:rPr>
-          <w:b/>
-          <w:bCs/>
-          <w:sz w:val="21"/>
-          <w:szCs w:val="21"/>
-          <w:lang w:val="en-US"/>
-          <w14:ligatures w14:val="none"/>
-        </w:rPr>
-        <w:t>0+</w:t>
-      </w:r>
-      <w:r>
-        <w:rPr>
-          <w:sz w:val="21"/>
-          <w:szCs w:val="21"/>
-          <w:lang w:val="en-US"/>
-          <w14:ligatures w14:val="none"/>
-        </w:rPr>
-        <w:t xml:space="preserve"> building blocks provided by the software.</w:t>
+        <w:t xml:space="preserve"> workflows to automate anything using the building blocks provided by the software.</w:t>
       </w:r>
     </w:p>
     <w:p>
@@ -5132,6 +5190,57 @@
       </w:r>
       <w:r>
         <w:rPr>
+          <w:b/>
+          <w:bCs/>
+          <w:sz w:val="21"/>
+          <w:szCs w:val="21"/>
+          <w:lang w:val="en-US"/>
+          <w14:ligatures w14:val="none"/>
+        </w:rPr>
+        <w:t xml:space="preserve"> </w:t>
+      </w:r>
+      <w:r>
+        <w:rPr>
+          <w:sz w:val="21"/>
+          <w:szCs w:val="21"/>
+          <w:lang w:val="en-US"/>
+          <w14:ligatures w14:val="none"/>
+        </w:rPr>
+        <w:t>with</w:t>
+      </w:r>
+      <w:r>
+        <w:rPr>
+          <w:b/>
+          <w:bCs/>
+          <w:sz w:val="21"/>
+          <w:szCs w:val="21"/>
+          <w:lang w:val="en-US"/>
+          <w14:ligatures w14:val="none"/>
+        </w:rPr>
+        <w:t xml:space="preserve"> 20+ </w:t>
+      </w:r>
+      <w:r>
+        <w:rPr>
+          <w:sz w:val="21"/>
+          <w:szCs w:val="21"/>
+          <w:lang w:val="en-US"/>
+          <w14:ligatures w14:val="none"/>
+        </w:rPr>
+        <w:t>components</w:t>
+      </w:r>
+      <w:r>
+        <w:rPr>
+          <w:b/>
+          <w:bCs/>
+          <w:sz w:val="21"/>
+          <w:szCs w:val="21"/>
+          <w:lang w:val="en-US"/>
+          <w14:ligatures w14:val="none"/>
+        </w:rPr>
+        <w:t>,</w:t>
+      </w:r>
+      <w:r>
+        <w:rPr>
           <w:sz w:val="21"/>
           <w:szCs w:val="21"/>
           <w:lang w:val="en-US"/>
@@ -5265,7 +5374,16 @@
           <w:lang w:val="en-US"/>
           <w14:ligatures w14:val="none"/>
         </w:rPr>
-        <w:t xml:space="preserve">Integrated </w:t>
+        <w:t>Deployed</w:t>
+      </w:r>
+      <w:r>
+        <w:rPr>
+          <w:sz w:val="21"/>
+          <w:szCs w:val="21"/>
+          <w:lang w:val="en-US"/>
+          <w14:ligatures w14:val="none"/>
+        </w:rPr>
+        <w:t xml:space="preserve"> </w:t>
       </w:r>
       <w:r>
         <w:rPr>

</xml_diff>

<commit_message>
Added CNN's and decision trees in course descriptions
</commit_message>
<xml_diff>
--- a/Resume_Zaid_Omer.docx
+++ b/Resume_Zaid_Omer.docx
@@ -6324,7 +6324,7 @@
           <w:lang w:val="en-US"/>
           <w14:ligatures w14:val="none"/>
         </w:rPr>
-        <w:t>taking</w:t>
+        <w:t>in</w:t>
       </w:r>
       <w:r>
         <w:rPr>
@@ -6423,7 +6423,7 @@
           <w:lang w:val="en-US"/>
           <w14:ligatures w14:val="none"/>
         </w:rPr>
-        <w:t>GPU programming in CUDA C</w:t>
+        <w:t>CUDA C</w:t>
       </w:r>
       <w:r>
         <w:rPr>
@@ -6434,7 +6434,7 @@
           <w:lang w:val="en-US"/>
           <w14:ligatures w14:val="none"/>
         </w:rPr>
-        <w:t>.</w:t>
+        <w:t xml:space="preserve"> </w:t>
       </w:r>
       <w:r>
         <w:rPr>
@@ -6445,7 +6445,7 @@
           <w:lang w:val="en-US"/>
           <w14:ligatures w14:val="none"/>
         </w:rPr>
-        <w:t xml:space="preserve"> </w:t>
+        <w:t xml:space="preserve">GPU programming </w:t>
       </w:r>
       <w:r>
         <w:rPr>
@@ -6456,7 +6456,7 @@
           <w:lang w:val="en-US"/>
           <w14:ligatures w14:val="none"/>
         </w:rPr>
-        <w:t>C</w:t>
+        <w:t>for CNNs</w:t>
       </w:r>
       <w:r>
         <w:rPr>
@@ -6467,7 +6467,7 @@
           <w:lang w:val="en-US"/>
           <w14:ligatures w14:val="none"/>
         </w:rPr>
-        <w:t>oncurrency, profiling,</w:t>
+        <w:t>.</w:t>
       </w:r>
       <w:r>
         <w:rPr>
@@ -6489,7 +6489,7 @@
           <w:lang w:val="en-US"/>
           <w14:ligatures w14:val="none"/>
         </w:rPr>
-        <w:t>&amp; coding</w:t>
+        <w:t>C</w:t>
       </w:r>
       <w:r>
         <w:rPr>
@@ -6500,7 +6500,7 @@
           <w:lang w:val="en-US"/>
           <w14:ligatures w14:val="none"/>
         </w:rPr>
-        <w:t xml:space="preserve"> </w:t>
+        <w:t>oncurrency, profilin</w:t>
       </w:r>
       <w:r>
         <w:rPr>
@@ -6511,7 +6511,40 @@
           <w:lang w:val="en-US"/>
           <w14:ligatures w14:val="none"/>
         </w:rPr>
-        <w:t>in Rust</w:t>
+        <w:t xml:space="preserve">g, </w:t>
+      </w:r>
+      <w:r>
+        <w:rPr>
+          <w:i/>
+          <w:iCs/>
+          <w:sz w:val="21"/>
+          <w:szCs w:val="21"/>
+          <w:lang w:val="en-US"/>
+          <w14:ligatures w14:val="none"/>
+        </w:rPr>
+        <w:t>codin</w:t>
+      </w:r>
+      <w:r>
+        <w:rPr>
+          <w:i/>
+          <w:iCs/>
+          <w:sz w:val="21"/>
+          <w:szCs w:val="21"/>
+          <w:lang w:val="en-US"/>
+          <w14:ligatures w14:val="none"/>
+        </w:rPr>
+        <w:t>g in</w:t>
+      </w:r>
+      <w:r>
+        <w:rPr>
+          <w:i/>
+          <w:iCs/>
+          <w:sz w:val="21"/>
+          <w:szCs w:val="21"/>
+          <w:lang w:val="en-US"/>
+          <w14:ligatures w14:val="none"/>
+        </w:rPr>
+        <w:t xml:space="preserve"> Rust</w:t>
       </w:r>
     </w:p>
     <w:p>
@@ -6553,7 +6586,7 @@
           <w:lang w:val="en-US"/>
           <w14:ligatures w14:val="none"/>
         </w:rPr>
-        <w:t>taking</w:t>
+        <w:t>in</w:t>
       </w:r>
       <w:r>
         <w:rPr>
@@ -6575,7 +6608,7 @@
           <w:lang w:val="en-US"/>
           <w14:ligatures w14:val="none"/>
         </w:rPr>
-        <w:t>Introduction to Machine Learnin</w:t>
+        <w:t>Intro to Machine Learnin</w:t>
       </w:r>
       <w:r>
         <w:rPr>
@@ -6619,7 +6652,29 @@
           <w:lang w:val="en-US"/>
           <w14:ligatures w14:val="none"/>
         </w:rPr>
-        <w:t>Data fitting, training, neural networks, regression in Python</w:t>
+        <w:t>Data fitting, training, neural networks,</w:t>
+      </w:r>
+      <w:r>
+        <w:rPr>
+          <w:i/>
+          <w:iCs/>
+          <w:sz w:val="21"/>
+          <w:szCs w:val="21"/>
+          <w:lang w:val="en-US"/>
+          <w14:ligatures w14:val="none"/>
+        </w:rPr>
+        <w:t xml:space="preserve"> decision trees,</w:t>
+      </w:r>
+      <w:r>
+        <w:rPr>
+          <w:i/>
+          <w:iCs/>
+          <w:sz w:val="21"/>
+          <w:szCs w:val="21"/>
+          <w:lang w:val="en-US"/>
+          <w14:ligatures w14:val="none"/>
+        </w:rPr>
+        <w:t xml:space="preserve"> regression in Python</w:t>
       </w:r>
     </w:p>
     <w:sectPr>

</xml_diff>

<commit_message>
added a lot of frameworks, compiler related key-words for AutoHelm
</commit_message>
<xml_diff>
--- a/Resume_Zaid_Omer.docx
+++ b/Resume_Zaid_Omer.docx
@@ -245,7 +245,7 @@
     </w:p>
     <w:p>
       <w:pPr>
-        <w:spacing w:line="240" w:lineRule="auto"/>
+        <w:spacing w:after="60" w:line="240" w:lineRule="auto"/>
         <w:jc w:val="center"/>
         <w:rPr>
           <w:sz w:val="21"/>
@@ -487,7 +487,7 @@
     <w:p>
       <w:pPr>
         <w:widowControl w:val="0"/>
-        <w:spacing w:after="100" w:line="240" w:lineRule="auto"/>
+        <w:spacing w:after="60" w:line="240" w:lineRule="auto"/>
         <w:rPr>
           <w:sz w:val="28"/>
           <w:szCs w:val="28"/>
@@ -879,6 +879,15 @@
           <w:lang w:val="en-US"/>
           <w14:ligatures w14:val="none"/>
         </w:rPr>
+        <w:t xml:space="preserve">XAML, </w:t>
+      </w:r>
+      <w:r>
+        <w:rPr>
+          <w:sz w:val="21"/>
+          <w:szCs w:val="21"/>
+          <w:lang w:val="en-US"/>
+          <w14:ligatures w14:val="none"/>
+        </w:rPr>
         <w:t>MATLAB,</w:t>
       </w:r>
       <w:r>
@@ -931,6 +940,7 @@
       <w:pPr>
         <w:widowControl w:val="0"/>
         <w:spacing w:after="100" w:line="240" w:lineRule="auto"/>
+        <w:ind w:left="1134" w:hanging="1134"/>
         <w:rPr>
           <w:sz w:val="21"/>
           <w:szCs w:val="21"/>
@@ -985,6 +995,15 @@
           <w:lang w:val="en-US"/>
           <w14:ligatures w14:val="none"/>
         </w:rPr>
+        <w:t xml:space="preserve">Expo, </w:t>
+      </w:r>
+      <w:r>
+        <w:rPr>
+          <w:sz w:val="21"/>
+          <w:szCs w:val="21"/>
+          <w:lang w:val="en-US"/>
+          <w14:ligatures w14:val="none"/>
+        </w:rPr>
         <w:t xml:space="preserve">Express.js, Node.js, </w:t>
       </w:r>
       <w:r>
@@ -1021,6 +1040,15 @@
           <w:lang w:val="en-US"/>
           <w14:ligatures w14:val="none"/>
         </w:rPr>
+        <w:t xml:space="preserve">WPF, </w:t>
+      </w:r>
+      <w:r>
+        <w:rPr>
+          <w:sz w:val="21"/>
+          <w:szCs w:val="21"/>
+          <w:lang w:val="en-US"/>
+          <w14:ligatures w14:val="none"/>
+        </w:rPr>
         <w:t xml:space="preserve">Hadoop/HDFS, Thrift, </w:t>
       </w:r>
       <w:r>
@@ -1048,7 +1076,26 @@
           <w:lang w:val="en-US"/>
           <w14:ligatures w14:val="none"/>
         </w:rPr>
-        <w:t>RAFT, Kafka</w:t>
+        <w:t xml:space="preserve">RAFT, </w:t>
+      </w:r>
+      <w:r>
+        <w:rPr>
+          <w:color w:val="FFFFFF" w:themeColor="background1"/>
+          <w:sz w:val="21"/>
+          <w:szCs w:val="21"/>
+          <w:lang w:val="en-US"/>
+          <w14:ligatures w14:val="none"/>
+        </w:rPr>
+        <w:t>.</w:t>
+      </w:r>
+      <w:r>
+        <w:rPr>
+          <w:sz w:val="21"/>
+          <w:szCs w:val="21"/>
+          <w:lang w:val="en-US"/>
+          <w14:ligatures w14:val="none"/>
+        </w:rPr>
+        <w:t>Kafka</w:t>
       </w:r>
       <w:r>
         <w:rPr>
@@ -1058,6 +1105,78 @@
           <w14:ligatures w14:val="none"/>
         </w:rPr>
         <w:t>, curl</w:t>
+      </w:r>
+      <w:r>
+        <w:rPr>
+          <w:sz w:val="21"/>
+          <w:szCs w:val="21"/>
+          <w:lang w:val="en-US"/>
+          <w14:ligatures w14:val="none"/>
+        </w:rPr>
+        <w:t>,</w:t>
+      </w:r>
+      <w:r>
+        <w:rPr>
+          <w:sz w:val="21"/>
+          <w:szCs w:val="21"/>
+          <w:lang w:val="en-US"/>
+          <w14:ligatures w14:val="none"/>
+        </w:rPr>
+        <w:t xml:space="preserve"> </w:t>
+      </w:r>
+      <w:r>
+        <w:rPr>
+          <w:sz w:val="21"/>
+          <w:szCs w:val="21"/>
+          <w:lang w:val="en-US"/>
+          <w14:ligatures w14:val="none"/>
+        </w:rPr>
+        <w:t xml:space="preserve">REST, SOAP, </w:t>
+      </w:r>
+      <w:r>
+        <w:rPr>
+          <w:sz w:val="21"/>
+          <w:szCs w:val="21"/>
+          <w:lang w:val="en-US"/>
+          <w14:ligatures w14:val="none"/>
+        </w:rPr>
+        <w:t>NumPy, Pandas, scikit-learn, Matplotlib,</w:t>
+      </w:r>
+      <w:r>
+        <w:rPr>
+          <w:sz w:val="21"/>
+          <w:szCs w:val="21"/>
+          <w:lang w:val="en-US"/>
+          <w14:ligatures w14:val="none"/>
+        </w:rPr>
+        <w:t xml:space="preserve"> </w:t>
+      </w:r>
+      <w:r>
+        <w:rPr>
+          <w:sz w:val="21"/>
+          <w:szCs w:val="21"/>
+          <w:lang w:val="en-US"/>
+          <w14:ligatures w14:val="none"/>
+        </w:rPr>
+        <w:t xml:space="preserve">OpenCV, </w:t>
+      </w:r>
+      <w:r>
+        <w:rPr>
+          <w:sz w:val="21"/>
+          <w:szCs w:val="21"/>
+          <w:lang w:val="en-US"/>
+          <w14:ligatures w14:val="none"/>
+        </w:rPr>
+        <w:t>Tesseract OCR,</w:t>
+      </w:r>
+      <w:r>
+        <w:rPr>
+          <w:sz w:val="21"/>
+          <w:szCs w:val="21"/>
+          <w:lang w:val="en-US"/>
+          <w14:ligatures w14:val="none"/>
+        </w:rPr>
+        <w:t xml:space="preserve"> FFmpeg</w:t>
       </w:r>
     </w:p>
     <w:p>
@@ -1147,6 +1266,15 @@
           <w:lang w:val="en-US"/>
           <w14:ligatures w14:val="none"/>
         </w:rPr>
+        <w:t xml:space="preserve"> AWS,</w:t>
+      </w:r>
+      <w:r>
+        <w:rPr>
+          <w:sz w:val="21"/>
+          <w:szCs w:val="21"/>
+          <w:lang w:val="en-US"/>
+          <w14:ligatures w14:val="none"/>
+        </w:rPr>
         <w:t xml:space="preserve"> LLaMA,</w:t>
       </w:r>
       <w:r>
@@ -1165,43 +1293,25 @@
           <w:lang w:val="en-US"/>
           <w14:ligatures w14:val="none"/>
         </w:rPr>
-        <w:t>,</w:t>
-      </w:r>
-      <w:r>
-        <w:rPr>
-          <w:sz w:val="21"/>
-          <w:szCs w:val="21"/>
-          <w:lang w:val="en-US"/>
-          <w14:ligatures w14:val="none"/>
-        </w:rPr>
-        <w:t xml:space="preserve"> </w:t>
-      </w:r>
-      <w:r>
-        <w:rPr>
-          <w:sz w:val="21"/>
-          <w:szCs w:val="21"/>
-          <w:lang w:val="en-US"/>
-          <w14:ligatures w14:val="none"/>
-        </w:rPr>
-        <w:t xml:space="preserve">REST, </w:t>
-      </w:r>
-      <w:r>
-        <w:rPr>
-          <w:sz w:val="21"/>
-          <w:szCs w:val="21"/>
-          <w:lang w:val="en-US"/>
-          <w14:ligatures w14:val="none"/>
-        </w:rPr>
-        <w:t xml:space="preserve">Vim, </w:t>
-      </w:r>
-      <w:r>
-        <w:rPr>
-          <w:sz w:val="21"/>
-          <w:szCs w:val="21"/>
-          <w:lang w:val="en-US"/>
-          <w14:ligatures w14:val="none"/>
-        </w:rPr>
-        <w:t xml:space="preserve">SOAP, </w:t>
+        <w:t xml:space="preserve">, Linux, </w:t>
+      </w:r>
+      <w:r>
+        <w:rPr>
+          <w:sz w:val="21"/>
+          <w:szCs w:val="21"/>
+          <w:lang w:val="en-US"/>
+          <w14:ligatures w14:val="none"/>
+        </w:rPr>
+        <w:t>Vim</w:t>
+      </w:r>
+      <w:r>
+        <w:rPr>
+          <w:sz w:val="21"/>
+          <w:szCs w:val="21"/>
+          <w:lang w:val="en-US"/>
+          <w14:ligatures w14:val="none"/>
+        </w:rPr>
+        <w:t xml:space="preserve">, </w:t>
       </w:r>
       <w:r>
         <w:rPr>
@@ -1770,14 +1880,23 @@
       </w:r>
       <w:r>
         <w:rPr>
-          <w:b/>
-          <w:bCs/>
-          <w:sz w:val="21"/>
-          <w:szCs w:val="21"/>
-          <w:lang w:val="en-US"/>
-          <w14:ligatures w14:val="none"/>
-        </w:rPr>
-        <w:t>by 20%</w:t>
+          <w:sz w:val="21"/>
+          <w:szCs w:val="21"/>
+          <w:lang w:val="en-US"/>
+          <w14:ligatures w14:val="none"/>
+        </w:rPr>
+        <w:t>by</w:t>
+      </w:r>
+      <w:r>
+        <w:rPr>
+          <w:b/>
+          <w:bCs/>
+          <w:sz w:val="21"/>
+          <w:szCs w:val="21"/>
+          <w:lang w:val="en-US"/>
+          <w14:ligatures w14:val="none"/>
+        </w:rPr>
+        <w:t xml:space="preserve"> 20%</w:t>
       </w:r>
       <w:r>
         <w:rPr>
@@ -1812,7 +1931,7 @@
     <w:p>
       <w:pPr>
         <w:widowControl w:val="0"/>
-        <w:spacing w:after="100" w:line="240" w:lineRule="auto"/>
+        <w:spacing w:after="80" w:line="240" w:lineRule="auto"/>
         <w:ind w:left="142" w:hanging="142"/>
         <w:rPr>
           <w:sz w:val="21"/>
@@ -2189,7 +2308,7 @@
           <w:ilvl w:val="0"/>
           <w:numId w:val="3"/>
         </w:numPr>
-        <w:spacing w:after="100" w:line="240" w:lineRule="auto"/>
+        <w:spacing w:after="80" w:line="240" w:lineRule="auto"/>
         <w:ind w:left="142" w:hanging="142"/>
         <w:rPr>
           <w:sz w:val="21"/>
@@ -2460,7 +2579,7 @@
     <w:p>
       <w:pPr>
         <w:widowControl w:val="0"/>
-        <w:spacing w:after="100" w:line="240" w:lineRule="auto"/>
+        <w:spacing w:after="80" w:line="240" w:lineRule="auto"/>
         <w:ind w:left="142" w:hanging="142"/>
         <w:rPr>
           <w:b/>
@@ -2664,7 +2783,7 @@
     <w:p>
       <w:pPr>
         <w:widowControl w:val="0"/>
-        <w:spacing w:after="100" w:line="240" w:lineRule="auto"/>
+        <w:spacing w:after="80" w:line="240" w:lineRule="auto"/>
         <w:ind w:left="142" w:hanging="142"/>
         <w:rPr>
           <w:sz w:val="21"/>
@@ -3473,14 +3592,23 @@
       </w:r>
       <w:r>
         <w:rPr>
-          <w:b/>
-          <w:bCs/>
-          <w:sz w:val="21"/>
-          <w:szCs w:val="21"/>
-          <w:lang w:val="en-US"/>
-          <w14:ligatures w14:val="none"/>
-        </w:rPr>
-        <w:t>storing 85%</w:t>
+          <w:sz w:val="21"/>
+          <w:szCs w:val="21"/>
+          <w:lang w:val="en-US"/>
+          <w14:ligatures w14:val="none"/>
+        </w:rPr>
+        <w:t>storing</w:t>
+      </w:r>
+      <w:r>
+        <w:rPr>
+          <w:b/>
+          <w:bCs/>
+          <w:sz w:val="21"/>
+          <w:szCs w:val="21"/>
+          <w:lang w:val="en-US"/>
+          <w14:ligatures w14:val="none"/>
+        </w:rPr>
+        <w:t xml:space="preserve"> 85%</w:t>
       </w:r>
       <w:r>
         <w:rPr>
@@ -3565,6 +3693,8 @@
       </w:r>
       <w:r>
         <w:rPr>
+          <w:b/>
+          <w:bCs/>
           <w:sz w:val="21"/>
           <w:szCs w:val="21"/>
           <w:lang w:val="en-US"/>
@@ -4025,7 +4155,14 @@
           <w:sz w:val="21"/>
           <w:szCs w:val="21"/>
         </w:rPr>
-        <w:t>front/back-end in a scrum environment to develop various features</w:t>
+        <w:t xml:space="preserve">front/back-end in a scrum environment to develop various </w:t>
+      </w:r>
+      <w:r>
+        <w:rPr>
+          <w:sz w:val="21"/>
+          <w:szCs w:val="21"/>
+        </w:rPr>
+        <w:t>pages, in-app widgets, and other features</w:t>
       </w:r>
       <w:r>
         <w:rPr>
@@ -4716,8 +4853,6 @@
       </w:r>
       <w:r>
         <w:rPr>
-          <w:b/>
-          <w:bCs/>
           <w:sz w:val="21"/>
           <w:szCs w:val="21"/>
           <w:lang w:val="en-US"/>
@@ -4794,7 +4929,27 @@
           <w:lang w:val="en-US"/>
           <w14:ligatures w14:val="none"/>
         </w:rPr>
-        <w:t xml:space="preserve">, mobile emulators, and Appium to write, debug, and test code. </w:t>
+        <w:t xml:space="preserve">, mobile emulators, and </w:t>
+      </w:r>
+      <w:r>
+        <w:rPr>
+          <w:b/>
+          <w:bCs/>
+          <w:sz w:val="21"/>
+          <w:szCs w:val="21"/>
+          <w:lang w:val="en-US"/>
+          <w14:ligatures w14:val="none"/>
+        </w:rPr>
+        <w:t>Appium</w:t>
+      </w:r>
+      <w:r>
+        <w:rPr>
+          <w:sz w:val="21"/>
+          <w:szCs w:val="21"/>
+          <w:lang w:val="en-US"/>
+          <w14:ligatures w14:val="none"/>
+        </w:rPr>
+        <w:t xml:space="preserve"> to write, debug, and test code. </w:t>
       </w:r>
       <w:r>
         <w:rPr>
@@ -4825,14 +4980,23 @@
       </w:r>
       <w:r>
         <w:rPr>
-          <w:b/>
-          <w:bCs/>
-          <w:sz w:val="21"/>
-          <w:szCs w:val="21"/>
-          <w:lang w:val="en-US"/>
-          <w14:ligatures w14:val="none"/>
-        </w:rPr>
-        <w:t>functionality on 70%</w:t>
+          <w:sz w:val="21"/>
+          <w:szCs w:val="21"/>
+          <w:lang w:val="en-US"/>
+          <w14:ligatures w14:val="none"/>
+        </w:rPr>
+        <w:t>functionality on</w:t>
+      </w:r>
+      <w:r>
+        <w:rPr>
+          <w:b/>
+          <w:bCs/>
+          <w:sz w:val="21"/>
+          <w:szCs w:val="21"/>
+          <w:lang w:val="en-US"/>
+          <w14:ligatures w14:val="none"/>
+        </w:rPr>
+        <w:t xml:space="preserve"> 70%</w:t>
       </w:r>
       <w:r>
         <w:rPr>
@@ -5094,7 +5258,7 @@
           <w:ilvl w:val="0"/>
           <w:numId w:val="2"/>
         </w:numPr>
-        <w:spacing w:after="100" w:line="240" w:lineRule="auto"/>
+        <w:spacing w:afterLines="80" w:after="192" w:line="240" w:lineRule="auto"/>
         <w:ind w:left="142" w:hanging="142"/>
         <w:rPr>
           <w:sz w:val="21"/>
@@ -5137,97 +5301,318 @@
           <w:lang w:val="en-US"/>
           <w14:ligatures w14:val="none"/>
         </w:rPr>
-        <w:t>a robust</w:t>
-      </w:r>
-      <w:r>
-        <w:rPr>
-          <w:sz w:val="21"/>
-          <w:szCs w:val="21"/>
-          <w:lang w:val="en-US"/>
-          <w14:ligatures w14:val="none"/>
-        </w:rPr>
-        <w:t xml:space="preserve"> multi-threaded</w:t>
-      </w:r>
-      <w:r>
-        <w:rPr>
-          <w:sz w:val="21"/>
-          <w:szCs w:val="21"/>
-          <w:lang w:val="en-US"/>
-          <w14:ligatures w14:val="none"/>
-        </w:rPr>
-        <w:t xml:space="preserve"> Windows application, empowering users to automate computer tasks effortlessly</w:t>
-      </w:r>
-      <w:r>
-        <w:rPr>
-          <w:sz w:val="21"/>
-          <w:szCs w:val="21"/>
-          <w:lang w:val="en-US"/>
-          <w14:ligatures w14:val="none"/>
-        </w:rPr>
-        <w:t>. Can</w:t>
-      </w:r>
-      <w:r>
-        <w:rPr>
-          <w:sz w:val="21"/>
-          <w:szCs w:val="21"/>
-          <w:lang w:val="en-US"/>
-          <w14:ligatures w14:val="none"/>
-        </w:rPr>
-        <w:t xml:space="preserve"> </w:t>
-      </w:r>
-      <w:r>
-        <w:rPr>
-          <w:sz w:val="21"/>
-          <w:szCs w:val="21"/>
-          <w:lang w:val="en-US"/>
-          <w14:ligatures w14:val="none"/>
-        </w:rPr>
-        <w:t>d</w:t>
-      </w:r>
-      <w:r>
-        <w:rPr>
-          <w:sz w:val="21"/>
-          <w:szCs w:val="21"/>
-          <w:lang w:val="en-US"/>
-          <w14:ligatures w14:val="none"/>
-        </w:rPr>
-        <w:t>e</w:t>
-      </w:r>
-      <w:r>
-        <w:rPr>
-          <w:sz w:val="21"/>
-          <w:szCs w:val="21"/>
-          <w:lang w:val="en-US"/>
-          <w14:ligatures w14:val="none"/>
-        </w:rPr>
-        <w:t>sign</w:t>
-      </w:r>
-      <w:r>
-        <w:rPr>
-          <w:sz w:val="21"/>
-          <w:szCs w:val="21"/>
-          <w:lang w:val="en-US"/>
-          <w14:ligatures w14:val="none"/>
-        </w:rPr>
-        <w:t xml:space="preserve"> workflows to automate anything using the </w:t>
-      </w:r>
-      <w:r>
-        <w:rPr>
-          <w:sz w:val="21"/>
-          <w:szCs w:val="21"/>
-          <w:lang w:val="en-US"/>
-          <w14:ligatures w14:val="none"/>
-        </w:rPr>
-        <w:t xml:space="preserve">simple UI </w:t>
-      </w:r>
-      <w:r>
-        <w:rPr>
-          <w:sz w:val="21"/>
-          <w:szCs w:val="21"/>
-          <w:lang w:val="en-US"/>
-          <w14:ligatures w14:val="none"/>
-        </w:rPr>
-        <w:t>building blocks provided by the software.</w:t>
+        <w:t xml:space="preserve">a </w:t>
+      </w:r>
+      <w:r>
+        <w:rPr>
+          <w:b/>
+          <w:bCs/>
+          <w:sz w:val="21"/>
+          <w:szCs w:val="21"/>
+          <w:lang w:val="en-US"/>
+          <w14:ligatures w14:val="none"/>
+        </w:rPr>
+        <w:t>multi-threaded</w:t>
+      </w:r>
+      <w:r>
+        <w:rPr>
+          <w:sz w:val="21"/>
+          <w:szCs w:val="21"/>
+          <w:lang w:val="en-US"/>
+          <w14:ligatures w14:val="none"/>
+        </w:rPr>
+        <w:t xml:space="preserve"> Windows app</w:t>
+      </w:r>
+      <w:r>
+        <w:rPr>
+          <w:sz w:val="21"/>
+          <w:szCs w:val="21"/>
+          <w:lang w:val="en-US"/>
+          <w14:ligatures w14:val="none"/>
+        </w:rPr>
+        <w:t xml:space="preserve"> (</w:t>
+      </w:r>
+      <w:r>
+        <w:rPr>
+          <w:b/>
+          <w:bCs/>
+          <w:sz w:val="21"/>
+          <w:szCs w:val="21"/>
+          <w:lang w:val="en-US"/>
+          <w14:ligatures w14:val="none"/>
+        </w:rPr>
+        <w:t>C#</w:t>
+      </w:r>
+      <w:r>
+        <w:rPr>
+          <w:sz w:val="21"/>
+          <w:szCs w:val="21"/>
+          <w:lang w:val="en-US"/>
+          <w14:ligatures w14:val="none"/>
+        </w:rPr>
+        <w:t>/</w:t>
+      </w:r>
+      <w:r>
+        <w:rPr>
+          <w:b/>
+          <w:bCs/>
+          <w:sz w:val="21"/>
+          <w:szCs w:val="21"/>
+          <w:lang w:val="en-US"/>
+          <w14:ligatures w14:val="none"/>
+        </w:rPr>
+        <w:t>WPF</w:t>
+      </w:r>
+      <w:r>
+        <w:rPr>
+          <w:sz w:val="21"/>
+          <w:szCs w:val="21"/>
+          <w:lang w:val="en-US"/>
+          <w14:ligatures w14:val="none"/>
+        </w:rPr>
+        <w:t>/</w:t>
+      </w:r>
+      <w:r>
+        <w:rPr>
+          <w:b/>
+          <w:bCs/>
+          <w:sz w:val="21"/>
+          <w:szCs w:val="21"/>
+          <w:lang w:val="en-US"/>
+          <w14:ligatures w14:val="none"/>
+        </w:rPr>
+        <w:t>XAML</w:t>
+      </w:r>
+      <w:r>
+        <w:rPr>
+          <w:sz w:val="21"/>
+          <w:szCs w:val="21"/>
+          <w:lang w:val="en-US"/>
+          <w14:ligatures w14:val="none"/>
+        </w:rPr>
+        <w:t>)</w:t>
+      </w:r>
+      <w:r>
+        <w:rPr>
+          <w:sz w:val="21"/>
+          <w:szCs w:val="21"/>
+          <w:lang w:val="en-US"/>
+          <w14:ligatures w14:val="none"/>
+        </w:rPr>
+        <w:t xml:space="preserve">, </w:t>
+      </w:r>
+      <w:r>
+        <w:rPr>
+          <w:sz w:val="21"/>
+          <w:szCs w:val="21"/>
+          <w:lang w:val="en-US"/>
+          <w14:ligatures w14:val="none"/>
+        </w:rPr>
+        <w:t>allowing</w:t>
+      </w:r>
+      <w:r>
+        <w:rPr>
+          <w:sz w:val="21"/>
+          <w:szCs w:val="21"/>
+          <w:lang w:val="en-US"/>
+          <w14:ligatures w14:val="none"/>
+        </w:rPr>
+        <w:t xml:space="preserve"> users to automate </w:t>
+      </w:r>
+      <w:r>
+        <w:rPr>
+          <w:sz w:val="21"/>
+          <w:szCs w:val="21"/>
+          <w:lang w:val="en-US"/>
+          <w14:ligatures w14:val="none"/>
+        </w:rPr>
+        <w:t xml:space="preserve">any </w:t>
+      </w:r>
+      <w:r>
+        <w:rPr>
+          <w:sz w:val="21"/>
+          <w:szCs w:val="21"/>
+          <w:lang w:val="en-US"/>
+          <w14:ligatures w14:val="none"/>
+        </w:rPr>
+        <w:t>computer tasks using</w:t>
+      </w:r>
+      <w:r>
+        <w:rPr>
+          <w:sz w:val="21"/>
+          <w:szCs w:val="21"/>
+          <w:lang w:val="en-US"/>
+          <w14:ligatures w14:val="none"/>
+        </w:rPr>
+        <w:t xml:space="preserve"> </w:t>
+      </w:r>
+      <w:r>
+        <w:rPr>
+          <w:sz w:val="21"/>
+          <w:szCs w:val="21"/>
+          <w:lang w:val="en-US"/>
+          <w14:ligatures w14:val="none"/>
+        </w:rPr>
+        <w:t>simple</w:t>
+      </w:r>
+      <w:r>
+        <w:rPr>
+          <w:sz w:val="21"/>
+          <w:szCs w:val="21"/>
+          <w:lang w:val="en-US"/>
+          <w14:ligatures w14:val="none"/>
+        </w:rPr>
+        <w:t xml:space="preserve"> UI</w:t>
+      </w:r>
+      <w:r>
+        <w:rPr>
+          <w:sz w:val="21"/>
+          <w:szCs w:val="21"/>
+          <w:lang w:val="en-US"/>
+          <w14:ligatures w14:val="none"/>
+        </w:rPr>
+        <w:t xml:space="preserve"> </w:t>
+      </w:r>
+      <w:r>
+        <w:rPr>
+          <w:sz w:val="21"/>
+          <w:szCs w:val="21"/>
+          <w:lang w:val="en-US"/>
+          <w14:ligatures w14:val="none"/>
+        </w:rPr>
+        <w:t>building blocks</w:t>
+      </w:r>
+      <w:r>
+        <w:rPr>
+          <w:sz w:val="21"/>
+          <w:szCs w:val="21"/>
+          <w:lang w:val="en-US"/>
+          <w14:ligatures w14:val="none"/>
+        </w:rPr>
+        <w:t>.</w:t>
+      </w:r>
+      <w:r>
+        <w:rPr>
+          <w:sz w:val="21"/>
+          <w:szCs w:val="21"/>
+          <w:lang w:val="en-US"/>
+          <w14:ligatures w14:val="none"/>
+        </w:rPr>
+        <w:t xml:space="preserve"> </w:t>
+      </w:r>
+      <w:r>
+        <w:rPr>
+          <w:sz w:val="21"/>
+          <w:szCs w:val="21"/>
+          <w:lang w:val="en-US"/>
+          <w14:ligatures w14:val="none"/>
+        </w:rPr>
+        <w:t xml:space="preserve">Also includes a </w:t>
+      </w:r>
+      <w:r>
+        <w:rPr>
+          <w:sz w:val="21"/>
+          <w:szCs w:val="21"/>
+          <w:lang w:val="en-US"/>
+          <w14:ligatures w14:val="none"/>
+        </w:rPr>
+        <w:t>web app</w:t>
+      </w:r>
+      <w:r>
+        <w:rPr>
+          <w:sz w:val="21"/>
+          <w:szCs w:val="21"/>
+          <w:lang w:val="en-US"/>
+          <w14:ligatures w14:val="none"/>
+        </w:rPr>
+        <w:t xml:space="preserve"> (</w:t>
+      </w:r>
+      <w:r>
+        <w:rPr>
+          <w:b/>
+          <w:bCs/>
+          <w:sz w:val="21"/>
+          <w:szCs w:val="21"/>
+          <w:lang w:val="en-US"/>
+          <w14:ligatures w14:val="none"/>
+        </w:rPr>
+        <w:t>JavaScript</w:t>
+      </w:r>
+      <w:r>
+        <w:rPr>
+          <w:sz w:val="21"/>
+          <w:szCs w:val="21"/>
+          <w:lang w:val="en-US"/>
+          <w14:ligatures w14:val="none"/>
+        </w:rPr>
+        <w:t>/</w:t>
+      </w:r>
+      <w:r>
+        <w:rPr>
+          <w:b/>
+          <w:bCs/>
+          <w:sz w:val="21"/>
+          <w:szCs w:val="21"/>
+          <w:lang w:val="en-US"/>
+          <w14:ligatures w14:val="none"/>
+        </w:rPr>
+        <w:t>React</w:t>
+      </w:r>
+      <w:r>
+        <w:rPr>
+          <w:sz w:val="21"/>
+          <w:szCs w:val="21"/>
+          <w:lang w:val="en-US"/>
+          <w14:ligatures w14:val="none"/>
+        </w:rPr>
+        <w:t>/</w:t>
+      </w:r>
+      <w:r>
+        <w:rPr>
+          <w:b/>
+          <w:bCs/>
+          <w:sz w:val="21"/>
+          <w:szCs w:val="21"/>
+          <w:lang w:val="en-US"/>
+          <w14:ligatures w14:val="none"/>
+        </w:rPr>
+        <w:t>Firebase</w:t>
+      </w:r>
+      <w:r>
+        <w:rPr>
+          <w:sz w:val="21"/>
+          <w:szCs w:val="21"/>
+          <w:lang w:val="en-US"/>
+          <w14:ligatures w14:val="none"/>
+        </w:rPr>
+        <w:t>)</w:t>
+      </w:r>
+      <w:r>
+        <w:rPr>
+          <w:sz w:val="21"/>
+          <w:szCs w:val="21"/>
+          <w:lang w:val="en-US"/>
+          <w14:ligatures w14:val="none"/>
+        </w:rPr>
+        <w:t xml:space="preserve"> for sharing user</w:t>
+      </w:r>
+      <w:r>
+        <w:rPr>
+          <w:sz w:val="21"/>
+          <w:szCs w:val="21"/>
+          <w:lang w:val="en-US"/>
+          <w14:ligatures w14:val="none"/>
+        </w:rPr>
+        <w:t>’</w:t>
+      </w:r>
+      <w:r>
+        <w:rPr>
+          <w:sz w:val="21"/>
+          <w:szCs w:val="21"/>
+          <w:lang w:val="en-US"/>
+          <w14:ligatures w14:val="none"/>
+        </w:rPr>
+        <w:t>s work.</w:t>
       </w:r>
     </w:p>
     <w:p>
@@ -5238,7 +5623,7 @@
           <w:ilvl w:val="0"/>
           <w:numId w:val="2"/>
         </w:numPr>
-        <w:spacing w:after="100" w:line="240" w:lineRule="auto"/>
+        <w:spacing w:afterLines="80" w:after="192" w:line="240" w:lineRule="auto"/>
         <w:ind w:left="142" w:hanging="142"/>
         <w:rPr>
           <w:sz w:val="21"/>
@@ -5254,7 +5639,65 @@
           <w:lang w:val="en-US"/>
           <w14:ligatures w14:val="none"/>
         </w:rPr>
-        <w:t xml:space="preserve">Developed the </w:t>
+        <w:t xml:space="preserve">Developed a </w:t>
+      </w:r>
+      <w:r>
+        <w:rPr>
+          <w:sz w:val="21"/>
+          <w:szCs w:val="21"/>
+          <w:lang w:val="en-US"/>
+          <w14:ligatures w14:val="none"/>
+        </w:rPr>
+        <w:t>custom programming language</w:t>
+      </w:r>
+      <w:r>
+        <w:rPr>
+          <w:b/>
+          <w:bCs/>
+          <w:sz w:val="21"/>
+          <w:szCs w:val="21"/>
+          <w:lang w:val="en-US"/>
+          <w14:ligatures w14:val="none"/>
+        </w:rPr>
+        <w:t xml:space="preserve"> </w:t>
+      </w:r>
+      <w:r>
+        <w:rPr>
+          <w:sz w:val="21"/>
+          <w:szCs w:val="21"/>
+          <w:lang w:val="en-US"/>
+          <w14:ligatures w14:val="none"/>
+        </w:rPr>
+        <w:t>with</w:t>
+      </w:r>
+      <w:r>
+        <w:rPr>
+          <w:b/>
+          <w:bCs/>
+          <w:sz w:val="21"/>
+          <w:szCs w:val="21"/>
+          <w:lang w:val="en-US"/>
+          <w14:ligatures w14:val="none"/>
+        </w:rPr>
+        <w:t xml:space="preserve"> 20+ </w:t>
+      </w:r>
+      <w:r>
+        <w:rPr>
+          <w:sz w:val="21"/>
+          <w:szCs w:val="21"/>
+          <w:lang w:val="en-US"/>
+          <w14:ligatures w14:val="none"/>
+        </w:rPr>
+        <w:t>components</w:t>
+      </w:r>
+      <w:r>
+        <w:rPr>
+          <w:sz w:val="21"/>
+          <w:szCs w:val="21"/>
+          <w:lang w:val="en-US"/>
+          <w14:ligatures w14:val="none"/>
+        </w:rPr>
+        <w:t xml:space="preserve"> and proper </w:t>
       </w:r>
       <w:r>
         <w:rPr>
@@ -5278,8 +5721,6 @@
       </w:r>
       <w:r>
         <w:rPr>
-          <w:b/>
-          <w:bCs/>
           <w:sz w:val="21"/>
           <w:szCs w:val="21"/>
           <w:lang w:val="en-US"/>
@@ -5289,164 +5730,285 @@
       </w:r>
       <w:r>
         <w:rPr>
-          <w:b/>
-          <w:bCs/>
-          <w:sz w:val="21"/>
-          <w:szCs w:val="21"/>
-          <w:lang w:val="en-US"/>
-          <w14:ligatures w14:val="none"/>
-        </w:rPr>
-        <w:t xml:space="preserve"> </w:t>
-      </w:r>
-      <w:r>
-        <w:rPr>
-          <w:sz w:val="21"/>
-          <w:szCs w:val="21"/>
-          <w:lang w:val="en-US"/>
-          <w14:ligatures w14:val="none"/>
-        </w:rPr>
-        <w:t>with</w:t>
-      </w:r>
-      <w:r>
-        <w:rPr>
-          <w:b/>
-          <w:bCs/>
-          <w:sz w:val="21"/>
-          <w:szCs w:val="21"/>
-          <w:lang w:val="en-US"/>
-          <w14:ligatures w14:val="none"/>
-        </w:rPr>
-        <w:t xml:space="preserve"> 20+ </w:t>
-      </w:r>
-      <w:r>
-        <w:rPr>
-          <w:sz w:val="21"/>
-          <w:szCs w:val="21"/>
-          <w:lang w:val="en-US"/>
-          <w14:ligatures w14:val="none"/>
-        </w:rPr>
-        <w:t>components</w:t>
-      </w:r>
-      <w:r>
-        <w:rPr>
-          <w:b/>
-          <w:bCs/>
-          <w:sz w:val="21"/>
-          <w:szCs w:val="21"/>
-          <w:lang w:val="en-US"/>
-          <w14:ligatures w14:val="none"/>
-        </w:rPr>
-        <w:t>,</w:t>
-      </w:r>
-      <w:r>
-        <w:rPr>
-          <w:sz w:val="21"/>
-          <w:szCs w:val="21"/>
-          <w:lang w:val="en-US"/>
-          <w14:ligatures w14:val="none"/>
-        </w:rPr>
-        <w:t xml:space="preserve"> for a </w:t>
-      </w:r>
-      <w:r>
-        <w:rPr>
-          <w:b/>
-          <w:bCs/>
-          <w:sz w:val="21"/>
-          <w:szCs w:val="21"/>
-          <w:lang w:val="en-US"/>
-          <w14:ligatures w14:val="none"/>
-        </w:rPr>
-        <w:t>custom programming language</w:t>
-      </w:r>
-      <w:r>
-        <w:rPr>
-          <w:sz w:val="21"/>
-          <w:szCs w:val="21"/>
-          <w:lang w:val="en-US"/>
-          <w14:ligatures w14:val="none"/>
-        </w:rPr>
-        <w:t xml:space="preserve"> to handle tasks behind the scenes</w:t>
-      </w:r>
-      <w:r>
-        <w:rPr>
-          <w:sz w:val="21"/>
-          <w:szCs w:val="21"/>
-          <w:lang w:val="en-US"/>
-          <w14:ligatures w14:val="none"/>
-        </w:rPr>
-        <w:t xml:space="preserve"> and a </w:t>
-      </w:r>
-      <w:r>
-        <w:rPr>
-          <w:sz w:val="21"/>
-          <w:szCs w:val="21"/>
-          <w:lang w:val="en-US"/>
-          <w14:ligatures w14:val="none"/>
-        </w:rPr>
-        <w:t>web app</w:t>
-      </w:r>
-      <w:r>
-        <w:rPr>
-          <w:sz w:val="21"/>
-          <w:szCs w:val="21"/>
-          <w:lang w:val="en-US"/>
-          <w14:ligatures w14:val="none"/>
-        </w:rPr>
-        <w:t xml:space="preserve"> for sharing user</w:t>
-      </w:r>
-      <w:r>
-        <w:rPr>
-          <w:sz w:val="21"/>
-          <w:szCs w:val="21"/>
-          <w:lang w:val="en-US"/>
-          <w14:ligatures w14:val="none"/>
-        </w:rPr>
-        <w:t>s’ work.</w:t>
-      </w:r>
-      <w:r>
-        <w:rPr>
-          <w:sz w:val="21"/>
-          <w:szCs w:val="21"/>
-          <w:lang w:val="en-US"/>
-          <w14:ligatures w14:val="none"/>
-        </w:rPr>
-        <w:t xml:space="preserve"> Created </w:t>
-      </w:r>
-      <w:r>
-        <w:rPr>
-          <w:sz w:val="21"/>
-          <w:szCs w:val="21"/>
-          <w:lang w:val="en-US"/>
-          <w14:ligatures w14:val="none"/>
-        </w:rPr>
-        <w:t>with</w:t>
-      </w:r>
-      <w:r>
-        <w:rPr>
-          <w:sz w:val="21"/>
-          <w:szCs w:val="21"/>
-          <w:lang w:val="en-US"/>
-          <w14:ligatures w14:val="none"/>
-        </w:rPr>
-        <w:t xml:space="preserve"> C#, XAML, Python, </w:t>
-      </w:r>
-      <w:r>
-        <w:rPr>
-          <w:sz w:val="21"/>
-          <w:szCs w:val="21"/>
-          <w:lang w:val="en-US"/>
-          <w14:ligatures w14:val="none"/>
-        </w:rPr>
-        <w:t>JavaScript/</w:t>
-      </w:r>
-      <w:r>
-        <w:rPr>
-          <w:sz w:val="21"/>
-          <w:szCs w:val="21"/>
-          <w:lang w:val="en-US"/>
-          <w14:ligatures w14:val="none"/>
-        </w:rPr>
-        <w:t>React, Firebase.</w:t>
+          <w:sz w:val="21"/>
+          <w:szCs w:val="21"/>
+          <w:lang w:val="en-US"/>
+          <w14:ligatures w14:val="none"/>
+        </w:rPr>
+        <w:t xml:space="preserve"> </w:t>
+      </w:r>
+      <w:r>
+        <w:rPr>
+          <w:sz w:val="21"/>
+          <w:szCs w:val="21"/>
+          <w:lang w:val="en-US"/>
+          <w14:ligatures w14:val="none"/>
+        </w:rPr>
+        <w:t>to power</w:t>
+      </w:r>
+      <w:r>
+        <w:rPr>
+          <w:sz w:val="21"/>
+          <w:szCs w:val="21"/>
+          <w:lang w:val="en-US"/>
+          <w14:ligatures w14:val="none"/>
+        </w:rPr>
+        <w:t xml:space="preserve"> the software’s functionality.</w:t>
+      </w:r>
+      <w:r>
+        <w:rPr>
+          <w:sz w:val="21"/>
+          <w:szCs w:val="21"/>
+          <w:lang w:val="en-US"/>
+          <w14:ligatures w14:val="none"/>
+        </w:rPr>
+        <w:t xml:space="preserve"> </w:t>
+      </w:r>
+      <w:r>
+        <w:rPr>
+          <w:sz w:val="21"/>
+          <w:szCs w:val="21"/>
+          <w:lang w:val="en-US"/>
+          <w14:ligatures w14:val="none"/>
+        </w:rPr>
+        <w:t>I</w:t>
+      </w:r>
+      <w:r>
+        <w:rPr>
+          <w:sz w:val="21"/>
+          <w:szCs w:val="21"/>
+          <w:lang w:val="en-US"/>
+          <w14:ligatures w14:val="none"/>
+        </w:rPr>
+        <w:t>nclud</w:t>
+      </w:r>
+      <w:r>
+        <w:rPr>
+          <w:sz w:val="21"/>
+          <w:szCs w:val="21"/>
+          <w:lang w:val="en-US"/>
+          <w14:ligatures w14:val="none"/>
+        </w:rPr>
+        <w:t>es</w:t>
+      </w:r>
+      <w:r>
+        <w:rPr>
+          <w:sz w:val="21"/>
+          <w:szCs w:val="21"/>
+          <w:lang w:val="en-US"/>
+          <w14:ligatures w14:val="none"/>
+        </w:rPr>
+        <w:t xml:space="preserve"> </w:t>
+      </w:r>
+      <w:r>
+        <w:rPr>
+          <w:b/>
+          <w:bCs/>
+          <w:sz w:val="21"/>
+          <w:szCs w:val="21"/>
+          <w:lang w:val="en-US"/>
+          <w14:ligatures w14:val="none"/>
+        </w:rPr>
+        <w:t>compiler</w:t>
+      </w:r>
+      <w:r>
+        <w:rPr>
+          <w:sz w:val="21"/>
+          <w:szCs w:val="21"/>
+          <w:lang w:val="en-US"/>
+          <w14:ligatures w14:val="none"/>
+        </w:rPr>
+        <w:t xml:space="preserve"> elements </w:t>
+      </w:r>
+      <w:r>
+        <w:rPr>
+          <w:sz w:val="21"/>
+          <w:szCs w:val="21"/>
+          <w:lang w:val="en-US"/>
+          <w14:ligatures w14:val="none"/>
+        </w:rPr>
+        <w:t>(</w:t>
+      </w:r>
+      <w:r>
+        <w:rPr>
+          <w:b/>
+          <w:bCs/>
+          <w:sz w:val="21"/>
+          <w:szCs w:val="21"/>
+          <w:lang w:val="en-US"/>
+          <w14:ligatures w14:val="none"/>
+        </w:rPr>
+        <w:t>lexer</w:t>
+      </w:r>
+      <w:r>
+        <w:rPr>
+          <w:sz w:val="21"/>
+          <w:szCs w:val="21"/>
+          <w:lang w:val="en-US"/>
+          <w14:ligatures w14:val="none"/>
+        </w:rPr>
+        <w:t xml:space="preserve"> </w:t>
+      </w:r>
+      <w:r>
+        <w:rPr>
+          <w:sz w:val="21"/>
+          <w:szCs w:val="21"/>
+          <w:lang w:val="en-US"/>
+          <w14:ligatures w14:val="none"/>
+        </w:rPr>
+        <w:t>&amp;</w:t>
+      </w:r>
+      <w:r>
+        <w:rPr>
+          <w:sz w:val="21"/>
+          <w:szCs w:val="21"/>
+          <w:lang w:val="en-US"/>
+          <w14:ligatures w14:val="none"/>
+        </w:rPr>
+        <w:t xml:space="preserve"> </w:t>
+      </w:r>
+      <w:r>
+        <w:rPr>
+          <w:b/>
+          <w:bCs/>
+          <w:sz w:val="21"/>
+          <w:szCs w:val="21"/>
+          <w:lang w:val="en-US"/>
+          <w14:ligatures w14:val="none"/>
+        </w:rPr>
+        <w:t>parser</w:t>
+      </w:r>
+      <w:r>
+        <w:rPr>
+          <w:sz w:val="21"/>
+          <w:szCs w:val="21"/>
+          <w:lang w:val="en-US"/>
+          <w14:ligatures w14:val="none"/>
+        </w:rPr>
+        <w:t>)</w:t>
+      </w:r>
+      <w:r>
+        <w:rPr>
+          <w:sz w:val="21"/>
+          <w:szCs w:val="21"/>
+          <w:lang w:val="en-US"/>
+          <w14:ligatures w14:val="none"/>
+        </w:rPr>
+        <w:t xml:space="preserve"> for </w:t>
+      </w:r>
+      <w:r>
+        <w:rPr>
+          <w:b/>
+          <w:bCs/>
+          <w:sz w:val="21"/>
+          <w:szCs w:val="21"/>
+          <w:lang w:val="en-US"/>
+          <w14:ligatures w14:val="none"/>
+        </w:rPr>
+        <w:t>AST</w:t>
+      </w:r>
+      <w:r>
+        <w:rPr>
+          <w:sz w:val="21"/>
+          <w:szCs w:val="21"/>
+          <w:lang w:val="en-US"/>
+          <w14:ligatures w14:val="none"/>
+        </w:rPr>
+        <w:t xml:space="preserve"> </w:t>
+      </w:r>
+      <w:r>
+        <w:rPr>
+          <w:sz w:val="21"/>
+          <w:szCs w:val="21"/>
+          <w:lang w:val="en-US"/>
+          <w14:ligatures w14:val="none"/>
+        </w:rPr>
+        <w:t>construction</w:t>
+      </w:r>
+      <w:r>
+        <w:rPr>
+          <w:sz w:val="21"/>
+          <w:szCs w:val="21"/>
+          <w:lang w:val="en-US"/>
+          <w14:ligatures w14:val="none"/>
+        </w:rPr>
+        <w:t>.</w:t>
+      </w:r>
+      <w:r>
+        <w:rPr>
+          <w:sz w:val="21"/>
+          <w:szCs w:val="21"/>
+          <w:lang w:val="en-US"/>
+          <w14:ligatures w14:val="none"/>
+        </w:rPr>
+        <w:t xml:space="preserve"> </w:t>
+      </w:r>
+      <w:r>
+        <w:rPr>
+          <w:sz w:val="21"/>
+          <w:szCs w:val="21"/>
+          <w:lang w:val="en-US"/>
+          <w14:ligatures w14:val="none"/>
+        </w:rPr>
+        <w:t>Created</w:t>
+      </w:r>
+      <w:r>
+        <w:rPr>
+          <w:sz w:val="21"/>
+          <w:szCs w:val="21"/>
+          <w:lang w:val="en-US"/>
+          <w14:ligatures w14:val="none"/>
+        </w:rPr>
+        <w:t xml:space="preserve"> in </w:t>
+      </w:r>
+      <w:r>
+        <w:rPr>
+          <w:b/>
+          <w:bCs/>
+          <w:sz w:val="21"/>
+          <w:szCs w:val="21"/>
+          <w:lang w:val="en-US"/>
+          <w14:ligatures w14:val="none"/>
+        </w:rPr>
+        <w:t>C#</w:t>
+      </w:r>
+      <w:r>
+        <w:rPr>
+          <w:sz w:val="21"/>
+          <w:szCs w:val="21"/>
+          <w:lang w:val="en-US"/>
+          <w14:ligatures w14:val="none"/>
+        </w:rPr>
+        <w:t xml:space="preserve"> and</w:t>
+      </w:r>
+      <w:r>
+        <w:rPr>
+          <w:sz w:val="21"/>
+          <w:szCs w:val="21"/>
+          <w:lang w:val="en-US"/>
+          <w14:ligatures w14:val="none"/>
+        </w:rPr>
+        <w:t xml:space="preserve"> </w:t>
+      </w:r>
+      <w:r>
+        <w:rPr>
+          <w:b/>
+          <w:bCs/>
+          <w:sz w:val="21"/>
+          <w:szCs w:val="21"/>
+          <w:lang w:val="en-US"/>
+          <w14:ligatures w14:val="none"/>
+        </w:rPr>
+        <w:t>Python</w:t>
+      </w:r>
+      <w:r>
+        <w:rPr>
+          <w:sz w:val="21"/>
+          <w:szCs w:val="21"/>
+          <w:lang w:val="en-US"/>
+          <w14:ligatures w14:val="none"/>
+        </w:rPr>
+        <w:t>.</w:t>
       </w:r>
     </w:p>
     <w:p>
@@ -5457,7 +6019,7 @@
           <w:ilvl w:val="0"/>
           <w:numId w:val="2"/>
         </w:numPr>
-        <w:spacing w:after="100" w:line="240" w:lineRule="auto"/>
+        <w:spacing w:after="80" w:line="240" w:lineRule="auto"/>
         <w:ind w:left="142" w:hanging="142"/>
         <w:rPr>
           <w:sz w:val="21"/>
@@ -5486,14 +6048,23 @@
       </w:r>
       <w:r>
         <w:rPr>
-          <w:b/>
-          <w:bCs/>
-          <w:sz w:val="21"/>
-          <w:szCs w:val="21"/>
-          <w:lang w:val="en-US"/>
-          <w14:ligatures w14:val="none"/>
-        </w:rPr>
-        <w:t>Meta's Llama 2 (Code Llama 13B)</w:t>
+          <w:sz w:val="21"/>
+          <w:szCs w:val="21"/>
+          <w:lang w:val="en-US"/>
+          <w14:ligatures w14:val="none"/>
+        </w:rPr>
+        <w:t>Meta's</w:t>
+      </w:r>
+      <w:r>
+        <w:rPr>
+          <w:b/>
+          <w:bCs/>
+          <w:sz w:val="21"/>
+          <w:szCs w:val="21"/>
+          <w:lang w:val="en-US"/>
+          <w14:ligatures w14:val="none"/>
+        </w:rPr>
+        <w:t xml:space="preserve"> Llama 2 (Code Llama 13B)</w:t>
       </w:r>
       <w:r>
         <w:rPr>
@@ -5538,7 +6109,18 @@
           <w:lang w:val="en-US"/>
           <w14:ligatures w14:val="none"/>
         </w:rPr>
-        <w:t xml:space="preserve"> Ubuntu</w:t>
+        <w:t xml:space="preserve"> </w:t>
+      </w:r>
+      <w:r>
+        <w:rPr>
+          <w:b/>
+          <w:bCs/>
+          <w:sz w:val="21"/>
+          <w:szCs w:val="21"/>
+          <w:lang w:val="en-US"/>
+          <w14:ligatures w14:val="none"/>
+        </w:rPr>
+        <w:t>Ubuntu</w:t>
       </w:r>
       <w:r>
         <w:rPr>
@@ -5715,7 +6297,27 @@
           <w:lang w:val="en-US"/>
           <w14:ligatures w14:val="none"/>
         </w:rPr>
-        <w:t>Express-based REST API</w:t>
+        <w:t>Express</w:t>
+      </w:r>
+      <w:r>
+        <w:rPr>
+          <w:sz w:val="21"/>
+          <w:szCs w:val="21"/>
+          <w:lang w:val="en-US"/>
+          <w14:ligatures w14:val="none"/>
+        </w:rPr>
+        <w:t>-based</w:t>
+      </w:r>
+      <w:r>
+        <w:rPr>
+          <w:b/>
+          <w:bCs/>
+          <w:sz w:val="21"/>
+          <w:szCs w:val="21"/>
+          <w:lang w:val="en-US"/>
+          <w14:ligatures w14:val="none"/>
+        </w:rPr>
+        <w:t xml:space="preserve"> REST API</w:t>
       </w:r>
       <w:r>
         <w:rPr>
@@ -5990,7 +6592,7 @@
     <w:p>
       <w:pPr>
         <w:widowControl w:val="0"/>
-        <w:spacing w:after="100" w:line="240" w:lineRule="auto"/>
+        <w:spacing w:after="80" w:line="240" w:lineRule="auto"/>
         <w:rPr>
           <w:b/>
           <w:bCs/>
@@ -6139,7 +6741,7 @@
           <w:ilvl w:val="0"/>
           <w:numId w:val="2"/>
         </w:numPr>
-        <w:spacing w:after="100" w:line="240" w:lineRule="auto"/>
+        <w:spacing w:after="80" w:line="240" w:lineRule="auto"/>
         <w:ind w:left="142" w:hanging="142"/>
         <w:rPr>
           <w:i/>
@@ -6357,7 +6959,7 @@
           <w:lang w:val="en-US"/>
           <w14:ligatures w14:val="none"/>
         </w:rPr>
-        <w:t xml:space="preserve">rogramming for </w:t>
+        <w:t>rogramming</w:t>
       </w:r>
       <w:r>
         <w:rPr>
@@ -6368,7 +6970,7 @@
           <w:lang w:val="en-US"/>
           <w14:ligatures w14:val="none"/>
         </w:rPr>
-        <w:t>P</w:t>
+        <w:t xml:space="preserve"> for</w:t>
       </w:r>
       <w:r>
         <w:rPr>
@@ -6379,7 +6981,7 @@
           <w:lang w:val="en-US"/>
           <w14:ligatures w14:val="none"/>
         </w:rPr>
-        <w:t>erformance</w:t>
+        <w:t xml:space="preserve"> </w:t>
       </w:r>
       <w:r>
         <w:rPr>
@@ -6390,7 +6992,7 @@
           <w:lang w:val="en-US"/>
           <w14:ligatures w14:val="none"/>
         </w:rPr>
-        <w:t xml:space="preserve"> </w:t>
+        <w:t>P</w:t>
       </w:r>
       <w:r>
         <w:rPr>
@@ -6401,7 +7003,7 @@
           <w:lang w:val="en-US"/>
           <w14:ligatures w14:val="none"/>
         </w:rPr>
-        <w:t>–</w:t>
+        <w:t>erformance</w:t>
       </w:r>
       <w:r>
         <w:rPr>
@@ -6423,7 +7025,7 @@
           <w:lang w:val="en-US"/>
           <w14:ligatures w14:val="none"/>
         </w:rPr>
-        <w:t>CUDA C</w:t>
+        <w:t>–</w:t>
       </w:r>
       <w:r>
         <w:rPr>
@@ -6445,10 +7047,12 @@
           <w:lang w:val="en-US"/>
           <w14:ligatures w14:val="none"/>
         </w:rPr>
-        <w:t xml:space="preserve">GPU programming </w:t>
-      </w:r>
-      <w:r>
-        <w:rPr>
+        <w:t xml:space="preserve">All in </w:t>
+      </w:r>
+      <w:r>
+        <w:rPr>
+          <w:b/>
+          <w:bCs/>
           <w:i/>
           <w:iCs/>
           <w:sz w:val="21"/>
@@ -6456,7 +7060,7 @@
           <w:lang w:val="en-US"/>
           <w14:ligatures w14:val="none"/>
         </w:rPr>
-        <w:t>for CNNs</w:t>
+        <w:t>Rust</w:t>
       </w:r>
       <w:r>
         <w:rPr>
@@ -6467,7 +7071,7 @@
           <w:lang w:val="en-US"/>
           <w14:ligatures w14:val="none"/>
         </w:rPr>
-        <w:t>.</w:t>
+        <w:t>:</w:t>
       </w:r>
       <w:r>
         <w:rPr>
@@ -6478,7 +7082,7 @@
           <w:lang w:val="en-US"/>
           <w14:ligatures w14:val="none"/>
         </w:rPr>
-        <w:t xml:space="preserve"> </w:t>
+        <w:t xml:space="preserve"> C</w:t>
       </w:r>
       <w:r>
         <w:rPr>
@@ -6489,7 +7093,7 @@
           <w:lang w:val="en-US"/>
           <w14:ligatures w14:val="none"/>
         </w:rPr>
-        <w:t>C</w:t>
+        <w:t xml:space="preserve">oncurrency, </w:t>
       </w:r>
       <w:r>
         <w:rPr>
@@ -6500,7 +7104,7 @@
           <w:lang w:val="en-US"/>
           <w14:ligatures w14:val="none"/>
         </w:rPr>
-        <w:t>oncurrency, profilin</w:t>
+        <w:t>async IO</w:t>
       </w:r>
       <w:r>
         <w:rPr>
@@ -6511,7 +7115,7 @@
           <w:lang w:val="en-US"/>
           <w14:ligatures w14:val="none"/>
         </w:rPr>
-        <w:t xml:space="preserve">g, </w:t>
+        <w:t>,</w:t>
       </w:r>
       <w:r>
         <w:rPr>
@@ -6522,10 +7126,12 @@
           <w:lang w:val="en-US"/>
           <w14:ligatures w14:val="none"/>
         </w:rPr>
-        <w:t>codin</w:t>
-      </w:r>
-      <w:r>
-        <w:rPr>
+        <w:t xml:space="preserve"> </w:t>
+      </w:r>
+      <w:r>
+        <w:rPr>
+          <w:b/>
+          <w:bCs/>
           <w:i/>
           <w:iCs/>
           <w:sz w:val="21"/>
@@ -6533,7 +7139,7 @@
           <w:lang w:val="en-US"/>
           <w14:ligatures w14:val="none"/>
         </w:rPr>
-        <w:t>g in</w:t>
+        <w:t>CUDA C</w:t>
       </w:r>
       <w:r>
         <w:rPr>
@@ -6544,7 +7150,40 @@
           <w:lang w:val="en-US"/>
           <w14:ligatures w14:val="none"/>
         </w:rPr>
-        <w:t xml:space="preserve"> Rust</w:t>
+        <w:t xml:space="preserve"> GPU programming for CNNs</w:t>
+      </w:r>
+      <w:r>
+        <w:rPr>
+          <w:i/>
+          <w:iCs/>
+          <w:sz w:val="21"/>
+          <w:szCs w:val="21"/>
+          <w:lang w:val="en-US"/>
+          <w14:ligatures w14:val="none"/>
+        </w:rPr>
+        <w:t>,</w:t>
+      </w:r>
+      <w:r>
+        <w:rPr>
+          <w:i/>
+          <w:iCs/>
+          <w:sz w:val="21"/>
+          <w:szCs w:val="21"/>
+          <w:lang w:val="en-US"/>
+          <w14:ligatures w14:val="none"/>
+        </w:rPr>
+        <w:t xml:space="preserve"> etc</w:t>
+      </w:r>
+      <w:r>
+        <w:rPr>
+          <w:i/>
+          <w:iCs/>
+          <w:sz w:val="21"/>
+          <w:szCs w:val="21"/>
+          <w:lang w:val="en-US"/>
+          <w14:ligatures w14:val="none"/>
+        </w:rPr>
+        <w:t>.</w:t>
       </w:r>
     </w:p>
     <w:p>
@@ -6652,10 +7291,12 @@
           <w:lang w:val="en-US"/>
           <w14:ligatures w14:val="none"/>
         </w:rPr>
-        <w:t>Data fitting, training, neural networks,</w:t>
-      </w:r>
-      <w:r>
-        <w:rPr>
+        <w:t xml:space="preserve">All in </w:t>
+      </w:r>
+      <w:r>
+        <w:rPr>
+          <w:b/>
+          <w:bCs/>
           <w:i/>
           <w:iCs/>
           <w:sz w:val="21"/>
@@ -6663,7 +7304,7 @@
           <w:lang w:val="en-US"/>
           <w14:ligatures w14:val="none"/>
         </w:rPr>
-        <w:t xml:space="preserve"> decision trees,</w:t>
+        <w:t>Python</w:t>
       </w:r>
       <w:r>
         <w:rPr>
@@ -6674,7 +7315,62 @@
           <w:lang w:val="en-US"/>
           <w14:ligatures w14:val="none"/>
         </w:rPr>
-        <w:t xml:space="preserve"> regression in Python</w:t>
+        <w:t>:</w:t>
+      </w:r>
+      <w:r>
+        <w:rPr>
+          <w:i/>
+          <w:iCs/>
+          <w:sz w:val="21"/>
+          <w:szCs w:val="21"/>
+          <w:lang w:val="en-US"/>
+          <w14:ligatures w14:val="none"/>
+        </w:rPr>
+        <w:t xml:space="preserve"> </w:t>
+      </w:r>
+      <w:r>
+        <w:rPr>
+          <w:i/>
+          <w:iCs/>
+          <w:sz w:val="21"/>
+          <w:szCs w:val="21"/>
+          <w:lang w:val="en-US"/>
+          <w14:ligatures w14:val="none"/>
+        </w:rPr>
+        <w:t>Data fitting, training, neural networks,</w:t>
+      </w:r>
+      <w:r>
+        <w:rPr>
+          <w:i/>
+          <w:iCs/>
+          <w:sz w:val="21"/>
+          <w:szCs w:val="21"/>
+          <w:lang w:val="en-US"/>
+          <w14:ligatures w14:val="none"/>
+        </w:rPr>
+        <w:t xml:space="preserve"> decision trees,</w:t>
+      </w:r>
+      <w:r>
+        <w:rPr>
+          <w:i/>
+          <w:iCs/>
+          <w:sz w:val="21"/>
+          <w:szCs w:val="21"/>
+          <w:lang w:val="en-US"/>
+          <w14:ligatures w14:val="none"/>
+        </w:rPr>
+        <w:t xml:space="preserve"> regression</w:t>
+      </w:r>
+      <w:r>
+        <w:rPr>
+          <w:i/>
+          <w:iCs/>
+          <w:sz w:val="21"/>
+          <w:szCs w:val="21"/>
+          <w:lang w:val="en-US"/>
+          <w14:ligatures w14:val="none"/>
+        </w:rPr>
+        <w:t>.</w:t>
       </w:r>
     </w:p>
     <w:sectPr>
@@ -7724,7 +8420,6 @@
   <w:style w:type="character" w:default="1" w:styleId="DefaultParagraphFont">
     <w:name w:val="Default Paragraph Font"/>
     <w:uiPriority w:val="1"/>
-    <w:semiHidden/>
     <w:unhideWhenUsed/>
   </w:style>
   <w:style w:type="table" w:default="1" w:styleId="TableNormal">

</xml_diff>

<commit_message>
Added graduation, edit ML and programming for performance description, added RTOS course
</commit_message>
<xml_diff>
--- a/Resume_Zaid_Omer.docx
+++ b/Resume_Zaid_Omer.docx
@@ -14,6 +14,85 @@
           <w:szCs w:val="44"/>
         </w:rPr>
       </w:pPr>
+      <w:r>
+        <w:rPr>
+          <w:rFonts w:ascii="Times New Roman" w:hAnsi="Times New Roman" w:cs="Times New Roman"/>
+          <w:noProof/>
+          <w:color w:val="099B8A"/>
+          <w:kern w:val="0"/>
+          <w:sz w:val="24"/>
+          <w:szCs w:val="24"/>
+          <w14:ligatures w14:val="none"/>
+        </w:rPr>
+        <mc:AlternateContent>
+          <mc:Choice Requires="wps">
+            <w:drawing>
+              <wp:anchor distT="36576" distB="36576" distL="36576" distR="36576" simplePos="0" relativeHeight="251689984" behindDoc="0" locked="0" layoutInCell="1" allowOverlap="1" wp14:anchorId="19082DF5" wp14:editId="5CA089A5">
+                <wp:simplePos x="0" y="0"/>
+                <wp:positionH relativeFrom="page">
+                  <wp:posOffset>0</wp:posOffset>
+                </wp:positionH>
+                <wp:positionV relativeFrom="paragraph">
+                  <wp:posOffset>-184785</wp:posOffset>
+                </wp:positionV>
+                <wp:extent cx="557530" cy="530860"/>
+                <wp:effectExtent l="0" t="0" r="0" b="2540"/>
+                <wp:wrapNone/>
+                <wp:docPr id="872345152" name="Right Triangle 12"/>
+                <wp:cNvGraphicFramePr>
+                  <a:graphicFrameLocks xmlns:a="http://schemas.openxmlformats.org/drawingml/2006/main"/>
+                </wp:cNvGraphicFramePr>
+                <a:graphic xmlns:a="http://schemas.openxmlformats.org/drawingml/2006/main">
+                  <a:graphicData uri="http://schemas.microsoft.com/office/word/2010/wordprocessingShape">
+                    <wps:wsp>
+                      <wps:cNvSpPr>
+                        <a:spLocks noChangeArrowheads="1"/>
+                      </wps:cNvSpPr>
+                      <wps:spPr bwMode="auto">
+                        <a:xfrm rot="10800000" flipH="1">
+                          <a:off x="0" y="0"/>
+                          <a:ext cx="557530" cy="530860"/>
+                        </a:xfrm>
+                        <a:prstGeom prst="rtTriangle">
+                          <a:avLst/>
+                        </a:prstGeom>
+                        <a:solidFill>
+                          <a:srgbClr val="293B5B"/>
+                        </a:solidFill>
+                        <a:ln>
+                          <a:noFill/>
+                        </a:ln>
+                        <a:effectLst/>
+                      </wps:spPr>
+                      <wps:bodyPr rot="0" vert="horz" wrap="square" lIns="36576" tIns="36576" rIns="36576" bIns="36576" anchor="t" anchorCtr="0" upright="1">
+                        <a:noAutofit/>
+                      </wps:bodyPr>
+                    </wps:wsp>
+                  </a:graphicData>
+                </a:graphic>
+                <wp14:sizeRelH relativeFrom="page">
+                  <wp14:pctWidth>0</wp14:pctWidth>
+                </wp14:sizeRelH>
+                <wp14:sizeRelV relativeFrom="page">
+                  <wp14:pctHeight>0</wp14:pctHeight>
+                </wp14:sizeRelV>
+              </wp:anchor>
+            </w:drawing>
+          </mc:Choice>
+          <mc:Fallback>
+            <w:pict>
+              <v:shapetype w14:anchorId="7E112165" id="_x0000_t6" coordsize="21600,21600" o:spt="6" path="m,l,21600r21600,xe">
+                <v:stroke joinstyle="miter"/>
+                <v:path gradientshapeok="t" o:connecttype="custom" o:connectlocs="0,0;0,10800;0,21600;10800,21600;21600,21600;10800,10800" textboxrect="1800,12600,12600,19800"/>
+              </v:shapetype>
+              <v:shape id="Right Triangle 12" o:spid="_x0000_s1026" type="#_x0000_t6" style="position:absolute;margin-left:0;margin-top:-14.55pt;width:43.9pt;height:41.8pt;rotation:180;flip:x;z-index:251689984;visibility:visible;mso-wrap-style:square;mso-width-percent:0;mso-height-percent:0;mso-wrap-distance-left:2.88pt;mso-wrap-distance-top:2.88pt;mso-wrap-distance-right:2.88pt;mso-wrap-distance-bottom:2.88pt;mso-position-horizontal:absolute;mso-position-horizontal-relative:page;mso-position-vertical:absolute;mso-position-vertical-relative:text;mso-width-percent:0;mso-height-percent:0;mso-width-relative:page;mso-height-relative:page;v-text-anchor:top" o:gfxdata="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" fillcolor="#293b5b" stroked="f">
+                <v:textbox inset="2.88pt,2.88pt,2.88pt,2.88pt"/>
+                <w10:wrap anchorx="page"/>
+              </v:shape>
+            </w:pict>
+          </mc:Fallback>
+        </mc:AlternateContent>
+      </w:r>
       <w:r>
         <w:rPr>
           <w:noProof/>
@@ -91,7 +170,7 @@
         <mc:AlternateContent>
           <mc:Choice Requires="wps">
             <w:drawing>
-              <wp:anchor distT="36576" distB="36576" distL="36576" distR="36576" simplePos="0" relativeHeight="251687936" behindDoc="0" locked="0" layoutInCell="1" allowOverlap="1" wp14:anchorId="17D62164" wp14:editId="3E7764AD">
+              <wp:anchor distT="36576" distB="36576" distL="36576" distR="36576" simplePos="0" relativeHeight="251687936" behindDoc="0" locked="0" layoutInCell="1" allowOverlap="1" wp14:anchorId="17D62164" wp14:editId="6EC713C3">
                 <wp:simplePos x="0" y="0"/>
                 <wp:positionH relativeFrom="rightMargin">
                   <wp:align>left</wp:align>
@@ -145,88 +224,9 @@
           </mc:Choice>
           <mc:Fallback>
             <w:pict>
-              <v:shapetype w14:anchorId="593366F9" id="_x0000_t6" coordsize="21600,21600" o:spt="6" path="m,l,21600r21600,xe">
-                <v:stroke joinstyle="miter"/>
-                <v:path gradientshapeok="t" o:connecttype="custom" o:connectlocs="0,0;0,10800;0,21600;10800,21600;21600,21600;10800,10800" textboxrect="1800,12600,12600,19800"/>
-              </v:shapetype>
-              <v:shape id="Right Triangle 10" o:spid="_x0000_s1026" type="#_x0000_t6" style="position:absolute;margin-left:0;margin-top:-14.25pt;width:45.8pt;height:41.8pt;rotation:180;z-index:251687936;visibility:visible;mso-wrap-style:square;mso-width-percent:0;mso-height-percent:0;mso-wrap-distance-left:2.88pt;mso-wrap-distance-top:2.88pt;mso-wrap-distance-right:2.88pt;mso-wrap-distance-bottom:2.88pt;mso-position-horizontal:left;mso-position-horizontal-relative:right-margin-area;mso-position-vertical:absolute;mso-position-vertical-relative:text;mso-width-percent:0;mso-height-percent:0;mso-width-relative:page;mso-height-relative:page;v-text-anchor:top" o:gfxdata="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" fillcolor="#293b5b" stroked="f">
+              <v:shape w14:anchorId="4F39DB59" id="Right Triangle 10" o:spid="_x0000_s1026" type="#_x0000_t6" style="position:absolute;margin-left:0;margin-top:-14.25pt;width:45.8pt;height:41.8pt;rotation:180;z-index:251687936;visibility:visible;mso-wrap-style:square;mso-width-percent:0;mso-height-percent:0;mso-wrap-distance-left:2.88pt;mso-wrap-distance-top:2.88pt;mso-wrap-distance-right:2.88pt;mso-wrap-distance-bottom:2.88pt;mso-position-horizontal:left;mso-position-horizontal-relative:right-margin-area;mso-position-vertical:absolute;mso-position-vertical-relative:text;mso-width-percent:0;mso-height-percent:0;mso-width-relative:page;mso-height-relative:page;v-text-anchor:top" o:gfxdata="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" fillcolor="#293b5b" stroked="f">
                 <v:textbox inset="2.88pt,2.88pt,2.88pt,2.88pt"/>
                 <w10:wrap anchorx="margin"/>
-              </v:shape>
-            </w:pict>
-          </mc:Fallback>
-        </mc:AlternateContent>
-      </w:r>
-      <w:r>
-        <w:rPr>
-          <w:rFonts w:ascii="Times New Roman" w:hAnsi="Times New Roman" w:cs="Times New Roman"/>
-          <w:noProof/>
-          <w:color w:val="099B8A"/>
-          <w:kern w:val="0"/>
-          <w:sz w:val="24"/>
-          <w:szCs w:val="24"/>
-          <w14:ligatures w14:val="none"/>
-        </w:rPr>
-        <mc:AlternateContent>
-          <mc:Choice Requires="wps">
-            <w:drawing>
-              <wp:anchor distT="36576" distB="36576" distL="36576" distR="36576" simplePos="0" relativeHeight="251689984" behindDoc="0" locked="0" layoutInCell="1" allowOverlap="1" wp14:anchorId="19082DF5" wp14:editId="254E26BD">
-                <wp:simplePos x="0" y="0"/>
-                <wp:positionH relativeFrom="page">
-                  <wp:align>left</wp:align>
-                </wp:positionH>
-                <wp:positionV relativeFrom="paragraph">
-                  <wp:posOffset>-180079</wp:posOffset>
-                </wp:positionV>
-                <wp:extent cx="557530" cy="530860"/>
-                <wp:effectExtent l="0" t="0" r="0" b="2540"/>
-                <wp:wrapNone/>
-                <wp:docPr id="872345152" name="Right Triangle 12"/>
-                <wp:cNvGraphicFramePr>
-                  <a:graphicFrameLocks xmlns:a="http://schemas.openxmlformats.org/drawingml/2006/main"/>
-                </wp:cNvGraphicFramePr>
-                <a:graphic xmlns:a="http://schemas.openxmlformats.org/drawingml/2006/main">
-                  <a:graphicData uri="http://schemas.microsoft.com/office/word/2010/wordprocessingShape">
-                    <wps:wsp>
-                      <wps:cNvSpPr>
-                        <a:spLocks noChangeArrowheads="1"/>
-                      </wps:cNvSpPr>
-                      <wps:spPr bwMode="auto">
-                        <a:xfrm rot="10800000" flipH="1">
-                          <a:off x="0" y="0"/>
-                          <a:ext cx="557530" cy="530860"/>
-                        </a:xfrm>
-                        <a:prstGeom prst="rtTriangle">
-                          <a:avLst/>
-                        </a:prstGeom>
-                        <a:solidFill>
-                          <a:srgbClr val="293B5B"/>
-                        </a:solidFill>
-                        <a:ln>
-                          <a:noFill/>
-                        </a:ln>
-                        <a:effectLst/>
-                      </wps:spPr>
-                      <wps:bodyPr rot="0" vert="horz" wrap="square" lIns="36576" tIns="36576" rIns="36576" bIns="36576" anchor="t" anchorCtr="0" upright="1">
-                        <a:noAutofit/>
-                      </wps:bodyPr>
-                    </wps:wsp>
-                  </a:graphicData>
-                </a:graphic>
-                <wp14:sizeRelH relativeFrom="page">
-                  <wp14:pctWidth>0</wp14:pctWidth>
-                </wp14:sizeRelH>
-                <wp14:sizeRelV relativeFrom="page">
-                  <wp14:pctHeight>0</wp14:pctHeight>
-                </wp14:sizeRelV>
-              </wp:anchor>
-            </w:drawing>
-          </mc:Choice>
-          <mc:Fallback>
-            <w:pict>
-              <v:shape w14:anchorId="53019818" id="Right Triangle 12" o:spid="_x0000_s1026" type="#_x0000_t6" style="position:absolute;margin-left:0;margin-top:-14.2pt;width:43.9pt;height:41.8pt;rotation:180;flip:x;z-index:251689984;visibility:visible;mso-wrap-style:square;mso-width-percent:0;mso-height-percent:0;mso-wrap-distance-left:2.88pt;mso-wrap-distance-top:2.88pt;mso-wrap-distance-right:2.88pt;mso-wrap-distance-bottom:2.88pt;mso-position-horizontal:left;mso-position-horizontal-relative:page;mso-position-vertical:absolute;mso-position-vertical-relative:text;mso-width-percent:0;mso-height-percent:0;mso-width-relative:page;mso-height-relative:page;v-text-anchor:top" o:gfxdata="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" fillcolor="#293b5b" stroked="f">
-                <v:textbox inset="2.88pt,2.88pt,2.88pt,2.88pt"/>
-                <w10:wrap anchorx="page"/>
               </v:shape>
             </w:pict>
           </mc:Fallback>
@@ -659,7 +659,7 @@
     <w:p>
       <w:pPr>
         <w:widowControl w:val="0"/>
-        <w:spacing w:after="100" w:line="240" w:lineRule="auto"/>
+        <w:spacing w:after="60" w:line="240" w:lineRule="auto"/>
         <w:ind w:left="993" w:right="-64" w:hanging="993"/>
         <w:rPr>
           <w:sz w:val="21"/>
@@ -939,7 +939,7 @@
     <w:p>
       <w:pPr>
         <w:widowControl w:val="0"/>
-        <w:spacing w:after="100" w:line="240" w:lineRule="auto"/>
+        <w:spacing w:after="60" w:line="240" w:lineRule="auto"/>
         <w:ind w:left="1134" w:hanging="1134"/>
         <w:rPr>
           <w:sz w:val="21"/>
@@ -1076,7 +1076,17 @@
           <w:lang w:val="en-US"/>
           <w14:ligatures w14:val="none"/>
         </w:rPr>
-        <w:t xml:space="preserve">RAFT, </w:t>
+        <w:t>RAFT</w:t>
+      </w:r>
+      <w:proofErr w:type="gramStart"/>
+      <w:r>
+        <w:rPr>
+          <w:sz w:val="21"/>
+          <w:szCs w:val="21"/>
+          <w:lang w:val="en-US"/>
+          <w14:ligatures w14:val="none"/>
+        </w:rPr>
+        <w:t xml:space="preserve">, </w:t>
       </w:r>
       <w:r>
         <w:rPr>
@@ -1097,6 +1107,7 @@
         </w:rPr>
         <w:t>Kafka</w:t>
       </w:r>
+      <w:proofErr w:type="gramEnd"/>
       <w:r>
         <w:rPr>
           <w:sz w:val="21"/>
@@ -1150,6 +1161,15 @@
           <w14:ligatures w14:val="none"/>
         </w:rPr>
         <w:t xml:space="preserve"> </w:t>
+      </w:r>
+      <w:r>
+        <w:rPr>
+          <w:sz w:val="21"/>
+          <w:szCs w:val="21"/>
+          <w:lang w:val="en-US"/>
+          <w14:ligatures w14:val="none"/>
+        </w:rPr>
+        <w:t xml:space="preserve">Seaborn, </w:t>
       </w:r>
       <w:r>
         <w:rPr>
@@ -1182,7 +1202,7 @@
     <w:p>
       <w:pPr>
         <w:widowControl w:val="0"/>
-        <w:spacing w:after="100" w:line="240" w:lineRule="auto"/>
+        <w:spacing w:after="60" w:line="240" w:lineRule="auto"/>
         <w:rPr>
           <w:sz w:val="21"/>
           <w:szCs w:val="21"/>
@@ -3397,7 +3417,7 @@
     <w:p>
       <w:pPr>
         <w:widowControl w:val="0"/>
-        <w:spacing w:after="80" w:line="240" w:lineRule="auto"/>
+        <w:spacing w:after="60" w:line="240" w:lineRule="auto"/>
         <w:ind w:left="142" w:hanging="142"/>
         <w:rPr>
           <w:b/>
@@ -3755,7 +3775,7 @@
     <w:p>
       <w:pPr>
         <w:widowControl w:val="0"/>
-        <w:spacing w:after="80" w:line="240" w:lineRule="auto"/>
+        <w:spacing w:after="60" w:line="240" w:lineRule="auto"/>
         <w:ind w:left="142" w:hanging="142"/>
         <w:rPr>
           <w:sz w:val="21"/>
@@ -4069,7 +4089,7 @@
     <w:p>
       <w:pPr>
         <w:widowControl w:val="0"/>
-        <w:spacing w:after="80" w:line="240" w:lineRule="auto"/>
+        <w:spacing w:after="60" w:line="240" w:lineRule="auto"/>
         <w:ind w:left="142" w:hanging="142"/>
         <w:rPr>
           <w:b/>
@@ -4175,7 +4195,7 @@
     <w:p>
       <w:pPr>
         <w:widowControl w:val="0"/>
-        <w:spacing w:after="80" w:line="240" w:lineRule="auto"/>
+        <w:spacing w:after="60" w:line="240" w:lineRule="auto"/>
         <w:ind w:left="142" w:hanging="142"/>
         <w:rPr>
           <w:sz w:val="21"/>
@@ -4611,7 +4631,7 @@
     <w:p>
       <w:pPr>
         <w:widowControl w:val="0"/>
-        <w:spacing w:after="80" w:line="240" w:lineRule="auto"/>
+        <w:spacing w:after="60" w:line="240" w:lineRule="auto"/>
         <w:ind w:left="444" w:hanging="444"/>
         <w:rPr>
           <w:b/>
@@ -4788,7 +4808,7 @@
     <w:p>
       <w:pPr>
         <w:widowControl w:val="0"/>
-        <w:spacing w:after="80" w:line="240" w:lineRule="auto"/>
+        <w:spacing w:after="60" w:line="240" w:lineRule="auto"/>
         <w:ind w:left="142" w:hanging="142"/>
         <w:rPr>
           <w:sz w:val="21"/>
@@ -6628,15 +6648,7 @@
           <w:szCs w:val="21"/>
           <w14:ligatures w14:val="none"/>
         </w:rPr>
-        <w:t xml:space="preserve"> Computer Engineering Candidate</w:t>
-      </w:r>
-      <w:r>
-        <w:rPr>
-          <w:sz w:val="21"/>
-          <w:szCs w:val="21"/>
-          <w14:ligatures w14:val="none"/>
-        </w:rPr>
-        <w:t xml:space="preserve"> </w:t>
+        <w:t xml:space="preserve"> Computer Engineering </w:t>
       </w:r>
       <w:r>
         <w:rPr>
@@ -6692,7 +6704,7 @@
           <w:szCs w:val="20"/>
           <w14:ligatures w14:val="none"/>
         </w:rPr>
-        <w:t xml:space="preserve">        </w:t>
+        <w:t xml:space="preserve">   </w:t>
       </w:r>
       <w:r>
         <w:rPr>
@@ -6700,6 +6712,22 @@
           <w:szCs w:val="20"/>
           <w14:ligatures w14:val="none"/>
         </w:rPr>
+        <w:t xml:space="preserve">                                          </w:t>
+      </w:r>
+      <w:r>
+        <w:rPr>
+          <w:sz w:val="20"/>
+          <w:szCs w:val="20"/>
+          <w14:ligatures w14:val="none"/>
+        </w:rPr>
+        <w:t xml:space="preserve">     </w:t>
+      </w:r>
+      <w:r>
+        <w:rPr>
+          <w:sz w:val="20"/>
+          <w:szCs w:val="20"/>
+          <w14:ligatures w14:val="none"/>
+        </w:rPr>
         <w:t xml:space="preserve"> </w:t>
       </w:r>
       <w:r>
@@ -6710,27 +6738,7 @@
           <w:lang w:val="en-US"/>
           <w14:ligatures w14:val="none"/>
         </w:rPr>
-        <w:t>Sep 2019 - Apr 2024 (</w:t>
-      </w:r>
-      <w:r>
-        <w:rPr>
-          <w:b/>
-          <w:bCs/>
-          <w:color w:val="099B8A"/>
-          <w:lang w:val="en-US"/>
-          <w14:ligatures w14:val="none"/>
-        </w:rPr>
-        <w:t>E</w:t>
-      </w:r>
-      <w:r>
-        <w:rPr>
-          <w:b/>
-          <w:bCs/>
-          <w:color w:val="099B8A"/>
-          <w:lang w:val="en-US"/>
-          <w14:ligatures w14:val="none"/>
-        </w:rPr>
-        <w:t>xpected)</w:t>
+        <w:t>Sep 2019 - Apr 2024</w:t>
       </w:r>
     </w:p>
     <w:p>
@@ -6741,7 +6749,306 @@
           <w:ilvl w:val="0"/>
           <w:numId w:val="2"/>
         </w:numPr>
-        <w:spacing w:after="80" w:line="240" w:lineRule="auto"/>
+        <w:spacing w:afterLines="60" w:after="144" w:line="240" w:lineRule="auto"/>
+        <w:ind w:left="142" w:hanging="142"/>
+        <w:rPr>
+          <w:i/>
+          <w:iCs/>
+          <w:sz w:val="21"/>
+          <w:szCs w:val="21"/>
+          <w:lang w:val="en-US"/>
+          <w14:ligatures w14:val="none"/>
+        </w:rPr>
+      </w:pPr>
+      <w:r>
+        <w:rPr>
+          <w:i/>
+          <w:iCs/>
+          <w:sz w:val="21"/>
+          <w:szCs w:val="21"/>
+          <w:lang w:val="en-US"/>
+          <w14:ligatures w14:val="none"/>
+        </w:rPr>
+        <w:t>Taken</w:t>
+      </w:r>
+      <w:r>
+        <w:rPr>
+          <w:i/>
+          <w:iCs/>
+          <w:sz w:val="21"/>
+          <w:szCs w:val="21"/>
+          <w:lang w:val="en-US"/>
+          <w14:ligatures w14:val="none"/>
+        </w:rPr>
+        <w:t xml:space="preserve"> </w:t>
+      </w:r>
+      <w:r>
+        <w:rPr>
+          <w:i/>
+          <w:iCs/>
+          <w:sz w:val="21"/>
+          <w:szCs w:val="21"/>
+          <w:lang w:val="en-US"/>
+          <w14:ligatures w14:val="none"/>
+        </w:rPr>
+        <w:t>P</w:t>
+      </w:r>
+      <w:r>
+        <w:rPr>
+          <w:i/>
+          <w:iCs/>
+          <w:sz w:val="21"/>
+          <w:szCs w:val="21"/>
+          <w:lang w:val="en-US"/>
+          <w14:ligatures w14:val="none"/>
+        </w:rPr>
+        <w:t>rogramming</w:t>
+      </w:r>
+      <w:r>
+        <w:rPr>
+          <w:i/>
+          <w:iCs/>
+          <w:sz w:val="21"/>
+          <w:szCs w:val="21"/>
+          <w:lang w:val="en-US"/>
+          <w14:ligatures w14:val="none"/>
+        </w:rPr>
+        <w:t xml:space="preserve"> for</w:t>
+      </w:r>
+      <w:r>
+        <w:rPr>
+          <w:i/>
+          <w:iCs/>
+          <w:sz w:val="21"/>
+          <w:szCs w:val="21"/>
+          <w:lang w:val="en-US"/>
+          <w14:ligatures w14:val="none"/>
+        </w:rPr>
+        <w:t xml:space="preserve"> </w:t>
+      </w:r>
+      <w:r>
+        <w:rPr>
+          <w:i/>
+          <w:iCs/>
+          <w:sz w:val="21"/>
+          <w:szCs w:val="21"/>
+          <w:lang w:val="en-US"/>
+          <w14:ligatures w14:val="none"/>
+        </w:rPr>
+        <w:t>P</w:t>
+      </w:r>
+      <w:r>
+        <w:rPr>
+          <w:i/>
+          <w:iCs/>
+          <w:sz w:val="21"/>
+          <w:szCs w:val="21"/>
+          <w:lang w:val="en-US"/>
+          <w14:ligatures w14:val="none"/>
+        </w:rPr>
+        <w:t>erformance</w:t>
+      </w:r>
+      <w:r>
+        <w:rPr>
+          <w:i/>
+          <w:iCs/>
+          <w:sz w:val="21"/>
+          <w:szCs w:val="21"/>
+          <w:lang w:val="en-US"/>
+          <w14:ligatures w14:val="none"/>
+        </w:rPr>
+        <w:t xml:space="preserve"> </w:t>
+      </w:r>
+      <w:r>
+        <w:rPr>
+          <w:i/>
+          <w:iCs/>
+          <w:sz w:val="21"/>
+          <w:szCs w:val="21"/>
+          <w:lang w:val="en-US"/>
+          <w14:ligatures w14:val="none"/>
+        </w:rPr>
+        <w:t>–</w:t>
+      </w:r>
+      <w:r>
+        <w:rPr>
+          <w:i/>
+          <w:iCs/>
+          <w:sz w:val="21"/>
+          <w:szCs w:val="21"/>
+          <w:lang w:val="en-US"/>
+          <w14:ligatures w14:val="none"/>
+        </w:rPr>
+        <w:t xml:space="preserve"> </w:t>
+      </w:r>
+      <w:r>
+        <w:rPr>
+          <w:i/>
+          <w:iCs/>
+          <w:sz w:val="21"/>
+          <w:szCs w:val="21"/>
+          <w:lang w:val="en-US"/>
+          <w14:ligatures w14:val="none"/>
+        </w:rPr>
+        <w:t xml:space="preserve">All in </w:t>
+      </w:r>
+      <w:r>
+        <w:rPr>
+          <w:b/>
+          <w:bCs/>
+          <w:i/>
+          <w:iCs/>
+          <w:sz w:val="21"/>
+          <w:szCs w:val="21"/>
+          <w:lang w:val="en-US"/>
+          <w14:ligatures w14:val="none"/>
+        </w:rPr>
+        <w:t>Rust</w:t>
+      </w:r>
+      <w:r>
+        <w:rPr>
+          <w:i/>
+          <w:iCs/>
+          <w:sz w:val="21"/>
+          <w:szCs w:val="21"/>
+          <w:lang w:val="en-US"/>
+          <w14:ligatures w14:val="none"/>
+        </w:rPr>
+        <w:t>:</w:t>
+      </w:r>
+      <w:r>
+        <w:rPr>
+          <w:i/>
+          <w:iCs/>
+          <w:sz w:val="21"/>
+          <w:szCs w:val="21"/>
+          <w:lang w:val="en-US"/>
+          <w14:ligatures w14:val="none"/>
+        </w:rPr>
+        <w:t xml:space="preserve"> C</w:t>
+      </w:r>
+      <w:r>
+        <w:rPr>
+          <w:i/>
+          <w:iCs/>
+          <w:sz w:val="21"/>
+          <w:szCs w:val="21"/>
+          <w:lang w:val="en-US"/>
+          <w14:ligatures w14:val="none"/>
+        </w:rPr>
+        <w:t xml:space="preserve">oncurrency, </w:t>
+      </w:r>
+      <w:r>
+        <w:rPr>
+          <w:i/>
+          <w:iCs/>
+          <w:sz w:val="21"/>
+          <w:szCs w:val="21"/>
+          <w:lang w:val="en-US"/>
+          <w14:ligatures w14:val="none"/>
+        </w:rPr>
+        <w:t>async IO</w:t>
+      </w:r>
+      <w:r>
+        <w:rPr>
+          <w:i/>
+          <w:iCs/>
+          <w:sz w:val="21"/>
+          <w:szCs w:val="21"/>
+          <w:lang w:val="en-US"/>
+          <w14:ligatures w14:val="none"/>
+        </w:rPr>
+        <w:t>,</w:t>
+      </w:r>
+      <w:r>
+        <w:rPr>
+          <w:i/>
+          <w:iCs/>
+          <w:sz w:val="21"/>
+          <w:szCs w:val="21"/>
+          <w:lang w:val="en-US"/>
+          <w14:ligatures w14:val="none"/>
+        </w:rPr>
+        <w:t xml:space="preserve"> </w:t>
+      </w:r>
+      <w:r>
+        <w:rPr>
+          <w:b/>
+          <w:bCs/>
+          <w:i/>
+          <w:iCs/>
+          <w:sz w:val="21"/>
+          <w:szCs w:val="21"/>
+          <w:lang w:val="en-US"/>
+          <w14:ligatures w14:val="none"/>
+        </w:rPr>
+        <w:t>CUDA C</w:t>
+      </w:r>
+      <w:r>
+        <w:rPr>
+          <w:i/>
+          <w:iCs/>
+          <w:sz w:val="21"/>
+          <w:szCs w:val="21"/>
+          <w:lang w:val="en-US"/>
+          <w14:ligatures w14:val="none"/>
+        </w:rPr>
+        <w:t xml:space="preserve"> GPU programming,</w:t>
+      </w:r>
+      <w:r>
+        <w:rPr>
+          <w:i/>
+          <w:iCs/>
+          <w:sz w:val="21"/>
+          <w:szCs w:val="21"/>
+          <w:lang w:val="en-US"/>
+          <w14:ligatures w14:val="none"/>
+        </w:rPr>
+        <w:t xml:space="preserve"> </w:t>
+      </w:r>
+      <w:r>
+        <w:rPr>
+          <w:i/>
+          <w:iCs/>
+          <w:sz w:val="21"/>
+          <w:szCs w:val="21"/>
+          <w:lang w:val="en-US"/>
+          <w14:ligatures w14:val="none"/>
+        </w:rPr>
+        <w:t xml:space="preserve">profiling, </w:t>
+      </w:r>
+      <w:r>
+        <w:rPr>
+          <w:i/>
+          <w:iCs/>
+          <w:sz w:val="21"/>
+          <w:szCs w:val="21"/>
+          <w:lang w:val="en-US"/>
+          <w14:ligatures w14:val="none"/>
+        </w:rPr>
+        <w:t>etc</w:t>
+      </w:r>
+      <w:r>
+        <w:rPr>
+          <w:i/>
+          <w:iCs/>
+          <w:sz w:val="21"/>
+          <w:szCs w:val="21"/>
+          <w:lang w:val="en-US"/>
+          <w14:ligatures w14:val="none"/>
+        </w:rPr>
+        <w:t>.</w:t>
+      </w:r>
+    </w:p>
+    <w:p>
+      <w:pPr>
+        <w:pStyle w:val="ListParagraph"/>
+        <w:widowControl w:val="0"/>
+        <w:numPr>
+          <w:ilvl w:val="0"/>
+          <w:numId w:val="2"/>
+        </w:numPr>
+        <w:spacing w:afterLines="60" w:after="144" w:line="240" w:lineRule="auto"/>
         <w:ind w:left="142" w:hanging="142"/>
         <w:rPr>
           <w:i/>
@@ -6758,20 +7065,95 @@
           <w:noProof/>
           <w:color w:val="099B8A"/>
           <w:kern w:val="0"/>
-          <w:sz w:val="21"/>
-          <w:szCs w:val="21"/>
+          <w:sz w:val="24"/>
+          <w:szCs w:val="24"/>
           <w14:ligatures w14:val="none"/>
         </w:rPr>
         <mc:AlternateContent>
           <mc:Choice Requires="wps">
             <w:drawing>
-              <wp:anchor distT="36576" distB="36576" distL="36576" distR="36576" simplePos="0" relativeHeight="251702272" behindDoc="0" locked="0" layoutInCell="1" allowOverlap="1" wp14:anchorId="61C941A5" wp14:editId="00EF7B92">
+              <wp:anchor distT="36576" distB="36576" distL="36576" distR="36576" simplePos="0" relativeHeight="251700224" behindDoc="0" locked="0" layoutInCell="1" allowOverlap="1" wp14:anchorId="615BC07D" wp14:editId="2320DC41">
+                <wp:simplePos x="0" y="0"/>
+                <wp:positionH relativeFrom="leftMargin">
+                  <wp:posOffset>-3810</wp:posOffset>
+                </wp:positionH>
+                <wp:positionV relativeFrom="paragraph">
+                  <wp:posOffset>140970</wp:posOffset>
+                </wp:positionV>
+                <wp:extent cx="581660" cy="530860"/>
+                <wp:effectExtent l="0" t="0" r="8890" b="2540"/>
+                <wp:wrapNone/>
+                <wp:docPr id="411215539" name="Right Triangle 10"/>
+                <wp:cNvGraphicFramePr>
+                  <a:graphicFrameLocks xmlns:a="http://schemas.openxmlformats.org/drawingml/2006/main"/>
+                </wp:cNvGraphicFramePr>
+                <a:graphic xmlns:a="http://schemas.openxmlformats.org/drawingml/2006/main">
+                  <a:graphicData uri="http://schemas.microsoft.com/office/word/2010/wordprocessingShape">
+                    <wps:wsp>
+                      <wps:cNvSpPr>
+                        <a:spLocks noChangeArrowheads="1"/>
+                      </wps:cNvSpPr>
+                      <wps:spPr bwMode="auto">
+                        <a:xfrm>
+                          <a:off x="0" y="0"/>
+                          <a:ext cx="581660" cy="530860"/>
+                        </a:xfrm>
+                        <a:prstGeom prst="rtTriangle">
+                          <a:avLst/>
+                        </a:prstGeom>
+                        <a:solidFill>
+                          <a:srgbClr val="293B5B"/>
+                        </a:solidFill>
+                        <a:ln>
+                          <a:noFill/>
+                        </a:ln>
+                        <a:effectLst/>
+                      </wps:spPr>
+                      <wps:bodyPr rot="0" vert="horz" wrap="square" lIns="36576" tIns="36576" rIns="36576" bIns="36576" anchor="t" anchorCtr="0" upright="1">
+                        <a:noAutofit/>
+                      </wps:bodyPr>
+                    </wps:wsp>
+                  </a:graphicData>
+                </a:graphic>
+                <wp14:sizeRelH relativeFrom="page">
+                  <wp14:pctWidth>0</wp14:pctWidth>
+                </wp14:sizeRelH>
+                <wp14:sizeRelV relativeFrom="page">
+                  <wp14:pctHeight>0</wp14:pctHeight>
+                </wp14:sizeRelV>
+              </wp:anchor>
+            </w:drawing>
+          </mc:Choice>
+          <mc:Fallback>
+            <w:pict>
+              <v:shape w14:anchorId="27E9EF09" id="Right Triangle 10" o:spid="_x0000_s1026" type="#_x0000_t6" style="position:absolute;margin-left:-.3pt;margin-top:11.1pt;width:45.8pt;height:41.8pt;z-index:251700224;visibility:visible;mso-wrap-style:square;mso-width-percent:0;mso-height-percent:0;mso-wrap-distance-left:2.88pt;mso-wrap-distance-top:2.88pt;mso-wrap-distance-right:2.88pt;mso-wrap-distance-bottom:2.88pt;mso-position-horizontal:absolute;mso-position-horizontal-relative:left-margin-area;mso-position-vertical:absolute;mso-position-vertical-relative:text;mso-width-percent:0;mso-height-percent:0;mso-width-relative:page;mso-height-relative:page;v-text-anchor:top" o:gfxdata="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" fillcolor="#293b5b" stroked="f">
+                <v:textbox inset="2.88pt,2.88pt,2.88pt,2.88pt"/>
+                <w10:wrap anchorx="margin"/>
+              </v:shape>
+            </w:pict>
+          </mc:Fallback>
+        </mc:AlternateContent>
+      </w:r>
+      <w:r>
+        <w:rPr>
+          <w:rFonts w:ascii="Times New Roman" w:hAnsi="Times New Roman" w:cs="Times New Roman"/>
+          <w:noProof/>
+          <w:color w:val="099B8A"/>
+          <w:kern w:val="0"/>
+          <w:sz w:val="21"/>
+          <w:szCs w:val="21"/>
+          <w14:ligatures w14:val="none"/>
+        </w:rPr>
+        <mc:AlternateContent>
+          <mc:Choice Requires="wps">
+            <w:drawing>
+              <wp:anchor distT="36576" distB="36576" distL="36576" distR="36576" simplePos="0" relativeHeight="251702272" behindDoc="0" locked="0" layoutInCell="1" allowOverlap="1" wp14:anchorId="61C941A5" wp14:editId="28A70B53">
                 <wp:simplePos x="0" y="0"/>
                 <wp:positionH relativeFrom="page">
-                  <wp:posOffset>7214870</wp:posOffset>
+                  <wp:posOffset>7226820</wp:posOffset>
                 </wp:positionH>
                 <wp:positionV relativeFrom="paragraph">
-                  <wp:posOffset>159113</wp:posOffset>
+                  <wp:posOffset>149860</wp:posOffset>
                 </wp:positionV>
                 <wp:extent cx="557530" cy="530860"/>
                 <wp:effectExtent l="0" t="0" r="0" b="2540"/>
@@ -6819,11 +7201,7 @@
           </mc:Choice>
           <mc:Fallback>
             <w:pict>
-              <v:shapetype w14:anchorId="7875A302" id="_x0000_t6" coordsize="21600,21600" o:spt="6" path="m,l,21600r21600,xe">
-                <v:stroke joinstyle="miter"/>
-                <v:path gradientshapeok="t" o:connecttype="custom" o:connectlocs="0,0;0,10800;0,21600;10800,21600;21600,21600;10800,10800" textboxrect="1800,12600,12600,19800"/>
-              </v:shapetype>
-              <v:shape id="Right Triangle 12" o:spid="_x0000_s1026" type="#_x0000_t6" style="position:absolute;margin-left:568.1pt;margin-top:12.55pt;width:43.9pt;height:41.8pt;flip:x;z-index:251702272;visibility:visible;mso-wrap-style:square;mso-width-percent:0;mso-height-percent:0;mso-wrap-distance-left:2.88pt;mso-wrap-distance-top:2.88pt;mso-wrap-distance-right:2.88pt;mso-wrap-distance-bottom:2.88pt;mso-position-horizontal:absolute;mso-position-horizontal-relative:page;mso-position-vertical:absolute;mso-position-vertical-relative:text;mso-width-percent:0;mso-height-percent:0;mso-width-relative:page;mso-height-relative:page;v-text-anchor:top" o:gfxdata="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" fillcolor="#293b5b" stroked="f">
+              <v:shape w14:anchorId="24AC6BA4" id="Right Triangle 12" o:spid="_x0000_s1026" type="#_x0000_t6" style="position:absolute;margin-left:569.05pt;margin-top:11.8pt;width:43.9pt;height:41.8pt;flip:x;z-index:251702272;visibility:visible;mso-wrap-style:square;mso-width-percent:0;mso-height-percent:0;mso-wrap-distance-left:2.88pt;mso-wrap-distance-top:2.88pt;mso-wrap-distance-right:2.88pt;mso-wrap-distance-bottom:2.88pt;mso-position-horizontal:absolute;mso-position-horizontal-relative:page;mso-position-vertical:absolute;mso-position-vertical-relative:text;mso-width-percent:0;mso-height-percent:0;mso-width-relative:page;mso-height-relative:page;v-text-anchor:top" o:gfxdata="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" fillcolor="#293b5b" stroked="f">
                 <v:textbox inset="2.88pt,2.88pt,2.88pt,2.88pt"/>
                 <w10:wrap anchorx="page"/>
               </v:shape>
@@ -6833,81 +7211,6 @@
       </w:r>
       <w:r>
         <w:rPr>
-          <w:rFonts w:ascii="Times New Roman" w:hAnsi="Times New Roman" w:cs="Times New Roman"/>
-          <w:noProof/>
-          <w:color w:val="099B8A"/>
-          <w:kern w:val="0"/>
-          <w:sz w:val="24"/>
-          <w:szCs w:val="24"/>
-          <w14:ligatures w14:val="none"/>
-        </w:rPr>
-        <mc:AlternateContent>
-          <mc:Choice Requires="wps">
-            <w:drawing>
-              <wp:anchor distT="36576" distB="36576" distL="36576" distR="36576" simplePos="0" relativeHeight="251700224" behindDoc="0" locked="0" layoutInCell="1" allowOverlap="1" wp14:anchorId="615BC07D" wp14:editId="5E49236D">
-                <wp:simplePos x="0" y="0"/>
-                <wp:positionH relativeFrom="page">
-                  <wp:posOffset>0</wp:posOffset>
-                </wp:positionH>
-                <wp:positionV relativeFrom="paragraph">
-                  <wp:posOffset>160383</wp:posOffset>
-                </wp:positionV>
-                <wp:extent cx="581660" cy="530860"/>
-                <wp:effectExtent l="0" t="0" r="8890" b="2540"/>
-                <wp:wrapNone/>
-                <wp:docPr id="411215539" name="Right Triangle 10"/>
-                <wp:cNvGraphicFramePr>
-                  <a:graphicFrameLocks xmlns:a="http://schemas.openxmlformats.org/drawingml/2006/main"/>
-                </wp:cNvGraphicFramePr>
-                <a:graphic xmlns:a="http://schemas.openxmlformats.org/drawingml/2006/main">
-                  <a:graphicData uri="http://schemas.microsoft.com/office/word/2010/wordprocessingShape">
-                    <wps:wsp>
-                      <wps:cNvSpPr>
-                        <a:spLocks noChangeArrowheads="1"/>
-                      </wps:cNvSpPr>
-                      <wps:spPr bwMode="auto">
-                        <a:xfrm>
-                          <a:off x="0" y="0"/>
-                          <a:ext cx="581660" cy="530860"/>
-                        </a:xfrm>
-                        <a:prstGeom prst="rtTriangle">
-                          <a:avLst/>
-                        </a:prstGeom>
-                        <a:solidFill>
-                          <a:srgbClr val="293B5B"/>
-                        </a:solidFill>
-                        <a:ln>
-                          <a:noFill/>
-                        </a:ln>
-                        <a:effectLst/>
-                      </wps:spPr>
-                      <wps:bodyPr rot="0" vert="horz" wrap="square" lIns="36576" tIns="36576" rIns="36576" bIns="36576" anchor="t" anchorCtr="0" upright="1">
-                        <a:noAutofit/>
-                      </wps:bodyPr>
-                    </wps:wsp>
-                  </a:graphicData>
-                </a:graphic>
-                <wp14:sizeRelH relativeFrom="page">
-                  <wp14:pctWidth>0</wp14:pctWidth>
-                </wp14:sizeRelH>
-                <wp14:sizeRelV relativeFrom="page">
-                  <wp14:pctHeight>0</wp14:pctHeight>
-                </wp14:sizeRelV>
-              </wp:anchor>
-            </w:drawing>
-          </mc:Choice>
-          <mc:Fallback>
-            <w:pict>
-              <v:shape w14:anchorId="61022E44" id="Right Triangle 10" o:spid="_x0000_s1026" type="#_x0000_t6" style="position:absolute;margin-left:0;margin-top:12.65pt;width:45.8pt;height:41.8pt;z-index:251700224;visibility:visible;mso-wrap-style:square;mso-width-percent:0;mso-height-percent:0;mso-wrap-distance-left:2.88pt;mso-wrap-distance-top:2.88pt;mso-wrap-distance-right:2.88pt;mso-wrap-distance-bottom:2.88pt;mso-position-horizontal:absolute;mso-position-horizontal-relative:page;mso-position-vertical:absolute;mso-position-vertical-relative:text;mso-width-percent:0;mso-height-percent:0;mso-width-relative:page;mso-height-relative:page;v-text-anchor:top" o:gfxdata="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" fillcolor="#293b5b" stroked="f">
-                <v:textbox inset="2.88pt,2.88pt,2.88pt,2.88pt"/>
-                <w10:wrap anchorx="page"/>
-              </v:shape>
-            </w:pict>
-          </mc:Fallback>
-        </mc:AlternateContent>
-      </w:r>
-      <w:r>
-        <w:rPr>
           <w:i/>
           <w:iCs/>
           <w:sz w:val="21"/>
@@ -6915,7 +7218,7 @@
           <w:lang w:val="en-US"/>
           <w14:ligatures w14:val="none"/>
         </w:rPr>
-        <w:t xml:space="preserve">Currently </w:t>
+        <w:t>Taken</w:t>
       </w:r>
       <w:r>
         <w:rPr>
@@ -6926,7 +7229,7 @@
           <w:lang w:val="en-US"/>
           <w14:ligatures w14:val="none"/>
         </w:rPr>
-        <w:t>in</w:t>
+        <w:t xml:space="preserve"> </w:t>
       </w:r>
       <w:r>
         <w:rPr>
@@ -6937,7 +7240,7 @@
           <w:lang w:val="en-US"/>
           <w14:ligatures w14:val="none"/>
         </w:rPr>
-        <w:t xml:space="preserve"> </w:t>
+        <w:t>Intro to Machine Learnin</w:t>
       </w:r>
       <w:r>
         <w:rPr>
@@ -6948,7 +7251,7 @@
           <w:lang w:val="en-US"/>
           <w14:ligatures w14:val="none"/>
         </w:rPr>
-        <w:t>P</w:t>
+        <w:t xml:space="preserve">g </w:t>
       </w:r>
       <w:r>
         <w:rPr>
@@ -6959,7 +7262,7 @@
           <w:lang w:val="en-US"/>
           <w14:ligatures w14:val="none"/>
         </w:rPr>
-        <w:t>rogramming</w:t>
+        <w:t>–</w:t>
       </w:r>
       <w:r>
         <w:rPr>
@@ -6970,7 +7273,7 @@
           <w:lang w:val="en-US"/>
           <w14:ligatures w14:val="none"/>
         </w:rPr>
-        <w:t xml:space="preserve"> for</w:t>
+        <w:t xml:space="preserve"> </w:t>
       </w:r>
       <w:r>
         <w:rPr>
@@ -6981,10 +7284,12 @@
           <w:lang w:val="en-US"/>
           <w14:ligatures w14:val="none"/>
         </w:rPr>
-        <w:t xml:space="preserve"> </w:t>
-      </w:r>
-      <w:r>
-        <w:rPr>
+        <w:t xml:space="preserve">All in </w:t>
+      </w:r>
+      <w:r>
+        <w:rPr>
+          <w:b/>
+          <w:bCs/>
           <w:i/>
           <w:iCs/>
           <w:sz w:val="21"/>
@@ -6992,7 +7297,7 @@
           <w:lang w:val="en-US"/>
           <w14:ligatures w14:val="none"/>
         </w:rPr>
-        <w:t>P</w:t>
+        <w:t>Python</w:t>
       </w:r>
       <w:r>
         <w:rPr>
@@ -7003,7 +7308,7 @@
           <w:lang w:val="en-US"/>
           <w14:ligatures w14:val="none"/>
         </w:rPr>
-        <w:t>erformance</w:t>
+        <w:t>:</w:t>
       </w:r>
       <w:r>
         <w:rPr>
@@ -7025,7 +7330,7 @@
           <w:lang w:val="en-US"/>
           <w14:ligatures w14:val="none"/>
         </w:rPr>
-        <w:t>–</w:t>
+        <w:t>Data fitting</w:t>
       </w:r>
       <w:r>
         <w:rPr>
@@ -7036,7 +7341,7 @@
           <w:lang w:val="en-US"/>
           <w14:ligatures w14:val="none"/>
         </w:rPr>
-        <w:t xml:space="preserve"> </w:t>
+        <w:t>,</w:t>
       </w:r>
       <w:r>
         <w:rPr>
@@ -7047,12 +7352,10 @@
           <w:lang w:val="en-US"/>
           <w14:ligatures w14:val="none"/>
         </w:rPr>
-        <w:t xml:space="preserve">All in </w:t>
-      </w:r>
-      <w:r>
-        <w:rPr>
-          <w:b/>
-          <w:bCs/>
+        <w:t xml:space="preserve"> classification,</w:t>
+      </w:r>
+      <w:r>
+        <w:rPr>
           <w:i/>
           <w:iCs/>
           <w:sz w:val="21"/>
@@ -7060,7 +7363,7 @@
           <w:lang w:val="en-US"/>
           <w14:ligatures w14:val="none"/>
         </w:rPr>
-        <w:t>Rust</w:t>
+        <w:t xml:space="preserve"> regression</w:t>
       </w:r>
       <w:r>
         <w:rPr>
@@ -7071,7 +7374,7 @@
           <w:lang w:val="en-US"/>
           <w14:ligatures w14:val="none"/>
         </w:rPr>
-        <w:t>:</w:t>
+        <w:t xml:space="preserve">, </w:t>
       </w:r>
       <w:r>
         <w:rPr>
@@ -7082,7 +7385,7 @@
           <w:lang w:val="en-US"/>
           <w14:ligatures w14:val="none"/>
         </w:rPr>
-        <w:t xml:space="preserve"> C</w:t>
+        <w:t>decision trees</w:t>
       </w:r>
       <w:r>
         <w:rPr>
@@ -7093,7 +7396,7 @@
           <w:lang w:val="en-US"/>
           <w14:ligatures w14:val="none"/>
         </w:rPr>
-        <w:t xml:space="preserve">oncurrency, </w:t>
+        <w:t>, SVM</w:t>
       </w:r>
       <w:r>
         <w:rPr>
@@ -7104,75 +7407,7 @@
           <w:lang w:val="en-US"/>
           <w14:ligatures w14:val="none"/>
         </w:rPr>
-        <w:t>async IO</w:t>
-      </w:r>
-      <w:r>
-        <w:rPr>
-          <w:i/>
-          <w:iCs/>
-          <w:sz w:val="21"/>
-          <w:szCs w:val="21"/>
-          <w:lang w:val="en-US"/>
-          <w14:ligatures w14:val="none"/>
-        </w:rPr>
-        <w:t>,</w:t>
-      </w:r>
-      <w:r>
-        <w:rPr>
-          <w:i/>
-          <w:iCs/>
-          <w:sz w:val="21"/>
-          <w:szCs w:val="21"/>
-          <w:lang w:val="en-US"/>
-          <w14:ligatures w14:val="none"/>
-        </w:rPr>
-        <w:t xml:space="preserve"> </w:t>
-      </w:r>
-      <w:r>
-        <w:rPr>
-          <w:b/>
-          <w:bCs/>
-          <w:i/>
-          <w:iCs/>
-          <w:sz w:val="21"/>
-          <w:szCs w:val="21"/>
-          <w:lang w:val="en-US"/>
-          <w14:ligatures w14:val="none"/>
-        </w:rPr>
-        <w:t>CUDA C</w:t>
-      </w:r>
-      <w:r>
-        <w:rPr>
-          <w:i/>
-          <w:iCs/>
-          <w:sz w:val="21"/>
-          <w:szCs w:val="21"/>
-          <w:lang w:val="en-US"/>
-          <w14:ligatures w14:val="none"/>
-        </w:rPr>
-        <w:t xml:space="preserve"> GPU programming for CNNs</w:t>
-      </w:r>
-      <w:r>
-        <w:rPr>
-          <w:i/>
-          <w:iCs/>
-          <w:sz w:val="21"/>
-          <w:szCs w:val="21"/>
-          <w:lang w:val="en-US"/>
-          <w14:ligatures w14:val="none"/>
-        </w:rPr>
-        <w:t>,</w:t>
-      </w:r>
-      <w:r>
-        <w:rPr>
-          <w:i/>
-          <w:iCs/>
-          <w:sz w:val="21"/>
-          <w:szCs w:val="21"/>
-          <w:lang w:val="en-US"/>
-          <w14:ligatures w14:val="none"/>
-        </w:rPr>
-        <w:t xml:space="preserve"> etc</w:t>
+        <w:t>, KNN, etc</w:t>
       </w:r>
       <w:r>
         <w:rPr>
@@ -7194,7 +7429,7 @@
           <w:ilvl w:val="0"/>
           <w:numId w:val="2"/>
         </w:numPr>
-        <w:spacing w:after="100" w:line="240" w:lineRule="auto"/>
+        <w:spacing w:afterLines="60" w:after="144" w:line="240" w:lineRule="auto"/>
         <w:ind w:left="142" w:hanging="142"/>
         <w:rPr>
           <w:i/>
@@ -7214,7 +7449,7 @@
           <w:lang w:val="en-US"/>
           <w14:ligatures w14:val="none"/>
         </w:rPr>
-        <w:t xml:space="preserve">Currently </w:t>
+        <w:t>Taken</w:t>
       </w:r>
       <w:r>
         <w:rPr>
@@ -7225,10 +7460,12 @@
           <w:lang w:val="en-US"/>
           <w14:ligatures w14:val="none"/>
         </w:rPr>
-        <w:t>in</w:t>
-      </w:r>
-      <w:r>
-        <w:rPr>
+        <w:t xml:space="preserve"> Real-Time Operating Systems – All in </w:t>
+      </w:r>
+      <w:r>
+        <w:rPr>
+          <w:b/>
+          <w:bCs/>
           <w:i/>
           <w:iCs/>
           <w:sz w:val="21"/>
@@ -7236,7 +7473,7 @@
           <w:lang w:val="en-US"/>
           <w14:ligatures w14:val="none"/>
         </w:rPr>
-        <w:t xml:space="preserve"> </w:t>
+        <w:t>C/C++</w:t>
       </w:r>
       <w:r>
         <w:rPr>
@@ -7247,7 +7484,7 @@
           <w:lang w:val="en-US"/>
           <w14:ligatures w14:val="none"/>
         </w:rPr>
-        <w:t>Intro to Machine Learnin</w:t>
+        <w:t xml:space="preserve">: Process scheduling, </w:t>
       </w:r>
       <w:r>
         <w:rPr>
@@ -7258,7 +7495,7 @@
           <w:lang w:val="en-US"/>
           <w14:ligatures w14:val="none"/>
         </w:rPr>
-        <w:t xml:space="preserve">g </w:t>
+        <w:t xml:space="preserve">caching, </w:t>
       </w:r>
       <w:r>
         <w:rPr>
@@ -7269,108 +7506,7 @@
           <w:lang w:val="en-US"/>
           <w14:ligatures w14:val="none"/>
         </w:rPr>
-        <w:t>–</w:t>
-      </w:r>
-      <w:r>
-        <w:rPr>
-          <w:i/>
-          <w:iCs/>
-          <w:sz w:val="21"/>
-          <w:szCs w:val="21"/>
-          <w:lang w:val="en-US"/>
-          <w14:ligatures w14:val="none"/>
-        </w:rPr>
-        <w:t xml:space="preserve"> </w:t>
-      </w:r>
-      <w:r>
-        <w:rPr>
-          <w:i/>
-          <w:iCs/>
-          <w:sz w:val="21"/>
-          <w:szCs w:val="21"/>
-          <w:lang w:val="en-US"/>
-          <w14:ligatures w14:val="none"/>
-        </w:rPr>
-        <w:t xml:space="preserve">All in </w:t>
-      </w:r>
-      <w:r>
-        <w:rPr>
-          <w:b/>
-          <w:bCs/>
-          <w:i/>
-          <w:iCs/>
-          <w:sz w:val="21"/>
-          <w:szCs w:val="21"/>
-          <w:lang w:val="en-US"/>
-          <w14:ligatures w14:val="none"/>
-        </w:rPr>
-        <w:t>Python</w:t>
-      </w:r>
-      <w:r>
-        <w:rPr>
-          <w:i/>
-          <w:iCs/>
-          <w:sz w:val="21"/>
-          <w:szCs w:val="21"/>
-          <w:lang w:val="en-US"/>
-          <w14:ligatures w14:val="none"/>
-        </w:rPr>
-        <w:t>:</w:t>
-      </w:r>
-      <w:r>
-        <w:rPr>
-          <w:i/>
-          <w:iCs/>
-          <w:sz w:val="21"/>
-          <w:szCs w:val="21"/>
-          <w:lang w:val="en-US"/>
-          <w14:ligatures w14:val="none"/>
-        </w:rPr>
-        <w:t xml:space="preserve"> </w:t>
-      </w:r>
-      <w:r>
-        <w:rPr>
-          <w:i/>
-          <w:iCs/>
-          <w:sz w:val="21"/>
-          <w:szCs w:val="21"/>
-          <w:lang w:val="en-US"/>
-          <w14:ligatures w14:val="none"/>
-        </w:rPr>
-        <w:t>Data fitting, training, neural networks,</w:t>
-      </w:r>
-      <w:r>
-        <w:rPr>
-          <w:i/>
-          <w:iCs/>
-          <w:sz w:val="21"/>
-          <w:szCs w:val="21"/>
-          <w:lang w:val="en-US"/>
-          <w14:ligatures w14:val="none"/>
-        </w:rPr>
-        <w:t xml:space="preserve"> decision trees,</w:t>
-      </w:r>
-      <w:r>
-        <w:rPr>
-          <w:i/>
-          <w:iCs/>
-          <w:sz w:val="21"/>
-          <w:szCs w:val="21"/>
-          <w:lang w:val="en-US"/>
-          <w14:ligatures w14:val="none"/>
-        </w:rPr>
-        <w:t xml:space="preserve"> regression</w:t>
-      </w:r>
-      <w:r>
-        <w:rPr>
-          <w:i/>
-          <w:iCs/>
-          <w:sz w:val="21"/>
-          <w:szCs w:val="21"/>
-          <w:lang w:val="en-US"/>
-          <w14:ligatures w14:val="none"/>
-        </w:rPr>
-        <w:t>.</w:t>
+        <w:t>virtual memory, kernel development, etc.</w:t>
       </w:r>
     </w:p>
     <w:sectPr>
@@ -8420,6 +8556,7 @@
   <w:style w:type="character" w:default="1" w:styleId="DefaultParagraphFont">
     <w:name w:val="Default Paragraph Font"/>
     <w:uiPriority w:val="1"/>
+    <w:semiHidden/>
     <w:unhideWhenUsed/>
   </w:style>
   <w:style w:type="table" w:default="1" w:styleId="TableNormal">

</xml_diff>

<commit_message>
Added Linkedin to resume
</commit_message>
<xml_diff>
--- a/Resume_Zaid_Omer.docx
+++ b/Resume_Zaid_Omer.docx
@@ -1,10 +1,10 @@
 
 <file path=word/document.xml><?xml version="1.0" encoding="utf-8"?>
-<w:document xmlns:wpc="http://schemas.microsoft.com/office/word/2010/wordprocessingCanvas" xmlns:cx="http://schemas.microsoft.com/office/drawing/2014/chartex" xmlns:cx1="http://schemas.microsoft.com/office/drawing/2015/9/8/chartex" xmlns:cx2="http://schemas.microsoft.com/office/drawing/2015/10/21/chartex" xmlns:cx3="http://schemas.microsoft.com/office/drawing/2016/5/9/chartex" xmlns:cx4="http://schemas.microsoft.com/office/drawing/2016/5/10/chartex" xmlns:cx5="http://schemas.microsoft.com/office/drawing/2016/5/11/chartex" xmlns:cx6="http://schemas.microsoft.com/office/drawing/2016/5/12/chartex" xmlns:cx7="http://schemas.microsoft.com/office/drawing/2016/5/13/chartex" xmlns:cx8="http://schemas.microsoft.com/office/drawing/2016/5/14/chartex" xmlns:mc="http://schemas.openxmlformats.org/markup-compatibility/2006" xmlns:aink="http://schemas.microsoft.com/office/drawing/2016/ink" xmlns:am3d="http://schemas.microsoft.com/office/drawing/2017/model3d" xmlns:o="urn:schemas-microsoft-com:office:office" xmlns:oel="http://schemas.microsoft.com/office/2019/extlst" xmlns:r="http://schemas.openxmlformats.org/officeDocument/2006/relationships" xmlns:m="http://schemas.openxmlformats.org/officeDocument/2006/math" xmlns:v="urn:schemas-microsoft-com:vml" xmlns:wp14="http://schemas.microsoft.com/office/word/2010/wordprocessingDrawing" xmlns:wp="http://schemas.openxmlformats.org/drawingml/2006/wordprocessingDrawing" xmlns:w10="urn:schemas-microsoft-com:office:word" xmlns:w="http://schemas.openxmlformats.org/wordprocessingml/2006/main" xmlns:w14="http://schemas.microsoft.com/office/word/2010/wordml" xmlns:w15="http://schemas.microsoft.com/office/word/2012/wordml" xmlns:w16cex="http://schemas.microsoft.com/office/word/2018/wordml/cex" xmlns:w16cid="http://schemas.microsoft.com/office/word/2016/wordml/cid" xmlns:w16="http://schemas.microsoft.com/office/word/2018/wordml" xmlns:w16sdtdh="http://schemas.microsoft.com/office/word/2020/wordml/sdtdatahash" xmlns:w16se="http://schemas.microsoft.com/office/word/2015/wordml/symex" xmlns:wpg="http://schemas.microsoft.com/office/word/2010/wordprocessingGroup" xmlns:wpi="http://schemas.microsoft.com/office/word/2010/wordprocessingInk" xmlns:wne="http://schemas.microsoft.com/office/word/2006/wordml" xmlns:wps="http://schemas.microsoft.com/office/word/2010/wordprocessingShape" mc:Ignorable="w14 w15 w16se w16cid w16 w16cex w16sdtdh wp14">
+<w:document xmlns:wpc="http://schemas.microsoft.com/office/word/2010/wordprocessingCanvas" xmlns:cx="http://schemas.microsoft.com/office/drawing/2014/chartex" xmlns:cx1="http://schemas.microsoft.com/office/drawing/2015/9/8/chartex" xmlns:cx2="http://schemas.microsoft.com/office/drawing/2015/10/21/chartex" xmlns:cx3="http://schemas.microsoft.com/office/drawing/2016/5/9/chartex" xmlns:cx4="http://schemas.microsoft.com/office/drawing/2016/5/10/chartex" xmlns:cx5="http://schemas.microsoft.com/office/drawing/2016/5/11/chartex" xmlns:cx6="http://schemas.microsoft.com/office/drawing/2016/5/12/chartex" xmlns:cx7="http://schemas.microsoft.com/office/drawing/2016/5/13/chartex" xmlns:cx8="http://schemas.microsoft.com/office/drawing/2016/5/14/chartex" xmlns:mc="http://schemas.openxmlformats.org/markup-compatibility/2006" xmlns:aink="http://schemas.microsoft.com/office/drawing/2016/ink" xmlns:am3d="http://schemas.microsoft.com/office/drawing/2017/model3d" xmlns:o="urn:schemas-microsoft-com:office:office" xmlns:oel="http://schemas.microsoft.com/office/2019/extlst" xmlns:r="http://schemas.openxmlformats.org/officeDocument/2006/relationships" xmlns:m="http://schemas.openxmlformats.org/officeDocument/2006/math" xmlns:v="urn:schemas-microsoft-com:vml" xmlns:wp14="http://schemas.microsoft.com/office/word/2010/wordprocessingDrawing" xmlns:wp="http://schemas.openxmlformats.org/drawingml/2006/wordprocessingDrawing" xmlns:w10="urn:schemas-microsoft-com:office:word" xmlns:w="http://schemas.openxmlformats.org/wordprocessingml/2006/main" xmlns:w14="http://schemas.microsoft.com/office/word/2010/wordml" xmlns:w15="http://schemas.microsoft.com/office/word/2012/wordml" xmlns:w16cex="http://schemas.microsoft.com/office/word/2018/wordml/cex" xmlns:w16cid="http://schemas.microsoft.com/office/word/2016/wordml/cid" xmlns:w16="http://schemas.microsoft.com/office/word/2018/wordml" xmlns:w16du="http://schemas.microsoft.com/office/word/2023/wordml/word16du" xmlns:w16sdtdh="http://schemas.microsoft.com/office/word/2020/wordml/sdtdatahash" xmlns:w16se="http://schemas.microsoft.com/office/word/2015/wordml/symex" xmlns:wpg="http://schemas.microsoft.com/office/word/2010/wordprocessingGroup" xmlns:wpi="http://schemas.microsoft.com/office/word/2010/wordprocessingInk" xmlns:wne="http://schemas.microsoft.com/office/word/2006/wordml" xmlns:wps="http://schemas.microsoft.com/office/word/2010/wordprocessingShape" mc:Ignorable="w14 w15 w16se w16cid w16 w16cex w16sdtdh w16du wp14">
   <w:body>
     <w:p>
       <w:pPr>
-        <w:spacing w:line="240" w:lineRule="auto"/>
+        <w:spacing w:afterLines="40" w:after="96" w:line="240" w:lineRule="auto"/>
         <w:jc w:val="center"/>
         <w:rPr>
           <w:b/>
@@ -27,7 +27,7 @@
         <mc:AlternateContent>
           <mc:Choice Requires="wps">
             <w:drawing>
-              <wp:anchor distT="36576" distB="36576" distL="36576" distR="36576" simplePos="0" relativeHeight="251689984" behindDoc="0" locked="0" layoutInCell="1" allowOverlap="1" wp14:anchorId="19082DF5" wp14:editId="5CA089A5">
+              <wp:anchor distT="36576" distB="36576" distL="36576" distR="36576" simplePos="0" relativeHeight="251689984" behindDoc="0" locked="0" layoutInCell="1" allowOverlap="1" wp14:anchorId="19082DF5" wp14:editId="5086619A">
                 <wp:simplePos x="0" y="0"/>
                 <wp:positionH relativeFrom="page">
                   <wp:posOffset>0</wp:posOffset>
@@ -81,7 +81,7 @@
           </mc:Choice>
           <mc:Fallback>
             <w:pict>
-              <v:shapetype w14:anchorId="7E112165" id="_x0000_t6" coordsize="21600,21600" o:spt="6" path="m,l,21600r21600,xe">
+              <v:shapetype w14:anchorId="27E27E98" id="_x0000_t6" coordsize="21600,21600" o:spt="6" path="m,l,21600r21600,xe">
                 <v:stroke joinstyle="miter"/>
                 <v:path gradientshapeok="t" o:connecttype="custom" o:connectlocs="0,0;0,10800;0,21600;10800,21600;21600,21600;10800,10800" textboxrect="1800,12600,12600,19800"/>
               </v:shapetype>
@@ -95,70 +95,6 @@
       </w:r>
       <w:r>
         <w:rPr>
-          <w:noProof/>
-          <w:color w:val="099B8A"/>
-        </w:rPr>
-        <w:drawing>
-          <wp:anchor distT="0" distB="0" distL="114300" distR="114300" simplePos="0" relativeHeight="251681792" behindDoc="0" locked="0" layoutInCell="1" allowOverlap="1" wp14:anchorId="070B27C0" wp14:editId="09C7EEE6">
-            <wp:simplePos x="0" y="0"/>
-            <wp:positionH relativeFrom="column">
-              <wp:posOffset>1097960</wp:posOffset>
-            </wp:positionH>
-            <wp:positionV relativeFrom="paragraph">
-              <wp:posOffset>441325</wp:posOffset>
-            </wp:positionV>
-            <wp:extent cx="187325" cy="187325"/>
-            <wp:effectExtent l="0" t="0" r="3175" b="3175"/>
-            <wp:wrapNone/>
-            <wp:docPr id="605025232" name="Graphic 9" descr="Envelope outline"/>
-            <wp:cNvGraphicFramePr>
-              <a:graphicFrameLocks xmlns:a="http://schemas.openxmlformats.org/drawingml/2006/main" noChangeAspect="1"/>
-            </wp:cNvGraphicFramePr>
-            <a:graphic xmlns:a="http://schemas.openxmlformats.org/drawingml/2006/main">
-              <a:graphicData uri="http://schemas.openxmlformats.org/drawingml/2006/picture">
-                <pic:pic xmlns:pic="http://schemas.openxmlformats.org/drawingml/2006/picture">
-                  <pic:nvPicPr>
-                    <pic:cNvPr id="605025232" name="Graphic 605025232" descr="Envelope outline"/>
-                    <pic:cNvPicPr/>
-                  </pic:nvPicPr>
-                  <pic:blipFill>
-                    <a:blip r:embed="rId7" cstate="print">
-                      <a:extLst>
-                        <a:ext uri="{28A0092B-C50C-407E-A947-70E740481C1C}">
-                          <a14:useLocalDpi xmlns:a14="http://schemas.microsoft.com/office/drawing/2010/main" val="0"/>
-                        </a:ext>
-                        <a:ext uri="{96DAC541-7B7A-43D3-8B79-37D633B846F1}">
-                          <asvg:svgBlip xmlns:asvg="http://schemas.microsoft.com/office/drawing/2016/SVG/main" r:embed="rId8"/>
-                        </a:ext>
-                      </a:extLst>
-                    </a:blip>
-                    <a:stretch>
-                      <a:fillRect/>
-                    </a:stretch>
-                  </pic:blipFill>
-                  <pic:spPr>
-                    <a:xfrm>
-                      <a:off x="0" y="0"/>
-                      <a:ext cx="187325" cy="187325"/>
-                    </a:xfrm>
-                    <a:prstGeom prst="rect">
-                      <a:avLst/>
-                    </a:prstGeom>
-                  </pic:spPr>
-                </pic:pic>
-              </a:graphicData>
-            </a:graphic>
-            <wp14:sizeRelH relativeFrom="page">
-              <wp14:pctWidth>0</wp14:pctWidth>
-            </wp14:sizeRelH>
-            <wp14:sizeRelV relativeFrom="page">
-              <wp14:pctHeight>0</wp14:pctHeight>
-            </wp14:sizeRelV>
-          </wp:anchor>
-        </w:drawing>
-      </w:r>
-      <w:r>
-        <w:rPr>
           <w:rFonts w:ascii="Times New Roman" w:hAnsi="Times New Roman" w:cs="Times New Roman"/>
           <w:noProof/>
           <w:color w:val="099B8A"/>
@@ -170,7 +106,7 @@
         <mc:AlternateContent>
           <mc:Choice Requires="wps">
             <w:drawing>
-              <wp:anchor distT="36576" distB="36576" distL="36576" distR="36576" simplePos="0" relativeHeight="251687936" behindDoc="0" locked="0" layoutInCell="1" allowOverlap="1" wp14:anchorId="17D62164" wp14:editId="6EC713C3">
+              <wp:anchor distT="36576" distB="36576" distL="36576" distR="36576" simplePos="0" relativeHeight="251687936" behindDoc="0" locked="0" layoutInCell="1" allowOverlap="1" wp14:anchorId="17D62164" wp14:editId="1C4B71D5">
                 <wp:simplePos x="0" y="0"/>
                 <wp:positionH relativeFrom="rightMargin">
                   <wp:align>left</wp:align>
@@ -224,7 +160,7 @@
           </mc:Choice>
           <mc:Fallback>
             <w:pict>
-              <v:shape w14:anchorId="4F39DB59" id="Right Triangle 10" o:spid="_x0000_s1026" type="#_x0000_t6" style="position:absolute;margin-left:0;margin-top:-14.25pt;width:45.8pt;height:41.8pt;rotation:180;z-index:251687936;visibility:visible;mso-wrap-style:square;mso-width-percent:0;mso-height-percent:0;mso-wrap-distance-left:2.88pt;mso-wrap-distance-top:2.88pt;mso-wrap-distance-right:2.88pt;mso-wrap-distance-bottom:2.88pt;mso-position-horizontal:left;mso-position-horizontal-relative:right-margin-area;mso-position-vertical:absolute;mso-position-vertical-relative:text;mso-width-percent:0;mso-height-percent:0;mso-width-relative:page;mso-height-relative:page;v-text-anchor:top" o:gfxdata="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" fillcolor="#293b5b" stroked="f">
+              <v:shape w14:anchorId="6696DE9C" id="Right Triangle 10" o:spid="_x0000_s1026" type="#_x0000_t6" style="position:absolute;margin-left:0;margin-top:-14.25pt;width:45.8pt;height:41.8pt;rotation:180;z-index:251687936;visibility:visible;mso-wrap-style:square;mso-width-percent:0;mso-height-percent:0;mso-wrap-distance-left:2.88pt;mso-wrap-distance-top:2.88pt;mso-wrap-distance-right:2.88pt;mso-wrap-distance-bottom:2.88pt;mso-position-horizontal:left;mso-position-horizontal-relative:right-margin-area;mso-position-vertical:absolute;mso-position-vertical-relative:text;mso-width-percent:0;mso-height-percent:0;mso-width-relative:page;mso-height-relative:page;v-text-anchor:top" o:gfxdata="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" fillcolor="#293b5b" stroked="f">
                 <v:textbox inset="2.88pt,2.88pt,2.88pt,2.88pt"/>
                 <w10:wrap anchorx="margin"/>
               </v:shape>
@@ -245,13 +181,145 @@
     </w:p>
     <w:p>
       <w:pPr>
-        <w:spacing w:after="60" w:line="240" w:lineRule="auto"/>
+        <w:spacing w:afterLines="40" w:after="96" w:line="240" w:lineRule="auto"/>
         <w:jc w:val="center"/>
         <w:rPr>
           <w:sz w:val="21"/>
           <w:szCs w:val="21"/>
         </w:rPr>
       </w:pPr>
+      <w:r>
+        <w:rPr>
+          <w:noProof/>
+        </w:rPr>
+        <w:drawing>
+          <wp:anchor distT="0" distB="0" distL="114300" distR="114300" simplePos="0" relativeHeight="251713536" behindDoc="0" locked="0" layoutInCell="1" allowOverlap="1" wp14:anchorId="63E5794F" wp14:editId="755CFCC4">
+            <wp:simplePos x="0" y="0"/>
+            <wp:positionH relativeFrom="column">
+              <wp:posOffset>4623793</wp:posOffset>
+            </wp:positionH>
+            <wp:positionV relativeFrom="paragraph">
+              <wp:posOffset>17145</wp:posOffset>
+            </wp:positionV>
+            <wp:extent cx="139700" cy="139700"/>
+            <wp:effectExtent l="0" t="0" r="0" b="0"/>
+            <wp:wrapNone/>
+            <wp:docPr id="1506917419" name="Picture 2" descr="A blue square with white letters&#10;&#10;Description automatically generated"/>
+            <wp:cNvGraphicFramePr>
+              <a:graphicFrameLocks xmlns:a="http://schemas.openxmlformats.org/drawingml/2006/main" noChangeAspect="1"/>
+            </wp:cNvGraphicFramePr>
+            <a:graphic xmlns:a="http://schemas.openxmlformats.org/drawingml/2006/main">
+              <a:graphicData uri="http://schemas.openxmlformats.org/drawingml/2006/picture">
+                <pic:pic xmlns:pic="http://schemas.openxmlformats.org/drawingml/2006/picture">
+                  <pic:nvPicPr>
+                    <pic:cNvPr id="1506917419" name="Picture 2" descr="A blue square with white letters&#10;&#10;Description automatically generated"/>
+                    <pic:cNvPicPr>
+                      <a:picLocks noChangeAspect="1" noChangeArrowheads="1"/>
+                    </pic:cNvPicPr>
+                  </pic:nvPicPr>
+                  <pic:blipFill>
+                    <a:blip r:embed="rId7" cstate="print">
+                      <a:biLevel thresh="50000"/>
+                      <a:extLst>
+                        <a:ext uri="{28A0092B-C50C-407E-A947-70E740481C1C}">
+                          <a14:useLocalDpi xmlns:a14="http://schemas.microsoft.com/office/drawing/2010/main" val="0"/>
+                        </a:ext>
+                      </a:extLst>
+                    </a:blip>
+                    <a:srcRect/>
+                    <a:stretch>
+                      <a:fillRect/>
+                    </a:stretch>
+                  </pic:blipFill>
+                  <pic:spPr bwMode="auto">
+                    <a:xfrm>
+                      <a:off x="0" y="0"/>
+                      <a:ext cx="139700" cy="139700"/>
+                    </a:xfrm>
+                    <a:prstGeom prst="rect">
+                      <a:avLst/>
+                    </a:prstGeom>
+                    <a:noFill/>
+                    <a:ln>
+                      <a:noFill/>
+                    </a:ln>
+                  </pic:spPr>
+                </pic:pic>
+              </a:graphicData>
+            </a:graphic>
+            <wp14:sizeRelH relativeFrom="margin">
+              <wp14:pctWidth>0</wp14:pctWidth>
+            </wp14:sizeRelH>
+            <wp14:sizeRelV relativeFrom="margin">
+              <wp14:pctHeight>0</wp14:pctHeight>
+            </wp14:sizeRelV>
+          </wp:anchor>
+        </w:drawing>
+      </w:r>
+      <w:r>
+        <w:rPr>
+          <w:noProof/>
+          <w:color w:val="099B8A"/>
+        </w:rPr>
+        <w:drawing>
+          <wp:anchor distT="0" distB="0" distL="114300" distR="114300" simplePos="0" relativeHeight="251681792" behindDoc="0" locked="0" layoutInCell="1" allowOverlap="1" wp14:anchorId="070B27C0" wp14:editId="29E85EB7">
+            <wp:simplePos x="0" y="0"/>
+            <wp:positionH relativeFrom="column">
+              <wp:posOffset>1076016</wp:posOffset>
+            </wp:positionH>
+            <wp:positionV relativeFrom="paragraph">
+              <wp:posOffset>3175</wp:posOffset>
+            </wp:positionV>
+            <wp:extent cx="187325" cy="187325"/>
+            <wp:effectExtent l="0" t="0" r="3175" b="3175"/>
+            <wp:wrapNone/>
+            <wp:docPr id="605025232" name="Graphic 9" descr="Envelope outline"/>
+            <wp:cNvGraphicFramePr>
+              <a:graphicFrameLocks xmlns:a="http://schemas.openxmlformats.org/drawingml/2006/main" noChangeAspect="1"/>
+            </wp:cNvGraphicFramePr>
+            <a:graphic xmlns:a="http://schemas.openxmlformats.org/drawingml/2006/main">
+              <a:graphicData uri="http://schemas.openxmlformats.org/drawingml/2006/picture">
+                <pic:pic xmlns:pic="http://schemas.openxmlformats.org/drawingml/2006/picture">
+                  <pic:nvPicPr>
+                    <pic:cNvPr id="605025232" name="Graphic 605025232" descr="Envelope outline"/>
+                    <pic:cNvPicPr/>
+                  </pic:nvPicPr>
+                  <pic:blipFill>
+                    <a:blip r:embed="rId8" cstate="print">
+                      <a:extLst>
+                        <a:ext uri="{28A0092B-C50C-407E-A947-70E740481C1C}">
+                          <a14:useLocalDpi xmlns:a14="http://schemas.microsoft.com/office/drawing/2010/main" val="0"/>
+                        </a:ext>
+                        <a:ext uri="{96DAC541-7B7A-43D3-8B79-37D633B846F1}">
+                          <asvg:svgBlip xmlns:asvg="http://schemas.microsoft.com/office/drawing/2016/SVG/main" r:embed="rId9"/>
+                        </a:ext>
+                      </a:extLst>
+                    </a:blip>
+                    <a:stretch>
+                      <a:fillRect/>
+                    </a:stretch>
+                  </pic:blipFill>
+                  <pic:spPr>
+                    <a:xfrm>
+                      <a:off x="0" y="0"/>
+                      <a:ext cx="187325" cy="187325"/>
+                    </a:xfrm>
+                    <a:prstGeom prst="rect">
+                      <a:avLst/>
+                    </a:prstGeom>
+                  </pic:spPr>
+                </pic:pic>
+              </a:graphicData>
+            </a:graphic>
+            <wp14:sizeRelH relativeFrom="page">
+              <wp14:pctWidth>0</wp14:pctWidth>
+            </wp14:sizeRelH>
+            <wp14:sizeRelV relativeFrom="page">
+              <wp14:pctHeight>0</wp14:pctHeight>
+            </wp14:sizeRelV>
+          </wp:anchor>
+        </w:drawing>
+      </w:r>
       <w:r>
         <w:rPr>
           <w:rFonts w:ascii="Times New Roman" w:hAnsi="Times New Roman" w:cs="Times New Roman"/>
@@ -262,13 +330,13 @@
           <w14:ligatures w14:val="none"/>
         </w:rPr>
         <w:drawing>
-          <wp:anchor distT="36576" distB="36576" distL="36576" distR="36576" simplePos="0" relativeHeight="251663360" behindDoc="0" locked="0" layoutInCell="1" allowOverlap="1" wp14:anchorId="1BFFCF78" wp14:editId="2228C60E">
+          <wp:anchor distT="36576" distB="36576" distL="36576" distR="36576" simplePos="0" relativeHeight="251663360" behindDoc="0" locked="0" layoutInCell="1" allowOverlap="1" wp14:anchorId="1BFFCF78" wp14:editId="5BD97D95">
             <wp:simplePos x="0" y="0"/>
             <wp:positionH relativeFrom="column">
-              <wp:posOffset>2827048</wp:posOffset>
+              <wp:posOffset>2769987</wp:posOffset>
             </wp:positionH>
             <wp:positionV relativeFrom="paragraph">
-              <wp:posOffset>11430</wp:posOffset>
+              <wp:posOffset>12700</wp:posOffset>
             </wp:positionV>
             <wp:extent cx="157480" cy="157480"/>
             <wp:effectExtent l="0" t="0" r="0" b="0"/>
@@ -287,7 +355,7 @@
                     </pic:cNvPicPr>
                   </pic:nvPicPr>
                   <pic:blipFill>
-                    <a:blip r:embed="rId9" cstate="print">
+                    <a:blip r:embed="rId10" cstate="print">
                       <a:biLevel thresh="75000"/>
                       <a:extLst>
                         <a:ext uri="{28A0092B-C50C-407E-A947-70E740481C1C}">
@@ -336,13 +404,13 @@
           <w14:ligatures w14:val="none"/>
         </w:rPr>
         <w:drawing>
-          <wp:anchor distT="36576" distB="36576" distL="36576" distR="36576" simplePos="0" relativeHeight="251659264" behindDoc="0" locked="0" layoutInCell="1" allowOverlap="1" wp14:anchorId="3BF6A813" wp14:editId="2756CF56">
+          <wp:anchor distT="36576" distB="36576" distL="36576" distR="36576" simplePos="0" relativeHeight="251659264" behindDoc="0" locked="0" layoutInCell="1" allowOverlap="1" wp14:anchorId="3BF6A813" wp14:editId="7795BA50">
             <wp:simplePos x="0" y="0"/>
             <wp:positionH relativeFrom="column">
-              <wp:posOffset>3925570</wp:posOffset>
+              <wp:posOffset>3802497</wp:posOffset>
             </wp:positionH>
             <wp:positionV relativeFrom="paragraph">
-              <wp:posOffset>3810</wp:posOffset>
+              <wp:posOffset>3175</wp:posOffset>
             </wp:positionV>
             <wp:extent cx="165100" cy="165100"/>
             <wp:effectExtent l="0" t="0" r="6350" b="6350"/>
@@ -361,7 +429,7 @@
                     </pic:cNvPicPr>
                   </pic:nvPicPr>
                   <pic:blipFill>
-                    <a:blip r:embed="rId10" cstate="print">
+                    <a:blip r:embed="rId11" cstate="print">
                       <a:extLst>
                         <a:ext uri="{28A0092B-C50C-407E-A947-70E740481C1C}">
                           <a14:useLocalDpi xmlns:a14="http://schemas.microsoft.com/office/drawing/2010/main" val="0"/>
@@ -446,13 +514,6 @@
           <w:sz w:val="21"/>
           <w:szCs w:val="21"/>
         </w:rPr>
-        <w:t xml:space="preserve"> </w:t>
-      </w:r>
-      <w:r>
-        <w:rPr>
-          <w:sz w:val="21"/>
-          <w:szCs w:val="21"/>
-        </w:rPr>
         <w:t>647-996-9024</w:t>
       </w:r>
       <w:r>
@@ -467,21 +528,77 @@
           <w:sz w:val="21"/>
           <w:szCs w:val="21"/>
         </w:rPr>
-        <w:t xml:space="preserve"> |</w:t>
-      </w:r>
-      <w:r>
-        <w:rPr>
-          <w:sz w:val="21"/>
-          <w:szCs w:val="21"/>
-        </w:rPr>
-        <w:t xml:space="preserve"> </w:t>
-      </w:r>
-      <w:r>
-        <w:rPr>
-          <w:sz w:val="21"/>
-          <w:szCs w:val="21"/>
-        </w:rPr>
-        <w:t xml:space="preserve">       github.com/zaidomer</w:t>
+        <w:t>|</w:t>
+      </w:r>
+      <w:r>
+        <w:rPr>
+          <w:sz w:val="21"/>
+          <w:szCs w:val="21"/>
+        </w:rPr>
+        <w:t xml:space="preserve"> </w:t>
+      </w:r>
+      <w:r>
+        <w:rPr>
+          <w:sz w:val="21"/>
+          <w:szCs w:val="21"/>
+        </w:rPr>
+        <w:t xml:space="preserve">     </w:t>
+      </w:r>
+      <w:r>
+        <w:rPr>
+          <w:sz w:val="21"/>
+          <w:szCs w:val="21"/>
+        </w:rPr>
+        <w:t xml:space="preserve"> </w:t>
+      </w:r>
+      <w:r>
+        <w:rPr>
+          <w:sz w:val="21"/>
+          <w:szCs w:val="21"/>
+        </w:rPr>
+        <w:t>zaidomer</w:t>
+      </w:r>
+      <w:r>
+        <w:rPr>
+          <w:sz w:val="21"/>
+          <w:szCs w:val="21"/>
+        </w:rPr>
+        <w:t xml:space="preserve"> </w:t>
+      </w:r>
+      <w:r>
+        <w:rPr>
+          <w:sz w:val="21"/>
+          <w:szCs w:val="21"/>
+        </w:rPr>
+        <w:t>|</w:t>
+      </w:r>
+      <w:r>
+        <w:rPr>
+          <w:sz w:val="21"/>
+          <w:szCs w:val="21"/>
+        </w:rPr>
+        <w:t xml:space="preserve"> </w:t>
+      </w:r>
+      <w:r>
+        <w:rPr>
+          <w:sz w:val="21"/>
+          <w:szCs w:val="21"/>
+        </w:rPr>
+        <w:t xml:space="preserve"> </w:t>
+      </w:r>
+      <w:r>
+        <w:rPr>
+          <w:sz w:val="21"/>
+          <w:szCs w:val="21"/>
+        </w:rPr>
+        <w:t xml:space="preserve">     </w:t>
+      </w:r>
+      <w:r>
+        <w:rPr>
+          <w:sz w:val="21"/>
+          <w:szCs w:val="21"/>
+        </w:rPr>
+        <w:t>zaid-omer</w:t>
       </w:r>
     </w:p>
     <w:p>
@@ -525,13 +642,13 @@
                     <pic:cNvPicPr/>
                   </pic:nvPicPr>
                   <pic:blipFill>
-                    <a:blip r:embed="rId11" cstate="print">
+                    <a:blip r:embed="rId12" cstate="print">
                       <a:extLst>
                         <a:ext uri="{28A0092B-C50C-407E-A947-70E740481C1C}">
                           <a14:useLocalDpi xmlns:a14="http://schemas.microsoft.com/office/drawing/2010/main" val="0"/>
                         </a:ext>
                         <a:ext uri="{96DAC541-7B7A-43D3-8B79-37D633B846F1}">
-                          <asvg:svgBlip xmlns:asvg="http://schemas.microsoft.com/office/drawing/2016/SVG/main" r:embed="rId12"/>
+                          <asvg:svgBlip xmlns:asvg="http://schemas.microsoft.com/office/drawing/2016/SVG/main" r:embed="rId13"/>
                         </a:ext>
                       </a:extLst>
                     </a:blip>
@@ -1076,17 +1193,7 @@
           <w:lang w:val="en-US"/>
           <w14:ligatures w14:val="none"/>
         </w:rPr>
-        <w:t>RAFT</w:t>
-      </w:r>
-      <w:proofErr w:type="gramStart"/>
-      <w:r>
-        <w:rPr>
-          <w:sz w:val="21"/>
-          <w:szCs w:val="21"/>
-          <w:lang w:val="en-US"/>
-          <w14:ligatures w14:val="none"/>
-        </w:rPr>
-        <w:t xml:space="preserve">, </w:t>
+        <w:t xml:space="preserve">RAFT, </w:t>
       </w:r>
       <w:r>
         <w:rPr>
@@ -1107,7 +1214,6 @@
         </w:rPr>
         <w:t>Kafka</w:t>
       </w:r>
-      <w:proofErr w:type="gramEnd"/>
       <w:r>
         <w:rPr>
           <w:sz w:val="21"/>
@@ -1515,7 +1621,7 @@
                     </pic:cNvPicPr>
                   </pic:nvPicPr>
                   <pic:blipFill rotWithShape="1">
-                    <a:blip r:embed="rId13" cstate="print">
+                    <a:blip r:embed="rId14" cstate="print">
                       <a:extLst>
                         <a:ext uri="{28A0092B-C50C-407E-A947-70E740481C1C}">
                           <a14:useLocalDpi xmlns:a14="http://schemas.microsoft.com/office/drawing/2010/main" val="0"/>
@@ -1607,13 +1713,13 @@
                     <pic:cNvPicPr/>
                   </pic:nvPicPr>
                   <pic:blipFill>
-                    <a:blip r:embed="rId14" cstate="print">
+                    <a:blip r:embed="rId15" cstate="print">
                       <a:extLst>
                         <a:ext uri="{28A0092B-C50C-407E-A947-70E740481C1C}">
                           <a14:useLocalDpi xmlns:a14="http://schemas.microsoft.com/office/drawing/2010/main" val="0"/>
                         </a:ext>
                         <a:ext uri="{96DAC541-7B7A-43D3-8B79-37D633B846F1}">
-                          <asvg:svgBlip xmlns:asvg="http://schemas.microsoft.com/office/drawing/2016/SVG/main" r:embed="rId15"/>
+                          <asvg:svgBlip xmlns:asvg="http://schemas.microsoft.com/office/drawing/2016/SVG/main" r:embed="rId16"/>
                         </a:ext>
                       </a:extLst>
                     </a:blip>
@@ -2370,7 +2476,7 @@
                     </pic:cNvPicPr>
                   </pic:nvPicPr>
                   <pic:blipFill>
-                    <a:blip r:embed="rId16" cstate="print">
+                    <a:blip r:embed="rId17" cstate="print">
                       <a:extLst>
                         <a:ext uri="{28A0092B-C50C-407E-A947-70E740481C1C}">
                           <a14:useLocalDpi xmlns:a14="http://schemas.microsoft.com/office/drawing/2010/main" val="0"/>
@@ -2845,7 +2951,7 @@
                     </pic:cNvPicPr>
                   </pic:nvPicPr>
                   <pic:blipFill rotWithShape="1">
-                    <a:blip r:embed="rId17" cstate="print">
+                    <a:blip r:embed="rId18" cstate="print">
                       <a:biLevel thresh="75000"/>
                       <a:extLst>
                         <a:ext uri="{28A0092B-C50C-407E-A947-70E740481C1C}">
@@ -3815,7 +3921,7 @@
                     </pic:cNvPicPr>
                   </pic:nvPicPr>
                   <pic:blipFill rotWithShape="1">
-                    <a:blip r:embed="rId18" cstate="print">
+                    <a:blip r:embed="rId19" cstate="print">
                       <a:grayscl/>
                       <a:extLst>
                         <a:ext uri="{28A0092B-C50C-407E-A947-70E740481C1C}">
@@ -4238,11 +4344,11 @@
                     </pic:cNvPicPr>
                   </pic:nvPicPr>
                   <pic:blipFill rotWithShape="1">
-                    <a:blip r:embed="rId19" cstate="print">
+                    <a:blip r:embed="rId20" cstate="print">
                       <a:extLst>
                         <a:ext uri="{BEBA8EAE-BF5A-486C-A8C5-ECC9F3942E4B}">
                           <a14:imgProps xmlns:a14="http://schemas.microsoft.com/office/drawing/2010/main">
-                            <a14:imgLayer r:embed="rId20">
+                            <a14:imgLayer r:embed="rId21">
                               <a14:imgEffect>
                                 <a14:saturation sat="0"/>
                               </a14:imgEffect>
@@ -5152,13 +5258,13 @@
                     <pic:cNvPicPr/>
                   </pic:nvPicPr>
                   <pic:blipFill>
-                    <a:blip r:embed="rId21" cstate="print">
+                    <a:blip r:embed="rId22" cstate="print">
                       <a:extLst>
                         <a:ext uri="{28A0092B-C50C-407E-A947-70E740481C1C}">
                           <a14:useLocalDpi xmlns:a14="http://schemas.microsoft.com/office/drawing/2010/main" val="0"/>
                         </a:ext>
                         <a:ext uri="{96DAC541-7B7A-43D3-8B79-37D633B846F1}">
-                          <asvg:svgBlip xmlns:asvg="http://schemas.microsoft.com/office/drawing/2016/SVG/main" r:embed="rId22"/>
+                          <asvg:svgBlip xmlns:asvg="http://schemas.microsoft.com/office/drawing/2016/SVG/main" r:embed="rId23"/>
                         </a:ext>
                       </a:extLst>
                     </a:blip>
@@ -6545,13 +6651,13 @@
                     <pic:cNvPicPr/>
                   </pic:nvPicPr>
                   <pic:blipFill>
-                    <a:blip r:embed="rId23" cstate="print">
+                    <a:blip r:embed="rId24" cstate="print">
                       <a:extLst>
                         <a:ext uri="{28A0092B-C50C-407E-A947-70E740481C1C}">
                           <a14:useLocalDpi xmlns:a14="http://schemas.microsoft.com/office/drawing/2010/main" val="0"/>
                         </a:ext>
                         <a:ext uri="{96DAC541-7B7A-43D3-8B79-37D633B846F1}">
-                          <asvg:svgBlip xmlns:asvg="http://schemas.microsoft.com/office/drawing/2016/SVG/main" r:embed="rId24"/>
+                          <asvg:svgBlip xmlns:asvg="http://schemas.microsoft.com/office/drawing/2016/SVG/main" r:embed="rId25"/>
                         </a:ext>
                       </a:extLst>
                     </a:blip>
@@ -7065,20 +7171,95 @@
           <w:noProof/>
           <w:color w:val="099B8A"/>
           <w:kern w:val="0"/>
-          <w:sz w:val="24"/>
-          <w:szCs w:val="24"/>
+          <w:sz w:val="21"/>
+          <w:szCs w:val="21"/>
           <w14:ligatures w14:val="none"/>
         </w:rPr>
         <mc:AlternateContent>
           <mc:Choice Requires="wps">
             <w:drawing>
-              <wp:anchor distT="36576" distB="36576" distL="36576" distR="36576" simplePos="0" relativeHeight="251700224" behindDoc="0" locked="0" layoutInCell="1" allowOverlap="1" wp14:anchorId="615BC07D" wp14:editId="2320DC41">
+              <wp:anchor distT="36576" distB="36576" distL="36576" distR="36576" simplePos="0" relativeHeight="251702272" behindDoc="0" locked="0" layoutInCell="1" allowOverlap="1" wp14:anchorId="61C941A5" wp14:editId="21BD8149">
+                <wp:simplePos x="0" y="0"/>
+                <wp:positionH relativeFrom="page">
+                  <wp:posOffset>7226300</wp:posOffset>
+                </wp:positionH>
+                <wp:positionV relativeFrom="paragraph">
+                  <wp:posOffset>154928</wp:posOffset>
+                </wp:positionV>
+                <wp:extent cx="557530" cy="530860"/>
+                <wp:effectExtent l="0" t="0" r="0" b="2540"/>
+                <wp:wrapNone/>
+                <wp:docPr id="2142325582" name="Right Triangle 12"/>
+                <wp:cNvGraphicFramePr>
+                  <a:graphicFrameLocks xmlns:a="http://schemas.openxmlformats.org/drawingml/2006/main"/>
+                </wp:cNvGraphicFramePr>
+                <a:graphic xmlns:a="http://schemas.openxmlformats.org/drawingml/2006/main">
+                  <a:graphicData uri="http://schemas.microsoft.com/office/word/2010/wordprocessingShape">
+                    <wps:wsp>
+                      <wps:cNvSpPr>
+                        <a:spLocks noChangeArrowheads="1"/>
+                      </wps:cNvSpPr>
+                      <wps:spPr bwMode="auto">
+                        <a:xfrm flipH="1">
+                          <a:off x="0" y="0"/>
+                          <a:ext cx="557530" cy="530860"/>
+                        </a:xfrm>
+                        <a:prstGeom prst="rtTriangle">
+                          <a:avLst/>
+                        </a:prstGeom>
+                        <a:solidFill>
+                          <a:srgbClr val="293B5B"/>
+                        </a:solidFill>
+                        <a:ln>
+                          <a:noFill/>
+                        </a:ln>
+                        <a:effectLst/>
+                      </wps:spPr>
+                      <wps:bodyPr rot="0" vert="horz" wrap="square" lIns="36576" tIns="36576" rIns="36576" bIns="36576" anchor="t" anchorCtr="0" upright="1">
+                        <a:noAutofit/>
+                      </wps:bodyPr>
+                    </wps:wsp>
+                  </a:graphicData>
+                </a:graphic>
+                <wp14:sizeRelH relativeFrom="page">
+                  <wp14:pctWidth>0</wp14:pctWidth>
+                </wp14:sizeRelH>
+                <wp14:sizeRelV relativeFrom="page">
+                  <wp14:pctHeight>0</wp14:pctHeight>
+                </wp14:sizeRelV>
+              </wp:anchor>
+            </w:drawing>
+          </mc:Choice>
+          <mc:Fallback>
+            <w:pict>
+              <v:shape w14:anchorId="45E617A9" id="Right Triangle 12" o:spid="_x0000_s1026" type="#_x0000_t6" style="position:absolute;margin-left:569pt;margin-top:12.2pt;width:43.9pt;height:41.8pt;flip:x;z-index:251702272;visibility:visible;mso-wrap-style:square;mso-width-percent:0;mso-height-percent:0;mso-wrap-distance-left:2.88pt;mso-wrap-distance-top:2.88pt;mso-wrap-distance-right:2.88pt;mso-wrap-distance-bottom:2.88pt;mso-position-horizontal:absolute;mso-position-horizontal-relative:page;mso-position-vertical:absolute;mso-position-vertical-relative:text;mso-width-percent:0;mso-height-percent:0;mso-width-relative:page;mso-height-relative:page;v-text-anchor:top" o:gfxdata="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" fillcolor="#293b5b" stroked="f">
+                <v:textbox inset="2.88pt,2.88pt,2.88pt,2.88pt"/>
+                <w10:wrap anchorx="page"/>
+              </v:shape>
+            </w:pict>
+          </mc:Fallback>
+        </mc:AlternateContent>
+      </w:r>
+      <w:r>
+        <w:rPr>
+          <w:rFonts w:ascii="Times New Roman" w:hAnsi="Times New Roman" w:cs="Times New Roman"/>
+          <w:noProof/>
+          <w:color w:val="099B8A"/>
+          <w:kern w:val="0"/>
+          <w:sz w:val="24"/>
+          <w:szCs w:val="24"/>
+          <w14:ligatures w14:val="none"/>
+        </w:rPr>
+        <mc:AlternateContent>
+          <mc:Choice Requires="wps">
+            <w:drawing>
+              <wp:anchor distT="36576" distB="36576" distL="36576" distR="36576" simplePos="0" relativeHeight="251700224" behindDoc="0" locked="0" layoutInCell="1" allowOverlap="1" wp14:anchorId="615BC07D" wp14:editId="7C59FEF8">
                 <wp:simplePos x="0" y="0"/>
                 <wp:positionH relativeFrom="leftMargin">
                   <wp:posOffset>-3810</wp:posOffset>
                 </wp:positionH>
                 <wp:positionV relativeFrom="paragraph">
-                  <wp:posOffset>140970</wp:posOffset>
+                  <wp:posOffset>155563</wp:posOffset>
                 </wp:positionV>
                 <wp:extent cx="581660" cy="530860"/>
                 <wp:effectExtent l="0" t="0" r="8890" b="2540"/>
@@ -7126,7 +7307,7 @@
           </mc:Choice>
           <mc:Fallback>
             <w:pict>
-              <v:shape w14:anchorId="27E9EF09" id="Right Triangle 10" o:spid="_x0000_s1026" type="#_x0000_t6" style="position:absolute;margin-left:-.3pt;margin-top:11.1pt;width:45.8pt;height:41.8pt;z-index:251700224;visibility:visible;mso-wrap-style:square;mso-width-percent:0;mso-height-percent:0;mso-wrap-distance-left:2.88pt;mso-wrap-distance-top:2.88pt;mso-wrap-distance-right:2.88pt;mso-wrap-distance-bottom:2.88pt;mso-position-horizontal:absolute;mso-position-horizontal-relative:left-margin-area;mso-position-vertical:absolute;mso-position-vertical-relative:text;mso-width-percent:0;mso-height-percent:0;mso-width-relative:page;mso-height-relative:page;v-text-anchor:top" o:gfxdata="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" fillcolor="#293b5b" stroked="f">
+              <v:shape w14:anchorId="6F233F06" id="Right Triangle 10" o:spid="_x0000_s1026" type="#_x0000_t6" style="position:absolute;margin-left:-.3pt;margin-top:12.25pt;width:45.8pt;height:41.8pt;z-index:251700224;visibility:visible;mso-wrap-style:square;mso-width-percent:0;mso-height-percent:0;mso-wrap-distance-left:2.88pt;mso-wrap-distance-top:2.88pt;mso-wrap-distance-right:2.88pt;mso-wrap-distance-bottom:2.88pt;mso-position-horizontal:absolute;mso-position-horizontal-relative:left-margin-area;mso-position-vertical:absolute;mso-position-vertical-relative:text;mso-width-percent:0;mso-height-percent:0;mso-width-relative:page;mso-height-relative:page;v-text-anchor:top" o:gfxdata="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" fillcolor="#293b5b" stroked="f">
                 <v:textbox inset="2.88pt,2.88pt,2.88pt,2.88pt"/>
                 <w10:wrap anchorx="margin"/>
               </v:shape>
@@ -7136,81 +7317,6 @@
       </w:r>
       <w:r>
         <w:rPr>
-          <w:rFonts w:ascii="Times New Roman" w:hAnsi="Times New Roman" w:cs="Times New Roman"/>
-          <w:noProof/>
-          <w:color w:val="099B8A"/>
-          <w:kern w:val="0"/>
-          <w:sz w:val="21"/>
-          <w:szCs w:val="21"/>
-          <w14:ligatures w14:val="none"/>
-        </w:rPr>
-        <mc:AlternateContent>
-          <mc:Choice Requires="wps">
-            <w:drawing>
-              <wp:anchor distT="36576" distB="36576" distL="36576" distR="36576" simplePos="0" relativeHeight="251702272" behindDoc="0" locked="0" layoutInCell="1" allowOverlap="1" wp14:anchorId="61C941A5" wp14:editId="28A70B53">
-                <wp:simplePos x="0" y="0"/>
-                <wp:positionH relativeFrom="page">
-                  <wp:posOffset>7226820</wp:posOffset>
-                </wp:positionH>
-                <wp:positionV relativeFrom="paragraph">
-                  <wp:posOffset>149860</wp:posOffset>
-                </wp:positionV>
-                <wp:extent cx="557530" cy="530860"/>
-                <wp:effectExtent l="0" t="0" r="0" b="2540"/>
-                <wp:wrapNone/>
-                <wp:docPr id="2142325582" name="Right Triangle 12"/>
-                <wp:cNvGraphicFramePr>
-                  <a:graphicFrameLocks xmlns:a="http://schemas.openxmlformats.org/drawingml/2006/main"/>
-                </wp:cNvGraphicFramePr>
-                <a:graphic xmlns:a="http://schemas.openxmlformats.org/drawingml/2006/main">
-                  <a:graphicData uri="http://schemas.microsoft.com/office/word/2010/wordprocessingShape">
-                    <wps:wsp>
-                      <wps:cNvSpPr>
-                        <a:spLocks noChangeArrowheads="1"/>
-                      </wps:cNvSpPr>
-                      <wps:spPr bwMode="auto">
-                        <a:xfrm flipH="1">
-                          <a:off x="0" y="0"/>
-                          <a:ext cx="557530" cy="530860"/>
-                        </a:xfrm>
-                        <a:prstGeom prst="rtTriangle">
-                          <a:avLst/>
-                        </a:prstGeom>
-                        <a:solidFill>
-                          <a:srgbClr val="293B5B"/>
-                        </a:solidFill>
-                        <a:ln>
-                          <a:noFill/>
-                        </a:ln>
-                        <a:effectLst/>
-                      </wps:spPr>
-                      <wps:bodyPr rot="0" vert="horz" wrap="square" lIns="36576" tIns="36576" rIns="36576" bIns="36576" anchor="t" anchorCtr="0" upright="1">
-                        <a:noAutofit/>
-                      </wps:bodyPr>
-                    </wps:wsp>
-                  </a:graphicData>
-                </a:graphic>
-                <wp14:sizeRelH relativeFrom="page">
-                  <wp14:pctWidth>0</wp14:pctWidth>
-                </wp14:sizeRelH>
-                <wp14:sizeRelV relativeFrom="page">
-                  <wp14:pctHeight>0</wp14:pctHeight>
-                </wp14:sizeRelV>
-              </wp:anchor>
-            </w:drawing>
-          </mc:Choice>
-          <mc:Fallback>
-            <w:pict>
-              <v:shape w14:anchorId="24AC6BA4" id="Right Triangle 12" o:spid="_x0000_s1026" type="#_x0000_t6" style="position:absolute;margin-left:569.05pt;margin-top:11.8pt;width:43.9pt;height:41.8pt;flip:x;z-index:251702272;visibility:visible;mso-wrap-style:square;mso-width-percent:0;mso-height-percent:0;mso-wrap-distance-left:2.88pt;mso-wrap-distance-top:2.88pt;mso-wrap-distance-right:2.88pt;mso-wrap-distance-bottom:2.88pt;mso-position-horizontal:absolute;mso-position-horizontal-relative:page;mso-position-vertical:absolute;mso-position-vertical-relative:text;mso-width-percent:0;mso-height-percent:0;mso-width-relative:page;mso-height-relative:page;v-text-anchor:top" o:gfxdata="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" fillcolor="#293b5b" stroked="f">
-                <v:textbox inset="2.88pt,2.88pt,2.88pt,2.88pt"/>
-                <w10:wrap anchorx="page"/>
-              </v:shape>
-            </w:pict>
-          </mc:Fallback>
-        </mc:AlternateContent>
-      </w:r>
-      <w:r>
-        <w:rPr>
           <w:i/>
           <w:iCs/>
           <w:sz w:val="21"/>
@@ -7374,29 +7480,7 @@
           <w:lang w:val="en-US"/>
           <w14:ligatures w14:val="none"/>
         </w:rPr>
-        <w:t xml:space="preserve">, </w:t>
-      </w:r>
-      <w:r>
-        <w:rPr>
-          <w:i/>
-          <w:iCs/>
-          <w:sz w:val="21"/>
-          <w:szCs w:val="21"/>
-          <w:lang w:val="en-US"/>
-          <w14:ligatures w14:val="none"/>
-        </w:rPr>
-        <w:t>decision trees</w:t>
-      </w:r>
-      <w:r>
-        <w:rPr>
-          <w:i/>
-          <w:iCs/>
-          <w:sz w:val="21"/>
-          <w:szCs w:val="21"/>
-          <w:lang w:val="en-US"/>
-          <w14:ligatures w14:val="none"/>
-        </w:rPr>
-        <w:t>, SVM</w:t>
+        <w:t>, decision trees, SVM</w:t>
       </w:r>
       <w:r>
         <w:rPr>
@@ -7520,7 +7604,7 @@
 </file>
 
 <file path=word/endnotes.xml><?xml version="1.0" encoding="utf-8"?>
-<w:endnotes xmlns:wpc="http://schemas.microsoft.com/office/word/2010/wordprocessingCanvas" xmlns:cx="http://schemas.microsoft.com/office/drawing/2014/chartex" xmlns:cx1="http://schemas.microsoft.com/office/drawing/2015/9/8/chartex" xmlns:cx2="http://schemas.microsoft.com/office/drawing/2015/10/21/chartex" xmlns:cx3="http://schemas.microsoft.com/office/drawing/2016/5/9/chartex" xmlns:cx4="http://schemas.microsoft.com/office/drawing/2016/5/10/chartex" xmlns:cx5="http://schemas.microsoft.com/office/drawing/2016/5/11/chartex" xmlns:cx6="http://schemas.microsoft.com/office/drawing/2016/5/12/chartex" xmlns:cx7="http://schemas.microsoft.com/office/drawing/2016/5/13/chartex" xmlns:cx8="http://schemas.microsoft.com/office/drawing/2016/5/14/chartex" xmlns:mc="http://schemas.openxmlformats.org/markup-compatibility/2006" xmlns:aink="http://schemas.microsoft.com/office/drawing/2016/ink" xmlns:am3d="http://schemas.microsoft.com/office/drawing/2017/model3d" xmlns:o="urn:schemas-microsoft-com:office:office" xmlns:oel="http://schemas.microsoft.com/office/2019/extlst" xmlns:r="http://schemas.openxmlformats.org/officeDocument/2006/relationships" xmlns:m="http://schemas.openxmlformats.org/officeDocument/2006/math" xmlns:v="urn:schemas-microsoft-com:vml" xmlns:wp14="http://schemas.microsoft.com/office/word/2010/wordprocessingDrawing" xmlns:wp="http://schemas.openxmlformats.org/drawingml/2006/wordprocessingDrawing" xmlns:w10="urn:schemas-microsoft-com:office:word" xmlns:w="http://schemas.openxmlformats.org/wordprocessingml/2006/main" xmlns:w14="http://schemas.microsoft.com/office/word/2010/wordml" xmlns:w15="http://schemas.microsoft.com/office/word/2012/wordml" xmlns:w16cex="http://schemas.microsoft.com/office/word/2018/wordml/cex" xmlns:w16cid="http://schemas.microsoft.com/office/word/2016/wordml/cid" xmlns:w16="http://schemas.microsoft.com/office/word/2018/wordml" xmlns:w16sdtdh="http://schemas.microsoft.com/office/word/2020/wordml/sdtdatahash" xmlns:w16se="http://schemas.microsoft.com/office/word/2015/wordml/symex" xmlns:wpg="http://schemas.microsoft.com/office/word/2010/wordprocessingGroup" xmlns:wpi="http://schemas.microsoft.com/office/word/2010/wordprocessingInk" xmlns:wne="http://schemas.microsoft.com/office/word/2006/wordml" xmlns:wps="http://schemas.microsoft.com/office/word/2010/wordprocessingShape" mc:Ignorable="w14 w15 w16se w16cid w16 w16cex w16sdtdh wp14">
+<w:endnotes xmlns:wpc="http://schemas.microsoft.com/office/word/2010/wordprocessingCanvas" xmlns:cx="http://schemas.microsoft.com/office/drawing/2014/chartex" xmlns:cx1="http://schemas.microsoft.com/office/drawing/2015/9/8/chartex" xmlns:cx2="http://schemas.microsoft.com/office/drawing/2015/10/21/chartex" xmlns:cx3="http://schemas.microsoft.com/office/drawing/2016/5/9/chartex" xmlns:cx4="http://schemas.microsoft.com/office/drawing/2016/5/10/chartex" xmlns:cx5="http://schemas.microsoft.com/office/drawing/2016/5/11/chartex" xmlns:cx6="http://schemas.microsoft.com/office/drawing/2016/5/12/chartex" xmlns:cx7="http://schemas.microsoft.com/office/drawing/2016/5/13/chartex" xmlns:cx8="http://schemas.microsoft.com/office/drawing/2016/5/14/chartex" xmlns:mc="http://schemas.openxmlformats.org/markup-compatibility/2006" xmlns:aink="http://schemas.microsoft.com/office/drawing/2016/ink" xmlns:am3d="http://schemas.microsoft.com/office/drawing/2017/model3d" xmlns:o="urn:schemas-microsoft-com:office:office" xmlns:oel="http://schemas.microsoft.com/office/2019/extlst" xmlns:r="http://schemas.openxmlformats.org/officeDocument/2006/relationships" xmlns:m="http://schemas.openxmlformats.org/officeDocument/2006/math" xmlns:v="urn:schemas-microsoft-com:vml" xmlns:wp14="http://schemas.microsoft.com/office/word/2010/wordprocessingDrawing" xmlns:wp="http://schemas.openxmlformats.org/drawingml/2006/wordprocessingDrawing" xmlns:w10="urn:schemas-microsoft-com:office:word" xmlns:w="http://schemas.openxmlformats.org/wordprocessingml/2006/main" xmlns:w14="http://schemas.microsoft.com/office/word/2010/wordml" xmlns:w15="http://schemas.microsoft.com/office/word/2012/wordml" xmlns:w16cex="http://schemas.microsoft.com/office/word/2018/wordml/cex" xmlns:w16cid="http://schemas.microsoft.com/office/word/2016/wordml/cid" xmlns:w16="http://schemas.microsoft.com/office/word/2018/wordml" xmlns:w16du="http://schemas.microsoft.com/office/word/2023/wordml/word16du" xmlns:w16sdtdh="http://schemas.microsoft.com/office/word/2020/wordml/sdtdatahash" xmlns:w16se="http://schemas.microsoft.com/office/word/2015/wordml/symex" xmlns:wpg="http://schemas.microsoft.com/office/word/2010/wordprocessingGroup" xmlns:wpi="http://schemas.microsoft.com/office/word/2010/wordprocessingInk" xmlns:wne="http://schemas.microsoft.com/office/word/2006/wordml" xmlns:wps="http://schemas.microsoft.com/office/word/2010/wordprocessingShape" mc:Ignorable="w14 w15 w16se w16cid w16 w16cex w16sdtdh w16du wp14">
   <w:endnote w:type="separator" w:id="-1">
     <w:p>
       <w:pPr>
@@ -7545,7 +7629,7 @@
 </file>
 
 <file path=word/footnotes.xml><?xml version="1.0" encoding="utf-8"?>
-<w:footnotes xmlns:wpc="http://schemas.microsoft.com/office/word/2010/wordprocessingCanvas" xmlns:cx="http://schemas.microsoft.com/office/drawing/2014/chartex" xmlns:cx1="http://schemas.microsoft.com/office/drawing/2015/9/8/chartex" xmlns:cx2="http://schemas.microsoft.com/office/drawing/2015/10/21/chartex" xmlns:cx3="http://schemas.microsoft.com/office/drawing/2016/5/9/chartex" xmlns:cx4="http://schemas.microsoft.com/office/drawing/2016/5/10/chartex" xmlns:cx5="http://schemas.microsoft.com/office/drawing/2016/5/11/chartex" xmlns:cx6="http://schemas.microsoft.com/office/drawing/2016/5/12/chartex" xmlns:cx7="http://schemas.microsoft.com/office/drawing/2016/5/13/chartex" xmlns:cx8="http://schemas.microsoft.com/office/drawing/2016/5/14/chartex" xmlns:mc="http://schemas.openxmlformats.org/markup-compatibility/2006" xmlns:aink="http://schemas.microsoft.com/office/drawing/2016/ink" xmlns:am3d="http://schemas.microsoft.com/office/drawing/2017/model3d" xmlns:o="urn:schemas-microsoft-com:office:office" xmlns:oel="http://schemas.microsoft.com/office/2019/extlst" xmlns:r="http://schemas.openxmlformats.org/officeDocument/2006/relationships" xmlns:m="http://schemas.openxmlformats.org/officeDocument/2006/math" xmlns:v="urn:schemas-microsoft-com:vml" xmlns:wp14="http://schemas.microsoft.com/office/word/2010/wordprocessingDrawing" xmlns:wp="http://schemas.openxmlformats.org/drawingml/2006/wordprocessingDrawing" xmlns:w10="urn:schemas-microsoft-com:office:word" xmlns:w="http://schemas.openxmlformats.org/wordprocessingml/2006/main" xmlns:w14="http://schemas.microsoft.com/office/word/2010/wordml" xmlns:w15="http://schemas.microsoft.com/office/word/2012/wordml" xmlns:w16cex="http://schemas.microsoft.com/office/word/2018/wordml/cex" xmlns:w16cid="http://schemas.microsoft.com/office/word/2016/wordml/cid" xmlns:w16="http://schemas.microsoft.com/office/word/2018/wordml" xmlns:w16sdtdh="http://schemas.microsoft.com/office/word/2020/wordml/sdtdatahash" xmlns:w16se="http://schemas.microsoft.com/office/word/2015/wordml/symex" xmlns:wpg="http://schemas.microsoft.com/office/word/2010/wordprocessingGroup" xmlns:wpi="http://schemas.microsoft.com/office/word/2010/wordprocessingInk" xmlns:wne="http://schemas.microsoft.com/office/word/2006/wordml" xmlns:wps="http://schemas.microsoft.com/office/word/2010/wordprocessingShape" mc:Ignorable="w14 w15 w16se w16cid w16 w16cex w16sdtdh wp14">
+<w:footnotes xmlns:wpc="http://schemas.microsoft.com/office/word/2010/wordprocessingCanvas" xmlns:cx="http://schemas.microsoft.com/office/drawing/2014/chartex" xmlns:cx1="http://schemas.microsoft.com/office/drawing/2015/9/8/chartex" xmlns:cx2="http://schemas.microsoft.com/office/drawing/2015/10/21/chartex" xmlns:cx3="http://schemas.microsoft.com/office/drawing/2016/5/9/chartex" xmlns:cx4="http://schemas.microsoft.com/office/drawing/2016/5/10/chartex" xmlns:cx5="http://schemas.microsoft.com/office/drawing/2016/5/11/chartex" xmlns:cx6="http://schemas.microsoft.com/office/drawing/2016/5/12/chartex" xmlns:cx7="http://schemas.microsoft.com/office/drawing/2016/5/13/chartex" xmlns:cx8="http://schemas.microsoft.com/office/drawing/2016/5/14/chartex" xmlns:mc="http://schemas.openxmlformats.org/markup-compatibility/2006" xmlns:aink="http://schemas.microsoft.com/office/drawing/2016/ink" xmlns:am3d="http://schemas.microsoft.com/office/drawing/2017/model3d" xmlns:o="urn:schemas-microsoft-com:office:office" xmlns:oel="http://schemas.microsoft.com/office/2019/extlst" xmlns:r="http://schemas.openxmlformats.org/officeDocument/2006/relationships" xmlns:m="http://schemas.openxmlformats.org/officeDocument/2006/math" xmlns:v="urn:schemas-microsoft-com:vml" xmlns:wp14="http://schemas.microsoft.com/office/word/2010/wordprocessingDrawing" xmlns:wp="http://schemas.openxmlformats.org/drawingml/2006/wordprocessingDrawing" xmlns:w10="urn:schemas-microsoft-com:office:word" xmlns:w="http://schemas.openxmlformats.org/wordprocessingml/2006/main" xmlns:w14="http://schemas.microsoft.com/office/word/2010/wordml" xmlns:w15="http://schemas.microsoft.com/office/word/2012/wordml" xmlns:w16cex="http://schemas.microsoft.com/office/word/2018/wordml/cex" xmlns:w16cid="http://schemas.microsoft.com/office/word/2016/wordml/cid" xmlns:w16="http://schemas.microsoft.com/office/word/2018/wordml" xmlns:w16du="http://schemas.microsoft.com/office/word/2023/wordml/word16du" xmlns:w16sdtdh="http://schemas.microsoft.com/office/word/2020/wordml/sdtdatahash" xmlns:w16se="http://schemas.microsoft.com/office/word/2015/wordml/symex" xmlns:wpg="http://schemas.microsoft.com/office/word/2010/wordprocessingGroup" xmlns:wpi="http://schemas.microsoft.com/office/word/2010/wordprocessingInk" xmlns:wne="http://schemas.microsoft.com/office/word/2006/wordml" xmlns:wps="http://schemas.microsoft.com/office/word/2010/wordprocessingShape" mc:Ignorable="w14 w15 w16se w16cid w16 w16cex w16sdtdh w16du wp14">
   <w:footnote w:type="separator" w:id="-1">
     <w:p>
       <w:pPr>
@@ -7570,7 +7654,7 @@
 </file>
 
 <file path=word/numbering.xml><?xml version="1.0" encoding="utf-8"?>
-<w:numbering xmlns:wpc="http://schemas.microsoft.com/office/word/2010/wordprocessingCanvas" xmlns:cx="http://schemas.microsoft.com/office/drawing/2014/chartex" xmlns:cx1="http://schemas.microsoft.com/office/drawing/2015/9/8/chartex" xmlns:cx2="http://schemas.microsoft.com/office/drawing/2015/10/21/chartex" xmlns:cx3="http://schemas.microsoft.com/office/drawing/2016/5/9/chartex" xmlns:cx4="http://schemas.microsoft.com/office/drawing/2016/5/10/chartex" xmlns:cx5="http://schemas.microsoft.com/office/drawing/2016/5/11/chartex" xmlns:cx6="http://schemas.microsoft.com/office/drawing/2016/5/12/chartex" xmlns:cx7="http://schemas.microsoft.com/office/drawing/2016/5/13/chartex" xmlns:cx8="http://schemas.microsoft.com/office/drawing/2016/5/14/chartex" xmlns:mc="http://schemas.openxmlformats.org/markup-compatibility/2006" xmlns:aink="http://schemas.microsoft.com/office/drawing/2016/ink" xmlns:am3d="http://schemas.microsoft.com/office/drawing/2017/model3d" xmlns:o="urn:schemas-microsoft-com:office:office" xmlns:oel="http://schemas.microsoft.com/office/2019/extlst" xmlns:r="http://schemas.openxmlformats.org/officeDocument/2006/relationships" xmlns:m="http://schemas.openxmlformats.org/officeDocument/2006/math" xmlns:v="urn:schemas-microsoft-com:vml" xmlns:wp14="http://schemas.microsoft.com/office/word/2010/wordprocessingDrawing" xmlns:wp="http://schemas.openxmlformats.org/drawingml/2006/wordprocessingDrawing" xmlns:w10="urn:schemas-microsoft-com:office:word" xmlns:w="http://schemas.openxmlformats.org/wordprocessingml/2006/main" xmlns:w14="http://schemas.microsoft.com/office/word/2010/wordml" xmlns:w15="http://schemas.microsoft.com/office/word/2012/wordml" xmlns:w16cex="http://schemas.microsoft.com/office/word/2018/wordml/cex" xmlns:w16cid="http://schemas.microsoft.com/office/word/2016/wordml/cid" xmlns:w16="http://schemas.microsoft.com/office/word/2018/wordml" xmlns:w16sdtdh="http://schemas.microsoft.com/office/word/2020/wordml/sdtdatahash" xmlns:w16se="http://schemas.microsoft.com/office/word/2015/wordml/symex" xmlns:wpg="http://schemas.microsoft.com/office/word/2010/wordprocessingGroup" xmlns:wpi="http://schemas.microsoft.com/office/word/2010/wordprocessingInk" xmlns:wne="http://schemas.microsoft.com/office/word/2006/wordml" xmlns:wps="http://schemas.microsoft.com/office/word/2010/wordprocessingShape" mc:Ignorable="w14 w15 w16se w16cid w16 w16cex w16sdtdh wp14">
+<w:numbering xmlns:wpc="http://schemas.microsoft.com/office/word/2010/wordprocessingCanvas" xmlns:cx="http://schemas.microsoft.com/office/drawing/2014/chartex" xmlns:cx1="http://schemas.microsoft.com/office/drawing/2015/9/8/chartex" xmlns:cx2="http://schemas.microsoft.com/office/drawing/2015/10/21/chartex" xmlns:cx3="http://schemas.microsoft.com/office/drawing/2016/5/9/chartex" xmlns:cx4="http://schemas.microsoft.com/office/drawing/2016/5/10/chartex" xmlns:cx5="http://schemas.microsoft.com/office/drawing/2016/5/11/chartex" xmlns:cx6="http://schemas.microsoft.com/office/drawing/2016/5/12/chartex" xmlns:cx7="http://schemas.microsoft.com/office/drawing/2016/5/13/chartex" xmlns:cx8="http://schemas.microsoft.com/office/drawing/2016/5/14/chartex" xmlns:mc="http://schemas.openxmlformats.org/markup-compatibility/2006" xmlns:aink="http://schemas.microsoft.com/office/drawing/2016/ink" xmlns:am3d="http://schemas.microsoft.com/office/drawing/2017/model3d" xmlns:o="urn:schemas-microsoft-com:office:office" xmlns:oel="http://schemas.microsoft.com/office/2019/extlst" xmlns:r="http://schemas.openxmlformats.org/officeDocument/2006/relationships" xmlns:m="http://schemas.openxmlformats.org/officeDocument/2006/math" xmlns:v="urn:schemas-microsoft-com:vml" xmlns:wp14="http://schemas.microsoft.com/office/word/2010/wordprocessingDrawing" xmlns:wp="http://schemas.openxmlformats.org/drawingml/2006/wordprocessingDrawing" xmlns:w10="urn:schemas-microsoft-com:office:word" xmlns:w="http://schemas.openxmlformats.org/wordprocessingml/2006/main" xmlns:w14="http://schemas.microsoft.com/office/word/2010/wordml" xmlns:w15="http://schemas.microsoft.com/office/word/2012/wordml" xmlns:w16cex="http://schemas.microsoft.com/office/word/2018/wordml/cex" xmlns:w16cid="http://schemas.microsoft.com/office/word/2016/wordml/cid" xmlns:w16="http://schemas.microsoft.com/office/word/2018/wordml" xmlns:w16du="http://schemas.microsoft.com/office/word/2023/wordml/word16du" xmlns:w16sdtdh="http://schemas.microsoft.com/office/word/2020/wordml/sdtdatahash" xmlns:w16se="http://schemas.microsoft.com/office/word/2015/wordml/symex" xmlns:wpg="http://schemas.microsoft.com/office/word/2010/wordprocessingGroup" xmlns:wpi="http://schemas.microsoft.com/office/word/2010/wordprocessingInk" xmlns:wne="http://schemas.microsoft.com/office/word/2006/wordml" xmlns:wps="http://schemas.microsoft.com/office/word/2010/wordprocessingShape" mc:Ignorable="w14 w15 w16se w16cid w16 w16cex w16sdtdh w16du wp14">
   <w:abstractNum w:abstractNumId="0" w15:restartNumberingAfterBreak="0">
     <w:nsid w:val="23373A21"/>
     <w:multiLevelType w:val="hybridMultilevel"/>
@@ -8153,7 +8237,7 @@
 </file>
 
 <file path=word/styles.xml><?xml version="1.0" encoding="utf-8"?>
-<w:styles xmlns:mc="http://schemas.openxmlformats.org/markup-compatibility/2006" xmlns:r="http://schemas.openxmlformats.org/officeDocument/2006/relationships" xmlns:w="http://schemas.openxmlformats.org/wordprocessingml/2006/main" xmlns:w14="http://schemas.microsoft.com/office/word/2010/wordml" xmlns:w15="http://schemas.microsoft.com/office/word/2012/wordml" xmlns:w16cex="http://schemas.microsoft.com/office/word/2018/wordml/cex" xmlns:w16cid="http://schemas.microsoft.com/office/word/2016/wordml/cid" xmlns:w16="http://schemas.microsoft.com/office/word/2018/wordml" xmlns:w16sdtdh="http://schemas.microsoft.com/office/word/2020/wordml/sdtdatahash" xmlns:w16se="http://schemas.microsoft.com/office/word/2015/wordml/symex" mc:Ignorable="w14 w15 w16se w16cid w16 w16cex w16sdtdh">
+<w:styles xmlns:mc="http://schemas.openxmlformats.org/markup-compatibility/2006" xmlns:r="http://schemas.openxmlformats.org/officeDocument/2006/relationships" xmlns:w="http://schemas.openxmlformats.org/wordprocessingml/2006/main" xmlns:w14="http://schemas.microsoft.com/office/word/2010/wordml" xmlns:w15="http://schemas.microsoft.com/office/word/2012/wordml" xmlns:w16cex="http://schemas.microsoft.com/office/word/2018/wordml/cex" xmlns:w16cid="http://schemas.microsoft.com/office/word/2016/wordml/cid" xmlns:w16="http://schemas.microsoft.com/office/word/2018/wordml" xmlns:w16du="http://schemas.microsoft.com/office/word/2023/wordml/word16du" xmlns:w16sdtdh="http://schemas.microsoft.com/office/word/2020/wordml/sdtdatahash" xmlns:w16se="http://schemas.microsoft.com/office/word/2015/wordml/symex" mc:Ignorable="w14 w15 w16se w16cid w16 w16cex w16sdtdh w16du">
   <w:docDefaults>
     <w:rPrDefault>
       <w:rPr>

</xml_diff>

<commit_message>
Update dates, colours, and some wording
</commit_message>
<xml_diff>
--- a/Resume_Zaid_Omer.docx
+++ b/Resume_Zaid_Omer.docx
@@ -9,7 +9,7 @@
         <w:rPr>
           <w:b/>
           <w:bCs/>
-          <w:color w:val="099B8A"/>
+          <w:color w:val="2F5496" w:themeColor="accent1" w:themeShade="BF"/>
           <w:sz w:val="44"/>
           <w:szCs w:val="44"/>
         </w:rPr>
@@ -18,7 +18,7 @@
         <w:rPr>
           <w:rFonts w:ascii="Times New Roman" w:hAnsi="Times New Roman" w:cs="Times New Roman"/>
           <w:noProof/>
-          <w:color w:val="099B8A"/>
+          <w:color w:val="2F5496" w:themeColor="accent1" w:themeShade="BF"/>
           <w:kern w:val="0"/>
           <w:sz w:val="24"/>
           <w:szCs w:val="24"/>
@@ -27,7 +27,7 @@
         <mc:AlternateContent>
           <mc:Choice Requires="wps">
             <w:drawing>
-              <wp:anchor distT="36576" distB="36576" distL="36576" distR="36576" simplePos="0" relativeHeight="251689984" behindDoc="0" locked="0" layoutInCell="1" allowOverlap="1" wp14:anchorId="19082DF5" wp14:editId="5086619A">
+              <wp:anchor distT="36576" distB="36576" distL="36576" distR="36576" simplePos="0" relativeHeight="251689984" behindDoc="0" locked="0" layoutInCell="1" allowOverlap="1" wp14:anchorId="19082DF5" wp14:editId="7ED2D548">
                 <wp:simplePos x="0" y="0"/>
                 <wp:positionH relativeFrom="page">
                   <wp:posOffset>0</wp:posOffset>
@@ -81,7 +81,7 @@
           </mc:Choice>
           <mc:Fallback>
             <w:pict>
-              <v:shapetype w14:anchorId="27E27E98" id="_x0000_t6" coordsize="21600,21600" o:spt="6" path="m,l,21600r21600,xe">
+              <v:shapetype w14:anchorId="05371AF1" id="_x0000_t6" coordsize="21600,21600" o:spt="6" path="m,l,21600r21600,xe">
                 <v:stroke joinstyle="miter"/>
                 <v:path gradientshapeok="t" o:connecttype="custom" o:connectlocs="0,0;0,10800;0,21600;10800,21600;21600,21600;10800,10800" textboxrect="1800,12600,12600,19800"/>
               </v:shapetype>
@@ -97,7 +97,7 @@
         <w:rPr>
           <w:rFonts w:ascii="Times New Roman" w:hAnsi="Times New Roman" w:cs="Times New Roman"/>
           <w:noProof/>
-          <w:color w:val="099B8A"/>
+          <w:color w:val="2F5496" w:themeColor="accent1" w:themeShade="BF"/>
           <w:kern w:val="0"/>
           <w:sz w:val="24"/>
           <w:szCs w:val="24"/>
@@ -106,13 +106,13 @@
         <mc:AlternateContent>
           <mc:Choice Requires="wps">
             <w:drawing>
-              <wp:anchor distT="36576" distB="36576" distL="36576" distR="36576" simplePos="0" relativeHeight="251687936" behindDoc="0" locked="0" layoutInCell="1" allowOverlap="1" wp14:anchorId="17D62164" wp14:editId="1C4B71D5">
+              <wp:anchor distT="36576" distB="36576" distL="36576" distR="36576" simplePos="0" relativeHeight="251687936" behindDoc="0" locked="0" layoutInCell="1" allowOverlap="1" wp14:anchorId="17D62164" wp14:editId="7D478390">
                 <wp:simplePos x="0" y="0"/>
                 <wp:positionH relativeFrom="rightMargin">
-                  <wp:align>left</wp:align>
+                  <wp:posOffset>0</wp:posOffset>
                 </wp:positionH>
                 <wp:positionV relativeFrom="paragraph">
-                  <wp:posOffset>-180974</wp:posOffset>
+                  <wp:posOffset>-180340</wp:posOffset>
                 </wp:positionV>
                 <wp:extent cx="581660" cy="530860"/>
                 <wp:effectExtent l="0" t="0" r="8890" b="2540"/>
@@ -160,7 +160,7 @@
           </mc:Choice>
           <mc:Fallback>
             <w:pict>
-              <v:shape w14:anchorId="6696DE9C" id="Right Triangle 10" o:spid="_x0000_s1026" type="#_x0000_t6" style="position:absolute;margin-left:0;margin-top:-14.25pt;width:45.8pt;height:41.8pt;rotation:180;z-index:251687936;visibility:visible;mso-wrap-style:square;mso-width-percent:0;mso-height-percent:0;mso-wrap-distance-left:2.88pt;mso-wrap-distance-top:2.88pt;mso-wrap-distance-right:2.88pt;mso-wrap-distance-bottom:2.88pt;mso-position-horizontal:left;mso-position-horizontal-relative:right-margin-area;mso-position-vertical:absolute;mso-position-vertical-relative:text;mso-width-percent:0;mso-height-percent:0;mso-width-relative:page;mso-height-relative:page;v-text-anchor:top" o:gfxdata="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" fillcolor="#293b5b" stroked="f">
+              <v:shape w14:anchorId="5A2D05CC" id="Right Triangle 10" o:spid="_x0000_s1026" type="#_x0000_t6" style="position:absolute;margin-left:0;margin-top:-14.2pt;width:45.8pt;height:41.8pt;rotation:180;z-index:251687936;visibility:visible;mso-wrap-style:square;mso-width-percent:0;mso-height-percent:0;mso-wrap-distance-left:2.88pt;mso-wrap-distance-top:2.88pt;mso-wrap-distance-right:2.88pt;mso-wrap-distance-bottom:2.88pt;mso-position-horizontal:absolute;mso-position-horizontal-relative:right-margin-area;mso-position-vertical:absolute;mso-position-vertical-relative:text;mso-width-percent:0;mso-height-percent:0;mso-width-relative:page;mso-height-relative:page;v-text-anchor:top" o:gfxdata="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" fillcolor="#293b5b" stroked="f">
                 <v:textbox inset="2.88pt,2.88pt,2.88pt,2.88pt"/>
                 <w10:wrap anchorx="margin"/>
               </v:shape>
@@ -172,7 +172,7 @@
         <w:rPr>
           <w:b/>
           <w:bCs/>
-          <w:color w:val="099B8A"/>
+          <w:color w:val="2F5496" w:themeColor="accent1" w:themeShade="BF"/>
           <w:sz w:val="44"/>
           <w:szCs w:val="44"/>
         </w:rPr>
@@ -193,7 +193,7 @@
           <w:noProof/>
         </w:rPr>
         <w:drawing>
-          <wp:anchor distT="0" distB="0" distL="114300" distR="114300" simplePos="0" relativeHeight="251713536" behindDoc="0" locked="0" layoutInCell="1" allowOverlap="1" wp14:anchorId="63E5794F" wp14:editId="755CFCC4">
+          <wp:anchor distT="0" distB="0" distL="114300" distR="114300" simplePos="0" relativeHeight="251713536" behindDoc="0" locked="0" layoutInCell="1" allowOverlap="1" wp14:anchorId="63E5794F" wp14:editId="016C784D">
             <wp:simplePos x="0" y="0"/>
             <wp:positionH relativeFrom="column">
               <wp:posOffset>4623793</wp:posOffset>
@@ -262,7 +262,7 @@
           <w:color w:val="099B8A"/>
         </w:rPr>
         <w:drawing>
-          <wp:anchor distT="0" distB="0" distL="114300" distR="114300" simplePos="0" relativeHeight="251681792" behindDoc="0" locked="0" layoutInCell="1" allowOverlap="1" wp14:anchorId="070B27C0" wp14:editId="29E85EB7">
+          <wp:anchor distT="0" distB="0" distL="114300" distR="114300" simplePos="0" relativeHeight="251681792" behindDoc="0" locked="0" layoutInCell="1" allowOverlap="1" wp14:anchorId="070B27C0" wp14:editId="394FC1AB">
             <wp:simplePos x="0" y="0"/>
             <wp:positionH relativeFrom="column">
               <wp:posOffset>1076016</wp:posOffset>
@@ -330,7 +330,7 @@
           <w14:ligatures w14:val="none"/>
         </w:rPr>
         <w:drawing>
-          <wp:anchor distT="36576" distB="36576" distL="36576" distR="36576" simplePos="0" relativeHeight="251663360" behindDoc="0" locked="0" layoutInCell="1" allowOverlap="1" wp14:anchorId="1BFFCF78" wp14:editId="5BD97D95">
+          <wp:anchor distT="36576" distB="36576" distL="36576" distR="36576" simplePos="0" relativeHeight="251663360" behindDoc="0" locked="0" layoutInCell="1" allowOverlap="1" wp14:anchorId="1BFFCF78" wp14:editId="43C59098">
             <wp:simplePos x="0" y="0"/>
             <wp:positionH relativeFrom="column">
               <wp:posOffset>2769987</wp:posOffset>
@@ -404,7 +404,7 @@
           <w14:ligatures w14:val="none"/>
         </w:rPr>
         <w:drawing>
-          <wp:anchor distT="36576" distB="36576" distL="36576" distR="36576" simplePos="0" relativeHeight="251659264" behindDoc="0" locked="0" layoutInCell="1" allowOverlap="1" wp14:anchorId="3BF6A813" wp14:editId="7795BA50">
+          <wp:anchor distT="36576" distB="36576" distL="36576" distR="36576" simplePos="0" relativeHeight="251659264" behindDoc="0" locked="0" layoutInCell="1" allowOverlap="1" wp14:anchorId="3BF6A813" wp14:editId="0D48E380">
             <wp:simplePos x="0" y="0"/>
             <wp:positionH relativeFrom="column">
               <wp:posOffset>3802497</wp:posOffset>
@@ -619,7 +619,7 @@
           <w:szCs w:val="28"/>
         </w:rPr>
         <w:drawing>
-          <wp:anchor distT="0" distB="0" distL="114300" distR="114300" simplePos="0" relativeHeight="251674624" behindDoc="0" locked="0" layoutInCell="1" allowOverlap="1" wp14:anchorId="446E2DE6" wp14:editId="4B029243">
+          <wp:anchor distT="0" distB="0" distL="114300" distR="114300" simplePos="0" relativeHeight="251674624" behindDoc="0" locked="0" layoutInCell="1" allowOverlap="1" wp14:anchorId="446E2DE6" wp14:editId="1330F55C">
             <wp:simplePos x="0" y="0"/>
             <wp:positionH relativeFrom="margin">
               <wp:align>left</wp:align>
@@ -687,7 +687,7 @@
         <mc:AlternateContent>
           <mc:Choice Requires="wps">
             <w:drawing>
-              <wp:anchor distT="0" distB="0" distL="114300" distR="114300" simplePos="0" relativeHeight="251704320" behindDoc="0" locked="0" layoutInCell="1" allowOverlap="1" wp14:anchorId="16774834" wp14:editId="7571F3D4">
+              <wp:anchor distT="0" distB="0" distL="114300" distR="114300" simplePos="0" relativeHeight="251704320" behindDoc="0" locked="0" layoutInCell="1" allowOverlap="1" wp14:anchorId="16774834" wp14:editId="09ED21C9">
                 <wp:simplePos x="0" y="0"/>
                 <wp:positionH relativeFrom="column">
                   <wp:posOffset>43815</wp:posOffset>
@@ -714,7 +714,9 @@
                         </a:prstGeom>
                         <a:ln w="12700">
                           <a:solidFill>
-                            <a:srgbClr val="099B8A"/>
+                            <a:schemeClr val="accent1">
+                              <a:lumMod val="75000"/>
+                            </a:schemeClr>
                           </a:solidFill>
                         </a:ln>
                       </wps:spPr>
@@ -741,7 +743,7 @@
           </mc:Choice>
           <mc:Fallback>
             <w:pict>
-              <v:line w14:anchorId="6A850615" id="Straight Connector 2" o:spid="_x0000_s1026" style="position:absolute;flip:y;z-index:251704320;visibility:visible;mso-wrap-style:square;mso-wrap-distance-left:9pt;mso-wrap-distance-top:0;mso-wrap-distance-right:9pt;mso-wrap-distance-bottom:0;mso-position-horizontal:absolute;mso-position-horizontal-relative:text;mso-position-vertical:absolute;mso-position-vertical-relative:text" from="3.45pt,17.5pt" to="524.9pt,19.3pt" o:gfxdata="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" strokecolor="#099b8a" strokeweight="1pt">
+              <v:line w14:anchorId="32EB9C49" id="Straight Connector 2" o:spid="_x0000_s1026" style="position:absolute;flip:y;z-index:251704320;visibility:visible;mso-wrap-style:square;mso-wrap-distance-left:9pt;mso-wrap-distance-top:0;mso-wrap-distance-right:9pt;mso-wrap-distance-bottom:0;mso-position-horizontal:absolute;mso-position-horizontal-relative:text;mso-position-vertical:absolute;mso-position-vertical-relative:text" from="3.45pt,17.5pt" to="524.9pt,19.3pt" o:gfxdata="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" strokecolor="#2f5496 [2404]" strokeweight="1pt">
                 <v:stroke joinstyle="miter"/>
               </v:line>
             </w:pict>
@@ -758,6 +760,7 @@
       </w:r>
       <w:r>
         <w:rPr>
+          <w:color w:val="2F5496" w:themeColor="accent1" w:themeShade="BF"/>
           <w:sz w:val="30"/>
           <w:szCs w:val="30"/>
           <w14:ligatures w14:val="none"/>
@@ -766,6 +769,7 @@
       </w:r>
       <w:r>
         <w:rPr>
+          <w:color w:val="2F5496" w:themeColor="accent1" w:themeShade="BF"/>
           <w:sz w:val="28"/>
           <w:szCs w:val="28"/>
           <w14:ligatures w14:val="none"/>
@@ -1523,7 +1527,7 @@
         <mc:AlternateContent>
           <mc:Choice Requires="wps">
             <w:drawing>
-              <wp:anchor distT="0" distB="0" distL="114300" distR="114300" simplePos="0" relativeHeight="251712512" behindDoc="0" locked="0" layoutInCell="1" allowOverlap="1" wp14:anchorId="41BD7C79" wp14:editId="23E3E1D0">
+              <wp:anchor distT="0" distB="0" distL="114300" distR="114300" simplePos="0" relativeHeight="251712512" behindDoc="0" locked="0" layoutInCell="1" allowOverlap="1" wp14:anchorId="41BD7C79" wp14:editId="2424AD6E">
                 <wp:simplePos x="0" y="0"/>
                 <wp:positionH relativeFrom="margin">
                   <wp:align>left</wp:align>
@@ -1550,7 +1554,9 @@
                         </a:prstGeom>
                         <a:ln w="12700">
                           <a:solidFill>
-                            <a:srgbClr val="099B8A"/>
+                            <a:schemeClr val="accent1">
+                              <a:lumMod val="75000"/>
+                            </a:schemeClr>
                           </a:solidFill>
                         </a:ln>
                       </wps:spPr>
@@ -1583,7 +1589,7 @@
           </mc:Choice>
           <mc:Fallback>
             <w:pict>
-              <v:line w14:anchorId="1982225B" id="Straight Connector 2" o:spid="_x0000_s1026" style="position:absolute;flip:y;z-index:251712512;visibility:visible;mso-wrap-style:square;mso-width-percent:0;mso-height-percent:0;mso-wrap-distance-left:9pt;mso-wrap-distance-top:0;mso-wrap-distance-right:9pt;mso-wrap-distance-bottom:0;mso-position-horizontal:left;mso-position-horizontal-relative:margin;mso-position-vertical:absolute;mso-position-vertical-relative:text;mso-width-percent:0;mso-height-percent:0;mso-width-relative:margin;mso-height-relative:margin" from="0,15.95pt" to="521.45pt,17.7pt" o:gfxdata="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" strokecolor="#099b8a" strokeweight="1pt">
+              <v:line w14:anchorId="354AEBED" id="Straight Connector 2" o:spid="_x0000_s1026" style="position:absolute;flip:y;z-index:251712512;visibility:visible;mso-wrap-style:square;mso-width-percent:0;mso-height-percent:0;mso-wrap-distance-left:9pt;mso-wrap-distance-top:0;mso-wrap-distance-right:9pt;mso-wrap-distance-bottom:0;mso-position-horizontal:left;mso-position-horizontal-relative:margin;mso-position-vertical:absolute;mso-position-vertical-relative:text;mso-width-percent:0;mso-height-percent:0;mso-width-relative:margin;mso-height-relative:margin" from="0,15.95pt" to="521.45pt,17.7pt" o:gfxdata="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" strokecolor="#2f5496 [2404]" strokeweight="1pt">
                 <v:stroke joinstyle="miter"/>
                 <w10:wrap anchorx="margin"/>
               </v:line>
@@ -1596,7 +1602,7 @@
           <w:noProof/>
         </w:rPr>
         <w:drawing>
-          <wp:anchor distT="0" distB="0" distL="114300" distR="114300" simplePos="0" relativeHeight="251676672" behindDoc="0" locked="0" layoutInCell="1" allowOverlap="1" wp14:anchorId="5A52BC3F" wp14:editId="42F34BC1">
+          <wp:anchor distT="0" distB="0" distL="114300" distR="114300" simplePos="0" relativeHeight="251676672" behindDoc="0" locked="0" layoutInCell="1" allowOverlap="1" wp14:anchorId="5A52BC3F" wp14:editId="3385DF28">
             <wp:simplePos x="0" y="0"/>
             <wp:positionH relativeFrom="margin">
               <wp:align>left</wp:align>
@@ -1690,7 +1696,7 @@
           <w:szCs w:val="28"/>
         </w:rPr>
         <w:drawing>
-          <wp:anchor distT="0" distB="0" distL="114300" distR="114300" simplePos="0" relativeHeight="251673600" behindDoc="0" locked="0" layoutInCell="1" allowOverlap="1" wp14:anchorId="723878E5" wp14:editId="51D9A447">
+          <wp:anchor distT="0" distB="0" distL="114300" distR="114300" simplePos="0" relativeHeight="251673600" behindDoc="0" locked="0" layoutInCell="1" allowOverlap="1" wp14:anchorId="723878E5" wp14:editId="7F739AA6">
             <wp:simplePos x="0" y="0"/>
             <wp:positionH relativeFrom="margin">
               <wp:posOffset>-692</wp:posOffset>
@@ -1758,6 +1764,7 @@
       </w:r>
       <w:r>
         <w:rPr>
+          <w:color w:val="2F5496" w:themeColor="accent1" w:themeShade="BF"/>
           <w:sz w:val="28"/>
           <w:szCs w:val="28"/>
           <w14:ligatures w14:val="none"/>
@@ -1766,6 +1773,7 @@
       </w:r>
       <w:r>
         <w:rPr>
+          <w:color w:val="2F5496" w:themeColor="accent1" w:themeShade="BF"/>
           <w:sz w:val="28"/>
           <w:szCs w:val="28"/>
           <w14:ligatures w14:val="none"/>
@@ -1780,7 +1788,7 @@
         <w:rPr>
           <w:b/>
           <w:bCs/>
-          <w:color w:val="0BB5A1"/>
+          <w:color w:val="2F5496" w:themeColor="accent1" w:themeShade="BF"/>
           <w:lang w:val="en-US"/>
           <w14:ligatures w14:val="none"/>
         </w:rPr>
@@ -1789,26 +1797,17 @@
         <w:rPr>
           <w:b/>
           <w:bCs/>
-          <w:lang w:val="en-US"/>
-          <w14:ligatures w14:val="none"/>
-        </w:rPr>
-        <w:t xml:space="preserve">          </w:t>
-      </w:r>
-      <w:r>
-        <w:rPr>
-          <w:b/>
-          <w:bCs/>
-          <w:color w:val="099B8A"/>
-          <w:lang w:val="en-US"/>
-          <w14:ligatures w14:val="none"/>
-        </w:rPr>
-        <w:t xml:space="preserve">Apple Inc. </w:t>
-      </w:r>
-      <w:r>
-        <w:rPr>
-          <w:b/>
-          <w:bCs/>
-          <w:color w:val="099B8A"/>
+          <w:color w:val="2F5496" w:themeColor="accent1" w:themeShade="BF"/>
+          <w:lang w:val="en-US"/>
+          <w14:ligatures w14:val="none"/>
+        </w:rPr>
+        <w:t xml:space="preserve">          Apple </w:t>
+      </w:r>
+      <w:r>
+        <w:rPr>
+          <w:b/>
+          <w:bCs/>
+          <w:color w:val="2F5496" w:themeColor="accent1" w:themeShade="BF"/>
           <w:lang w:val="en-US"/>
           <w14:ligatures w14:val="none"/>
         </w:rPr>
@@ -1818,17 +1817,17 @@
         <w:rPr>
           <w:b/>
           <w:bCs/>
-          <w:color w:val="099B8A"/>
-          <w:lang w:val="en-US"/>
-          <w14:ligatures w14:val="none"/>
-        </w:rPr>
-        <w:t xml:space="preserve"> </w:t>
-      </w:r>
-      <w:r>
-        <w:rPr>
-          <w:b/>
-          <w:bCs/>
-          <w:color w:val="099B8A"/>
+          <w:color w:val="2F5496" w:themeColor="accent1" w:themeShade="BF"/>
+          <w:lang w:val="en-US"/>
+          <w14:ligatures w14:val="none"/>
+        </w:rPr>
+        <w:t xml:space="preserve"> </w:t>
+      </w:r>
+      <w:r>
+        <w:rPr>
+          <w:b/>
+          <w:bCs/>
+          <w:color w:val="2F5496" w:themeColor="accent1" w:themeShade="BF"/>
           <w:lang w:val="en-US"/>
           <w14:ligatures w14:val="none"/>
         </w:rPr>
@@ -1838,27 +1837,47 @@
         <w:rPr>
           <w:b/>
           <w:bCs/>
-          <w:color w:val="099B8A"/>
-          <w:lang w:val="en-US"/>
-          <w14:ligatures w14:val="none"/>
-        </w:rPr>
-        <w:t xml:space="preserve">Firmware Engineer                                                                                  </w:t>
-      </w:r>
-      <w:r>
-        <w:rPr>
-          <w:b/>
-          <w:bCs/>
-          <w:color w:val="099B8A"/>
-          <w:lang w:val="en-US"/>
-          <w14:ligatures w14:val="none"/>
-        </w:rPr>
-        <w:t xml:space="preserve"> </w:t>
-      </w:r>
-      <w:r>
-        <w:rPr>
-          <w:b/>
-          <w:bCs/>
-          <w:color w:val="099B8A"/>
+          <w:color w:val="2F5496" w:themeColor="accent1" w:themeShade="BF"/>
+          <w:lang w:val="en-US"/>
+          <w14:ligatures w14:val="none"/>
+        </w:rPr>
+        <w:t xml:space="preserve">Firmware Engineer                  </w:t>
+      </w:r>
+      <w:r>
+        <w:rPr>
+          <w:b/>
+          <w:bCs/>
+          <w:color w:val="2F5496" w:themeColor="accent1" w:themeShade="BF"/>
+          <w:lang w:val="en-US"/>
+          <w14:ligatures w14:val="none"/>
+        </w:rPr>
+        <w:t xml:space="preserve">        </w:t>
+      </w:r>
+      <w:r>
+        <w:rPr>
+          <w:b/>
+          <w:bCs/>
+          <w:color w:val="2F5496" w:themeColor="accent1" w:themeShade="BF"/>
+          <w:lang w:val="en-US"/>
+          <w14:ligatures w14:val="none"/>
+        </w:rPr>
+        <w:t xml:space="preserve">                                                                </w:t>
+      </w:r>
+      <w:r>
+        <w:rPr>
+          <w:b/>
+          <w:bCs/>
+          <w:color w:val="2F5496" w:themeColor="accent1" w:themeShade="BF"/>
+          <w:lang w:val="en-US"/>
+          <w14:ligatures w14:val="none"/>
+        </w:rPr>
+        <w:t xml:space="preserve"> </w:t>
+      </w:r>
+      <w:r>
+        <w:rPr>
+          <w:b/>
+          <w:bCs/>
+          <w:color w:val="2F5496" w:themeColor="accent1" w:themeShade="BF"/>
           <w:lang w:val="en-US"/>
           <w14:ligatures w14:val="none"/>
         </w:rPr>
@@ -1940,7 +1959,25 @@
           <w:lang w:val="en-US"/>
           <w14:ligatures w14:val="none"/>
         </w:rPr>
-        <w:t xml:space="preserve"> code for hardware modules, mock </w:t>
+        <w:t xml:space="preserve"> code </w:t>
+      </w:r>
+      <w:r>
+        <w:rPr>
+          <w:sz w:val="21"/>
+          <w:szCs w:val="21"/>
+          <w:lang w:val="en-US"/>
+          <w14:ligatures w14:val="none"/>
+        </w:rPr>
+        <w:t>controlling</w:t>
+      </w:r>
+      <w:r>
+        <w:rPr>
+          <w:sz w:val="21"/>
+          <w:szCs w:val="21"/>
+          <w:lang w:val="en-US"/>
+          <w14:ligatures w14:val="none"/>
+        </w:rPr>
+        <w:t xml:space="preserve"> hardware modules, mock </w:t>
       </w:r>
       <w:r>
         <w:rPr>
@@ -1960,7 +1997,25 @@
           <w:lang w:val="en-US"/>
           <w14:ligatures w14:val="none"/>
         </w:rPr>
-        <w:t>, and high-speed data transfer</w:t>
+        <w:t xml:space="preserve">, </w:t>
+      </w:r>
+      <w:r>
+        <w:rPr>
+          <w:sz w:val="21"/>
+          <w:szCs w:val="21"/>
+          <w:lang w:val="en-US"/>
+          <w14:ligatures w14:val="none"/>
+        </w:rPr>
+        <w:t>&amp;</w:t>
+      </w:r>
+      <w:r>
+        <w:rPr>
+          <w:sz w:val="21"/>
+          <w:szCs w:val="21"/>
+          <w:lang w:val="en-US"/>
+          <w14:ligatures w14:val="none"/>
+        </w:rPr>
+        <w:t xml:space="preserve"> high-speed data transfer</w:t>
       </w:r>
       <w:r>
         <w:rPr>
@@ -1975,14 +2030,23 @@
       </w:r>
       <w:r>
         <w:rPr>
-          <w:b/>
-          <w:bCs/>
-          <w:sz w:val="21"/>
-          <w:szCs w:val="21"/>
-          <w:lang w:val="en-US"/>
-          <w14:ligatures w14:val="none"/>
-        </w:rPr>
-        <w:t xml:space="preserve">in </w:t>
+          <w:sz w:val="21"/>
+          <w:szCs w:val="21"/>
+          <w:lang w:val="en-US"/>
+          <w14:ligatures w14:val="none"/>
+        </w:rPr>
+        <w:t>in</w:t>
+      </w:r>
+      <w:r>
+        <w:rPr>
+          <w:b/>
+          <w:bCs/>
+          <w:sz w:val="21"/>
+          <w:szCs w:val="21"/>
+          <w:lang w:val="en-US"/>
+          <w14:ligatures w14:val="none"/>
+        </w:rPr>
+        <w:t xml:space="preserve"> </w:t>
       </w:r>
       <w:r>
         <w:rPr>
@@ -2214,17 +2278,19 @@
         </w:rPr>
         <w:t xml:space="preserve"> </w:t>
       </w:r>
-      <w:r>
-        <w:rPr>
-          <w:b/>
-          <w:bCs/>
-          <w:sz w:val="21"/>
-          <w:szCs w:val="21"/>
-          <w:lang w:val="en-US"/>
-          <w14:ligatures w14:val="none"/>
-        </w:rPr>
-        <w:t>Peta Linux</w:t>
-      </w:r>
+      <w:proofErr w:type="spellStart"/>
+      <w:r>
+        <w:rPr>
+          <w:b/>
+          <w:bCs/>
+          <w:sz w:val="21"/>
+          <w:szCs w:val="21"/>
+          <w:lang w:val="en-US"/>
+          <w14:ligatures w14:val="none"/>
+        </w:rPr>
+        <w:t>PetaLinux</w:t>
+      </w:r>
+      <w:proofErr w:type="spellEnd"/>
       <w:r>
         <w:rPr>
           <w:sz w:val="21"/>
@@ -2451,7 +2517,7 @@
           <w:lang w:val="en-US"/>
         </w:rPr>
         <w:drawing>
-          <wp:anchor distT="0" distB="0" distL="114300" distR="114300" simplePos="0" relativeHeight="251677696" behindDoc="0" locked="0" layoutInCell="1" allowOverlap="1" wp14:anchorId="1762B985" wp14:editId="7E205817">
+          <wp:anchor distT="0" distB="0" distL="114300" distR="114300" simplePos="0" relativeHeight="251677696" behindDoc="0" locked="0" layoutInCell="1" allowOverlap="1" wp14:anchorId="1762B985" wp14:editId="66EDE6C0">
             <wp:simplePos x="0" y="0"/>
             <wp:positionH relativeFrom="margin">
               <wp:align>left</wp:align>
@@ -2617,7 +2683,7 @@
         <w:rPr>
           <w:b/>
           <w:bCs/>
-          <w:color w:val="099B8A"/>
+          <w:color w:val="2F5496" w:themeColor="accent1" w:themeShade="BF"/>
           <w:lang w:val="en-US"/>
           <w14:ligatures w14:val="none"/>
         </w:rPr>
@@ -2626,6 +2692,7 @@
         <w:rPr>
           <w:b/>
           <w:bCs/>
+          <w:color w:val="2F5496" w:themeColor="accent1" w:themeShade="BF"/>
           <w:lang w:val="en-US"/>
           <w14:ligatures w14:val="none"/>
         </w:rPr>
@@ -2635,7 +2702,7 @@
         <w:rPr>
           <w:b/>
           <w:bCs/>
-          <w:color w:val="099B8A"/>
+          <w:color w:val="2F5496" w:themeColor="accent1" w:themeShade="BF"/>
           <w:lang w:val="en-US"/>
           <w14:ligatures w14:val="none"/>
         </w:rPr>
@@ -2645,7 +2712,7 @@
         <w:rPr>
           <w:b/>
           <w:bCs/>
-          <w:color w:val="099B8A"/>
+          <w:color w:val="2F5496" w:themeColor="accent1" w:themeShade="BF"/>
           <w:lang w:val="en-US"/>
           <w14:ligatures w14:val="none"/>
         </w:rPr>
@@ -2655,7 +2722,7 @@
         <w:rPr>
           <w:b/>
           <w:bCs/>
-          <w:color w:val="099B8A"/>
+          <w:color w:val="2F5496" w:themeColor="accent1" w:themeShade="BF"/>
           <w:lang w:val="en-US"/>
           <w14:ligatures w14:val="none"/>
         </w:rPr>
@@ -2665,17 +2732,17 @@
         <w:rPr>
           <w:b/>
           <w:bCs/>
-          <w:color w:val="099B8A"/>
-          <w:lang w:val="en-US"/>
-          <w14:ligatures w14:val="none"/>
-        </w:rPr>
-        <w:t xml:space="preserve"> </w:t>
-      </w:r>
-      <w:r>
-        <w:rPr>
-          <w:b/>
-          <w:bCs/>
-          <w:color w:val="099B8A"/>
+          <w:color w:val="2F5496" w:themeColor="accent1" w:themeShade="BF"/>
+          <w:lang w:val="en-US"/>
+          <w14:ligatures w14:val="none"/>
+        </w:rPr>
+        <w:t xml:space="preserve"> </w:t>
+      </w:r>
+      <w:r>
+        <w:rPr>
+          <w:b/>
+          <w:bCs/>
+          <w:color w:val="2F5496" w:themeColor="accent1" w:themeShade="BF"/>
           <w:lang w:val="en-US"/>
           <w14:ligatures w14:val="none"/>
         </w:rPr>
@@ -2685,7 +2752,7 @@
         <w:rPr>
           <w:b/>
           <w:bCs/>
-          <w:color w:val="099B8A"/>
+          <w:color w:val="2F5496" w:themeColor="accent1" w:themeShade="BF"/>
           <w:lang w:val="en-US"/>
           <w14:ligatures w14:val="none"/>
         </w:rPr>
@@ -2695,7 +2762,7 @@
         <w:rPr>
           <w:b/>
           <w:bCs/>
-          <w:color w:val="099B8A"/>
+          <w:color w:val="2F5496" w:themeColor="accent1" w:themeShade="BF"/>
           <w:lang w:val="en-US"/>
           <w14:ligatures w14:val="none"/>
         </w:rPr>
@@ -2926,7 +2993,7 @@
           <w14:ligatures w14:val="none"/>
         </w:rPr>
         <w:drawing>
-          <wp:anchor distT="0" distB="0" distL="114300" distR="114300" simplePos="0" relativeHeight="251680768" behindDoc="0" locked="0" layoutInCell="1" allowOverlap="1" wp14:anchorId="31CFBD0F" wp14:editId="3DBD816B">
+          <wp:anchor distT="0" distB="0" distL="114300" distR="114300" simplePos="0" relativeHeight="251680768" behindDoc="0" locked="0" layoutInCell="1" allowOverlap="1" wp14:anchorId="31CFBD0F" wp14:editId="4FBA518E">
             <wp:simplePos x="0" y="0"/>
             <wp:positionH relativeFrom="margin">
               <wp:align>left</wp:align>
@@ -3131,17 +3198,6 @@
       </w:r>
       <w:r>
         <w:rPr>
-          <w:b/>
-          <w:bCs/>
-          <w:sz w:val="21"/>
-          <w:szCs w:val="21"/>
-          <w:lang w:val="en-US"/>
-          <w14:ligatures w14:val="none"/>
-        </w:rPr>
-        <w:t>,</w:t>
-      </w:r>
-      <w:r>
-        <w:rPr>
           <w:sz w:val="21"/>
           <w:szCs w:val="21"/>
           <w:lang w:val="en-US"/>
@@ -3452,19 +3508,21 @@
         <w:rPr>
           <w:b/>
           <w:bCs/>
-          <w:color w:val="099B8A"/>
+          <w:color w:val="2F5496" w:themeColor="accent1" w:themeShade="BF"/>
           <w:lang w:val="en-US"/>
           <w14:ligatures w14:val="none"/>
         </w:rPr>
       </w:pPr>
       <w:r>
         <w:rPr>
+          <w:color w:val="2F5496" w:themeColor="accent1" w:themeShade="BF"/>
           <w14:ligatures w14:val="none"/>
         </w:rPr>
         <w:t> </w:t>
       </w:r>
       <w:r>
         <w:rPr>
+          <w:color w:val="2F5496" w:themeColor="accent1" w:themeShade="BF"/>
           <w14:ligatures w14:val="none"/>
         </w:rPr>
         <w:t xml:space="preserve">         </w:t>
@@ -3473,7 +3531,7 @@
         <w:rPr>
           <w:b/>
           <w:bCs/>
-          <w:color w:val="099B8A"/>
+          <w:color w:val="2F5496" w:themeColor="accent1" w:themeShade="BF"/>
           <w:lang w:val="en-US"/>
           <w14:ligatures w14:val="none"/>
         </w:rPr>
@@ -3483,7 +3541,7 @@
         <w:rPr>
           <w:b/>
           <w:bCs/>
-          <w:color w:val="099B8A"/>
+          <w:color w:val="2F5496" w:themeColor="accent1" w:themeShade="BF"/>
           <w:lang w:val="en-US"/>
           <w14:ligatures w14:val="none"/>
         </w:rPr>
@@ -3493,7 +3551,7 @@
         <w:rPr>
           <w:b/>
           <w:bCs/>
-          <w:color w:val="099B8A"/>
+          <w:color w:val="2F5496" w:themeColor="accent1" w:themeShade="BF"/>
           <w:lang w:val="en-US"/>
           <w14:ligatures w14:val="none"/>
         </w:rPr>
@@ -3503,7 +3561,7 @@
         <w:rPr>
           <w:b/>
           <w:bCs/>
-          <w:color w:val="099B8A"/>
+          <w:color w:val="2F5496" w:themeColor="accent1" w:themeShade="BF"/>
           <w:lang w:val="en-US"/>
           <w14:ligatures w14:val="none"/>
         </w:rPr>
@@ -3513,7 +3571,7 @@
         <w:rPr>
           <w:b/>
           <w:bCs/>
-          <w:color w:val="099B8A"/>
+          <w:color w:val="2F5496" w:themeColor="accent1" w:themeShade="BF"/>
           <w:lang w:val="en-US"/>
           <w14:ligatures w14:val="none"/>
         </w:rPr>
@@ -3662,6 +3720,66 @@
       </w:r>
       <w:r>
         <w:rPr>
+          <w:b/>
+          <w:bCs/>
+          <w:sz w:val="21"/>
+          <w:szCs w:val="21"/>
+          <w:lang w:val="en-US"/>
+          <w14:ligatures w14:val="none"/>
+        </w:rPr>
+        <w:t xml:space="preserve"> </w:t>
+      </w:r>
+      <w:r>
+        <w:rPr>
+          <w:sz w:val="21"/>
+          <w:szCs w:val="21"/>
+          <w:lang w:val="en-US"/>
+          <w14:ligatures w14:val="none"/>
+        </w:rPr>
+        <w:t>&amp; the</w:t>
+      </w:r>
+      <w:r>
+        <w:rPr>
+          <w:sz w:val="21"/>
+          <w:szCs w:val="21"/>
+          <w:lang w:val="en-US"/>
+          <w14:ligatures w14:val="none"/>
+        </w:rPr>
+        <w:t xml:space="preserve"> </w:t>
+      </w:r>
+      <w:r>
+        <w:rPr>
+          <w:b/>
+          <w:bCs/>
+          <w:sz w:val="21"/>
+          <w:szCs w:val="21"/>
+          <w:lang w:val="en-US"/>
+          <w14:ligatures w14:val="none"/>
+        </w:rPr>
+        <w:t>Expo</w:t>
+      </w:r>
+      <w:r>
+        <w:rPr>
+          <w:b/>
+          <w:bCs/>
+          <w:sz w:val="21"/>
+          <w:szCs w:val="21"/>
+          <w:lang w:val="en-US"/>
+          <w14:ligatures w14:val="none"/>
+        </w:rPr>
+        <w:t xml:space="preserve"> </w:t>
+      </w:r>
+      <w:r>
+        <w:rPr>
+          <w:sz w:val="21"/>
+          <w:szCs w:val="21"/>
+          <w:lang w:val="en-US"/>
+          <w14:ligatures w14:val="none"/>
+        </w:rPr>
+        <w:t>framework</w:t>
+      </w:r>
+      <w:r>
+        <w:rPr>
           <w:sz w:val="21"/>
           <w:szCs w:val="21"/>
           <w:lang w:val="en-US"/>
@@ -3676,7 +3794,7 @@
           <w:lang w:val="en-US"/>
           <w14:ligatures w14:val="none"/>
         </w:rPr>
-        <w:t>Worked with</w:t>
+        <w:t>Incorporated</w:t>
       </w:r>
       <w:r>
         <w:rPr>
@@ -3705,6 +3823,107 @@
           <w:lang w:val="en-US"/>
           <w14:ligatures w14:val="none"/>
         </w:rPr>
+        <w:t xml:space="preserve">for </w:t>
+      </w:r>
+      <w:r>
+        <w:rPr>
+          <w:sz w:val="21"/>
+          <w:szCs w:val="21"/>
+          <w:lang w:val="en-US"/>
+          <w14:ligatures w14:val="none"/>
+        </w:rPr>
+        <w:t>sign</w:t>
+      </w:r>
+      <w:r>
+        <w:rPr>
+          <w:sz w:val="21"/>
+          <w:szCs w:val="21"/>
+          <w:lang w:val="en-US"/>
+          <w14:ligatures w14:val="none"/>
+        </w:rPr>
+        <w:t>-</w:t>
+      </w:r>
+      <w:r>
+        <w:rPr>
+          <w:sz w:val="21"/>
+          <w:szCs w:val="21"/>
+          <w:lang w:val="en-US"/>
+          <w14:ligatures w14:val="none"/>
+        </w:rPr>
+        <w:t>up</w:t>
+      </w:r>
+      <w:r>
+        <w:rPr>
+          <w:sz w:val="21"/>
+          <w:szCs w:val="21"/>
+          <w:lang w:val="en-US"/>
+          <w14:ligatures w14:val="none"/>
+        </w:rPr>
+        <w:t>/</w:t>
+      </w:r>
+      <w:r>
+        <w:rPr>
+          <w:sz w:val="21"/>
+          <w:szCs w:val="21"/>
+          <w:lang w:val="en-US"/>
+          <w14:ligatures w14:val="none"/>
+        </w:rPr>
+        <w:t xml:space="preserve">auth </w:t>
+      </w:r>
+      <w:r>
+        <w:rPr>
+          <w:sz w:val="21"/>
+          <w:szCs w:val="21"/>
+          <w:lang w:val="en-US"/>
+          <w14:ligatures w14:val="none"/>
+        </w:rPr>
+        <w:t xml:space="preserve">and </w:t>
+      </w:r>
+      <w:r>
+        <w:rPr>
+          <w:sz w:val="21"/>
+          <w:szCs w:val="21"/>
+          <w:lang w:val="en-US"/>
+          <w14:ligatures w14:val="none"/>
+        </w:rPr>
+        <w:t>to store</w:t>
+      </w:r>
+      <w:r>
+        <w:rPr>
+          <w:b/>
+          <w:bCs/>
+          <w:sz w:val="21"/>
+          <w:szCs w:val="21"/>
+          <w:lang w:val="en-US"/>
+          <w14:ligatures w14:val="none"/>
+        </w:rPr>
+        <w:t xml:space="preserve"> 85%</w:t>
+      </w:r>
+      <w:r>
+        <w:rPr>
+          <w:sz w:val="21"/>
+          <w:szCs w:val="21"/>
+          <w:lang w:val="en-US"/>
+          <w14:ligatures w14:val="none"/>
+        </w:rPr>
+        <w:t xml:space="preserve"> of user-specific data</w:t>
+      </w:r>
+      <w:r>
+        <w:rPr>
+          <w:sz w:val="21"/>
+          <w:szCs w:val="21"/>
+          <w:lang w:val="en-US"/>
+          <w14:ligatures w14:val="none"/>
+        </w:rPr>
+        <w:t xml:space="preserve"> in </w:t>
+      </w:r>
+      <w:r>
+        <w:rPr>
+          <w:sz w:val="21"/>
+          <w:szCs w:val="21"/>
+          <w:lang w:val="en-US"/>
+          <w14:ligatures w14:val="none"/>
+        </w:rPr>
         <w:t>real-time databases</w:t>
       </w:r>
       <w:r>
@@ -3714,139 +3933,34 @@
           <w:lang w:val="en-US"/>
           <w14:ligatures w14:val="none"/>
         </w:rPr>
-        <w:t xml:space="preserve"> </w:t>
-      </w:r>
-      <w:r>
-        <w:rPr>
-          <w:sz w:val="21"/>
-          <w:szCs w:val="21"/>
-          <w:lang w:val="en-US"/>
-          <w14:ligatures w14:val="none"/>
-        </w:rPr>
-        <w:t>storing</w:t>
-      </w:r>
-      <w:r>
-        <w:rPr>
-          <w:b/>
-          <w:bCs/>
-          <w:sz w:val="21"/>
-          <w:szCs w:val="21"/>
-          <w:lang w:val="en-US"/>
-          <w14:ligatures w14:val="none"/>
-        </w:rPr>
-        <w:t xml:space="preserve"> 85%</w:t>
-      </w:r>
-      <w:r>
-        <w:rPr>
-          <w:sz w:val="21"/>
-          <w:szCs w:val="21"/>
-          <w:lang w:val="en-US"/>
-          <w14:ligatures w14:val="none"/>
-        </w:rPr>
-        <w:t xml:space="preserve"> of user-specific data</w:t>
-      </w:r>
-      <w:r>
-        <w:rPr>
-          <w:sz w:val="21"/>
-          <w:szCs w:val="21"/>
-          <w:lang w:val="en-US"/>
-          <w14:ligatures w14:val="none"/>
-        </w:rPr>
-        <w:t>, sign</w:t>
-      </w:r>
-      <w:r>
-        <w:rPr>
-          <w:sz w:val="21"/>
-          <w:szCs w:val="21"/>
-          <w:lang w:val="en-US"/>
-          <w14:ligatures w14:val="none"/>
-        </w:rPr>
-        <w:t>-</w:t>
-      </w:r>
-      <w:r>
-        <w:rPr>
-          <w:sz w:val="21"/>
-          <w:szCs w:val="21"/>
-          <w:lang w:val="en-US"/>
-          <w14:ligatures w14:val="none"/>
-        </w:rPr>
-        <w:t>up</w:t>
-      </w:r>
-      <w:r>
-        <w:rPr>
-          <w:sz w:val="21"/>
-          <w:szCs w:val="21"/>
-          <w:lang w:val="en-US"/>
-          <w14:ligatures w14:val="none"/>
-        </w:rPr>
-        <w:t>/</w:t>
-      </w:r>
-      <w:r>
-        <w:rPr>
-          <w:sz w:val="21"/>
-          <w:szCs w:val="21"/>
-          <w:lang w:val="en-US"/>
-          <w14:ligatures w14:val="none"/>
-        </w:rPr>
-        <w:t>auth</w:t>
-      </w:r>
-      <w:r>
-        <w:rPr>
-          <w:sz w:val="21"/>
-          <w:szCs w:val="21"/>
-          <w:lang w:val="en-US"/>
-          <w14:ligatures w14:val="none"/>
-        </w:rPr>
-        <w:t>, UI design,</w:t>
-      </w:r>
-      <w:r>
-        <w:rPr>
-          <w:sz w:val="21"/>
-          <w:szCs w:val="21"/>
-          <w:lang w:val="en-US"/>
-          <w14:ligatures w14:val="none"/>
-        </w:rPr>
-        <w:t xml:space="preserve"> the</w:t>
-      </w:r>
-      <w:r>
-        <w:rPr>
-          <w:sz w:val="21"/>
-          <w:szCs w:val="21"/>
-          <w:lang w:val="en-US"/>
-          <w14:ligatures w14:val="none"/>
-        </w:rPr>
-        <w:t xml:space="preserve"> </w:t>
-      </w:r>
-      <w:r>
-        <w:rPr>
-          <w:b/>
-          <w:bCs/>
-          <w:sz w:val="21"/>
-          <w:szCs w:val="21"/>
-          <w:lang w:val="en-US"/>
-          <w14:ligatures w14:val="none"/>
-        </w:rPr>
-        <w:t>Expo</w:t>
-      </w:r>
-      <w:r>
-        <w:rPr>
-          <w:b/>
-          <w:bCs/>
-          <w:sz w:val="21"/>
-          <w:szCs w:val="21"/>
-          <w:lang w:val="en-US"/>
-          <w14:ligatures w14:val="none"/>
-        </w:rPr>
-        <w:t xml:space="preserve"> </w:t>
-      </w:r>
-      <w:r>
-        <w:rPr>
-          <w:sz w:val="21"/>
-          <w:szCs w:val="21"/>
-          <w:lang w:val="en-US"/>
-          <w14:ligatures w14:val="none"/>
-        </w:rPr>
-        <w:t xml:space="preserve">framework, and the </w:t>
+        <w:t>.</w:t>
+      </w:r>
+      <w:r>
+        <w:rPr>
+          <w:sz w:val="21"/>
+          <w:szCs w:val="21"/>
+          <w:lang w:val="en-US"/>
+          <w14:ligatures w14:val="none"/>
+        </w:rPr>
+        <w:t xml:space="preserve"> </w:t>
+      </w:r>
+      <w:r>
+        <w:rPr>
+          <w:sz w:val="21"/>
+          <w:szCs w:val="21"/>
+          <w:lang w:val="en-US"/>
+          <w14:ligatures w14:val="none"/>
+        </w:rPr>
+        <w:t>Used the</w:t>
+      </w:r>
+      <w:r>
+        <w:rPr>
+          <w:sz w:val="21"/>
+          <w:szCs w:val="21"/>
+          <w:lang w:val="en-US"/>
+          <w14:ligatures w14:val="none"/>
+        </w:rPr>
+        <w:t xml:space="preserve"> </w:t>
       </w:r>
       <w:r>
         <w:rPr>
@@ -3875,7 +3989,25 @@
           <w:lang w:val="en-US"/>
           <w14:ligatures w14:val="none"/>
         </w:rPr>
-        <w:t xml:space="preserve"> for android testing.</w:t>
+        <w:t xml:space="preserve"> for </w:t>
+      </w:r>
+      <w:r>
+        <w:rPr>
+          <w:sz w:val="21"/>
+          <w:szCs w:val="21"/>
+          <w:lang w:val="en-US"/>
+          <w14:ligatures w14:val="none"/>
+        </w:rPr>
+        <w:t>A</w:t>
+      </w:r>
+      <w:r>
+        <w:rPr>
+          <w:sz w:val="21"/>
+          <w:szCs w:val="21"/>
+          <w:lang w:val="en-US"/>
+          <w14:ligatures w14:val="none"/>
+        </w:rPr>
+        <w:t>ndroid testing.</w:t>
       </w:r>
     </w:p>
     <w:p>
@@ -3896,7 +4028,7 @@
           <w14:ligatures w14:val="none"/>
         </w:rPr>
         <w:drawing>
-          <wp:anchor distT="0" distB="0" distL="114300" distR="114300" simplePos="0" relativeHeight="251679744" behindDoc="0" locked="0" layoutInCell="1" allowOverlap="1" wp14:anchorId="02293C83" wp14:editId="11D5F502">
+          <wp:anchor distT="0" distB="0" distL="114300" distR="114300" simplePos="0" relativeHeight="251679744" behindDoc="0" locked="0" layoutInCell="1" allowOverlap="1" wp14:anchorId="02293C83" wp14:editId="39D78D74">
             <wp:simplePos x="0" y="0"/>
             <wp:positionH relativeFrom="margin">
               <wp:align>left</wp:align>
@@ -4035,7 +4167,16 @@
           <w:lang w:val="en-US"/>
           <w14:ligatures w14:val="none"/>
         </w:rPr>
-        <w:t xml:space="preserve"> code to</w:t>
+        <w:t xml:space="preserve"> code </w:t>
+      </w:r>
+      <w:r>
+        <w:rPr>
+          <w:sz w:val="21"/>
+          <w:szCs w:val="21"/>
+          <w:lang w:val="en-US"/>
+          <w14:ligatures w14:val="none"/>
+        </w:rPr>
+        <w:t>in</w:t>
       </w:r>
       <w:r>
         <w:rPr>
@@ -4064,7 +4205,40 @@
           <w:lang w:val="en-US"/>
           <w14:ligatures w14:val="none"/>
         </w:rPr>
-        <w:t>ReactJS/JavaScript</w:t>
+        <w:t>JavaScript</w:t>
+      </w:r>
+      <w:r>
+        <w:rPr>
+          <w:b/>
+          <w:bCs/>
+          <w:sz w:val="21"/>
+          <w:szCs w:val="21"/>
+          <w:lang w:val="en-US"/>
+          <w14:ligatures w14:val="none"/>
+        </w:rPr>
+        <w:t>/</w:t>
+      </w:r>
+      <w:r>
+        <w:rPr>
+          <w:b/>
+          <w:bCs/>
+          <w:sz w:val="21"/>
+          <w:szCs w:val="21"/>
+          <w:lang w:val="en-US"/>
+          <w14:ligatures w14:val="none"/>
+        </w:rPr>
+        <w:t>ReactJS</w:t>
+      </w:r>
+      <w:r>
+        <w:rPr>
+          <w:b/>
+          <w:bCs/>
+          <w:sz w:val="21"/>
+          <w:szCs w:val="21"/>
+          <w:lang w:val="en-US"/>
+          <w14:ligatures w14:val="none"/>
+        </w:rPr>
+        <w:t>/Redux</w:t>
       </w:r>
       <w:r>
         <w:rPr>
@@ -4082,43 +4256,117 @@
           <w:lang w:val="en-US"/>
           <w14:ligatures w14:val="none"/>
         </w:rPr>
-        <w:t xml:space="preserve"> </w:t>
-      </w:r>
-      <w:r>
-        <w:rPr>
-          <w:sz w:val="21"/>
-          <w:szCs w:val="21"/>
-          <w:lang w:val="en-US"/>
-          <w14:ligatures w14:val="none"/>
-        </w:rPr>
-        <w:t>observe</w:t>
-      </w:r>
-      <w:r>
-        <w:rPr>
-          <w:sz w:val="21"/>
-          <w:szCs w:val="21"/>
-          <w:lang w:val="en-US"/>
-          <w14:ligatures w14:val="none"/>
-        </w:rPr>
-        <w:t xml:space="preserve"> statistical user data, and </w:t>
-      </w:r>
-      <w:r>
-        <w:rPr>
-          <w:sz w:val="21"/>
-          <w:szCs w:val="21"/>
-          <w:lang w:val="en-US"/>
-          <w14:ligatures w14:val="none"/>
-        </w:rPr>
-        <w:t>helped revamp the signup process</w:t>
-      </w:r>
-      <w:r>
-        <w:rPr>
-          <w:sz w:val="21"/>
-          <w:szCs w:val="21"/>
-          <w:lang w:val="en-US"/>
-          <w14:ligatures w14:val="none"/>
-        </w:rPr>
-        <w:t xml:space="preserve"> by implementing the</w:t>
+        <w:t xml:space="preserve"> gather</w:t>
+      </w:r>
+      <w:r>
+        <w:rPr>
+          <w:sz w:val="21"/>
+          <w:szCs w:val="21"/>
+          <w:lang w:val="en-US"/>
+          <w14:ligatures w14:val="none"/>
+        </w:rPr>
+        <w:t xml:space="preserve"> </w:t>
+      </w:r>
+      <w:r>
+        <w:rPr>
+          <w:sz w:val="21"/>
+          <w:szCs w:val="21"/>
+          <w:lang w:val="en-US"/>
+          <w14:ligatures w14:val="none"/>
+        </w:rPr>
+        <w:t>data on popular features &amp; user demographics</w:t>
+      </w:r>
+      <w:r>
+        <w:rPr>
+          <w:sz w:val="21"/>
+          <w:szCs w:val="21"/>
+          <w:lang w:val="en-US"/>
+          <w14:ligatures w14:val="none"/>
+        </w:rPr>
+        <w:t xml:space="preserve"> - </w:t>
+      </w:r>
+      <w:r>
+        <w:rPr>
+          <w:sz w:val="21"/>
+          <w:szCs w:val="21"/>
+          <w:lang w:val="en-US"/>
+          <w14:ligatures w14:val="none"/>
+        </w:rPr>
+        <w:t>impro</w:t>
+      </w:r>
+      <w:r>
+        <w:rPr>
+          <w:sz w:val="21"/>
+          <w:szCs w:val="21"/>
+          <w:lang w:val="en-US"/>
+          <w14:ligatures w14:val="none"/>
+        </w:rPr>
+        <w:t>ving</w:t>
+      </w:r>
+      <w:r>
+        <w:rPr>
+          <w:sz w:val="21"/>
+          <w:szCs w:val="21"/>
+          <w:lang w:val="en-US"/>
+          <w14:ligatures w14:val="none"/>
+        </w:rPr>
+        <w:t xml:space="preserve"> user retention by </w:t>
+      </w:r>
+      <w:r>
+        <w:rPr>
+          <w:b/>
+          <w:bCs/>
+          <w:sz w:val="21"/>
+          <w:szCs w:val="21"/>
+          <w:lang w:val="en-US"/>
+          <w14:ligatures w14:val="none"/>
+        </w:rPr>
+        <w:t>15%</w:t>
+      </w:r>
+      <w:r>
+        <w:rPr>
+          <w:sz w:val="21"/>
+          <w:szCs w:val="21"/>
+          <w:lang w:val="en-US"/>
+          <w14:ligatures w14:val="none"/>
+        </w:rPr>
+        <w:t>. Helped revamp</w:t>
+      </w:r>
+      <w:r>
+        <w:rPr>
+          <w:sz w:val="21"/>
+          <w:szCs w:val="21"/>
+          <w:lang w:val="en-US"/>
+          <w14:ligatures w14:val="none"/>
+        </w:rPr>
+        <w:t xml:space="preserve"> signup process</w:t>
+      </w:r>
+      <w:r>
+        <w:rPr>
+          <w:sz w:val="21"/>
+          <w:szCs w:val="21"/>
+          <w:lang w:val="en-US"/>
+          <w14:ligatures w14:val="none"/>
+        </w:rPr>
+        <w:t xml:space="preserve"> b</w:t>
+      </w:r>
+      <w:r>
+        <w:rPr>
+          <w:sz w:val="21"/>
+          <w:szCs w:val="21"/>
+          <w:lang w:val="en-US"/>
+          <w14:ligatures w14:val="none"/>
+        </w:rPr>
+        <w:t xml:space="preserve">y </w:t>
+      </w:r>
+      <w:r>
+        <w:rPr>
+          <w:sz w:val="21"/>
+          <w:szCs w:val="21"/>
+          <w:lang w:val="en-US"/>
+          <w14:ligatures w14:val="none"/>
+        </w:rPr>
+        <w:t>implementing the</w:t>
       </w:r>
       <w:r>
         <w:rPr>
@@ -4166,7 +4414,7 @@
         <w:rPr>
           <w:b/>
           <w:bCs/>
-          <w:color w:val="099B8A"/>
+          <w:color w:val="2F5496" w:themeColor="accent1" w:themeShade="BF"/>
           <w:lang w:val="en-US"/>
           <w14:ligatures w14:val="none"/>
         </w:rPr>
@@ -4175,21 +4423,11 @@
         <w:rPr>
           <w:b/>
           <w:bCs/>
-          <w:color w:val="099B8A"/>
-          <w:lang w:val="en-US"/>
-          <w14:ligatures w14:val="none"/>
-        </w:rPr>
-        <w:t xml:space="preserve">          </w:t>
-      </w:r>
-      <w:r>
-        <w:rPr>
-          <w:b/>
-          <w:bCs/>
-          <w:color w:val="099B8A"/>
-          <w:lang w:val="en-US"/>
-          <w14:ligatures w14:val="none"/>
-        </w:rPr>
-        <w:t>HockeyShot - Mobile Developer                                                                                                        Sep 2021 - Nov 2021</w:t>
+          <w:color w:val="2F5496" w:themeColor="accent1" w:themeShade="BF"/>
+          <w:lang w:val="en-US"/>
+          <w14:ligatures w14:val="none"/>
+        </w:rPr>
+        <w:t xml:space="preserve">          HockeyShot - Mobile Developer                                                                                                        Sep 2021 - Nov 2021</w:t>
       </w:r>
     </w:p>
     <w:p>
@@ -4288,7 +4526,21 @@
           <w:sz w:val="21"/>
           <w:szCs w:val="21"/>
         </w:rPr>
-        <w:t>pages, in-app widgets, and other features</w:t>
+        <w:t xml:space="preserve">pages, in-app widgets, </w:t>
+      </w:r>
+      <w:r>
+        <w:rPr>
+          <w:sz w:val="21"/>
+          <w:szCs w:val="21"/>
+        </w:rPr>
+        <w:t xml:space="preserve">UI elements, </w:t>
+      </w:r>
+      <w:r>
+        <w:rPr>
+          <w:sz w:val="21"/>
+          <w:szCs w:val="21"/>
+        </w:rPr>
+        <w:t>and other features</w:t>
       </w:r>
       <w:r>
         <w:rPr>
@@ -4319,7 +4571,7 @@
           <w14:ligatures w14:val="none"/>
         </w:rPr>
         <w:drawing>
-          <wp:anchor distT="0" distB="0" distL="114300" distR="114300" simplePos="0" relativeHeight="251678720" behindDoc="0" locked="0" layoutInCell="1" allowOverlap="1" wp14:anchorId="5608364F" wp14:editId="2E163DE3">
+          <wp:anchor distT="0" distB="0" distL="114300" distR="114300" simplePos="0" relativeHeight="251678720" behindDoc="0" locked="0" layoutInCell="1" allowOverlap="1" wp14:anchorId="5608364F" wp14:editId="1D5A5EF4">
             <wp:simplePos x="0" y="0"/>
             <wp:positionH relativeFrom="margin">
               <wp:align>left</wp:align>
@@ -4649,7 +4901,7 @@
         <w:rPr>
           <w:b/>
           <w:bCs/>
-          <w:color w:val="099B8A"/>
+          <w:color w:val="2F5496" w:themeColor="accent1" w:themeShade="BF"/>
           <w:lang w:val="en-US"/>
           <w14:ligatures w14:val="none"/>
         </w:rPr>
@@ -4658,6 +4910,7 @@
         <w:rPr>
           <w:b/>
           <w:bCs/>
+          <w:color w:val="2F5496" w:themeColor="accent1" w:themeShade="BF"/>
           <w:lang w:val="en-US"/>
           <w14:ligatures w14:val="none"/>
         </w:rPr>
@@ -4667,7 +4920,7 @@
         <w:rPr>
           <w:b/>
           <w:bCs/>
-          <w:color w:val="099B8A"/>
+          <w:color w:val="2F5496" w:themeColor="accent1" w:themeShade="BF"/>
           <w:lang w:val="en-US"/>
           <w14:ligatures w14:val="none"/>
         </w:rPr>
@@ -4677,7 +4930,7 @@
         <w:rPr>
           <w:b/>
           <w:bCs/>
-          <w:color w:val="099B8A"/>
+          <w:color w:val="2F5496" w:themeColor="accent1" w:themeShade="BF"/>
           <w:lang w:val="en-US"/>
           <w14:ligatures w14:val="none"/>
         </w:rPr>
@@ -4687,7 +4940,7 @@
         <w:rPr>
           <w:b/>
           <w:bCs/>
-          <w:color w:val="099B8A"/>
+          <w:color w:val="2F5496" w:themeColor="accent1" w:themeShade="BF"/>
           <w:lang w:val="en-US"/>
           <w14:ligatures w14:val="none"/>
         </w:rPr>
@@ -4697,17 +4950,17 @@
         <w:rPr>
           <w:b/>
           <w:bCs/>
-          <w:color w:val="099B8A"/>
-          <w:lang w:val="en-US"/>
-          <w14:ligatures w14:val="none"/>
-        </w:rPr>
-        <w:t xml:space="preserve"> </w:t>
-      </w:r>
-      <w:r>
-        <w:rPr>
-          <w:b/>
-          <w:bCs/>
-          <w:color w:val="099B8A"/>
+          <w:color w:val="2F5496" w:themeColor="accent1" w:themeShade="BF"/>
+          <w:lang w:val="en-US"/>
+          <w14:ligatures w14:val="none"/>
+        </w:rPr>
+        <w:t xml:space="preserve"> </w:t>
+      </w:r>
+      <w:r>
+        <w:rPr>
+          <w:b/>
+          <w:bCs/>
+          <w:color w:val="2F5496" w:themeColor="accent1" w:themeShade="BF"/>
           <w:lang w:val="en-US"/>
           <w14:ligatures w14:val="none"/>
         </w:rPr>
@@ -4717,7 +4970,7 @@
         <w:rPr>
           <w:b/>
           <w:bCs/>
-          <w:color w:val="099B8A"/>
+          <w:color w:val="2F5496" w:themeColor="accent1" w:themeShade="BF"/>
           <w:lang w:val="en-US"/>
           <w14:ligatures w14:val="none"/>
         </w:rPr>
@@ -4727,7 +4980,7 @@
         <w:rPr>
           <w:b/>
           <w:bCs/>
-          <w:color w:val="099B8A"/>
+          <w:color w:val="2F5496" w:themeColor="accent1" w:themeShade="BF"/>
           <w:lang w:val="en-US"/>
           <w14:ligatures w14:val="none"/>
         </w:rPr>
@@ -5165,7 +5418,7 @@
         <mc:AlternateContent>
           <mc:Choice Requires="wps">
             <w:drawing>
-              <wp:anchor distT="0" distB="0" distL="114300" distR="114300" simplePos="0" relativeHeight="251708416" behindDoc="0" locked="0" layoutInCell="1" allowOverlap="1" wp14:anchorId="55DDF9EC" wp14:editId="2E44B413">
+              <wp:anchor distT="0" distB="0" distL="114300" distR="114300" simplePos="0" relativeHeight="251708416" behindDoc="0" locked="0" layoutInCell="1" allowOverlap="1" wp14:anchorId="55DDF9EC" wp14:editId="6F8B1C95">
                 <wp:simplePos x="0" y="0"/>
                 <wp:positionH relativeFrom="margin">
                   <wp:align>left</wp:align>
@@ -5192,7 +5445,9 @@
                         </a:prstGeom>
                         <a:ln w="12700">
                           <a:solidFill>
-                            <a:srgbClr val="099B8A"/>
+                            <a:schemeClr val="accent1">
+                              <a:lumMod val="75000"/>
+                            </a:schemeClr>
                           </a:solidFill>
                         </a:ln>
                       </wps:spPr>
@@ -5219,7 +5474,7 @@
           </mc:Choice>
           <mc:Fallback>
             <w:pict>
-              <v:line w14:anchorId="2B63382F" id="Straight Connector 2" o:spid="_x0000_s1026" style="position:absolute;flip:y;z-index:251708416;visibility:visible;mso-wrap-style:square;mso-wrap-distance-left:9pt;mso-wrap-distance-top:0;mso-wrap-distance-right:9pt;mso-wrap-distance-bottom:0;mso-position-horizontal:left;mso-position-horizontal-relative:margin;mso-position-vertical:absolute;mso-position-vertical-relative:text" from="0,16.75pt" to="521.45pt,18.55pt" o:gfxdata="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" strokecolor="#099b8a" strokeweight="1pt">
+              <v:line w14:anchorId="2E3EF1F3" id="Straight Connector 2" o:spid="_x0000_s1026" style="position:absolute;flip:y;z-index:251708416;visibility:visible;mso-wrap-style:square;mso-wrap-distance-left:9pt;mso-wrap-distance-top:0;mso-wrap-distance-right:9pt;mso-wrap-distance-bottom:0;mso-position-horizontal:left;mso-position-horizontal-relative:margin;mso-position-vertical:absolute;mso-position-vertical-relative:text" from="0,16.75pt" to="521.45pt,18.55pt" o:gfxdata="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" strokecolor="#2f5496 [2404]" strokeweight="1pt">
                 <v:stroke joinstyle="miter"/>
                 <w10:wrap anchorx="margin"/>
               </v:line>
@@ -5235,7 +5490,7 @@
           <w:lang w:val="en-US"/>
         </w:rPr>
         <w:drawing>
-          <wp:anchor distT="0" distB="0" distL="114300" distR="114300" simplePos="0" relativeHeight="251703296" behindDoc="0" locked="0" layoutInCell="1" allowOverlap="1" wp14:anchorId="26DC9288" wp14:editId="662621AB">
+          <wp:anchor distT="0" distB="0" distL="114300" distR="114300" simplePos="0" relativeHeight="251703296" behindDoc="0" locked="0" layoutInCell="1" allowOverlap="1" wp14:anchorId="26DC9288" wp14:editId="43087A1D">
             <wp:simplePos x="0" y="0"/>
             <wp:positionH relativeFrom="margin">
               <wp:align>left</wp:align>
@@ -5304,6 +5559,7 @@
       </w:r>
       <w:r>
         <w:rPr>
+          <w:color w:val="2F5496" w:themeColor="accent1" w:themeShade="BF"/>
           <w:sz w:val="28"/>
           <w:szCs w:val="28"/>
           <w:lang w:val="en-US"/>
@@ -5320,7 +5576,7 @@
         <w:rPr>
           <w:b/>
           <w:bCs/>
-          <w:color w:val="099B8A"/>
+          <w:color w:val="2F5496" w:themeColor="accent1" w:themeShade="BF"/>
           <w:lang w:val="en-US"/>
           <w14:ligatures w14:val="none"/>
         </w:rPr>
@@ -5329,7 +5585,7 @@
         <w:rPr>
           <w:b/>
           <w:bCs/>
-          <w:color w:val="099B8A"/>
+          <w:color w:val="2F5496" w:themeColor="accent1" w:themeShade="BF"/>
           <w:lang w:val="en-US"/>
           <w14:ligatures w14:val="none"/>
         </w:rPr>
@@ -5339,7 +5595,7 @@
         <w:rPr>
           <w:b/>
           <w:bCs/>
-          <w:color w:val="099B8A"/>
+          <w:color w:val="2F5496" w:themeColor="accent1" w:themeShade="BF"/>
           <w:lang w:val="en-US"/>
           <w14:ligatures w14:val="none"/>
         </w:rPr>
@@ -5349,7 +5605,7 @@
         <w:rPr>
           <w:b/>
           <w:bCs/>
-          <w:color w:val="099B8A"/>
+          <w:color w:val="2F5496" w:themeColor="accent1" w:themeShade="BF"/>
           <w:lang w:val="en-US"/>
           <w14:ligatures w14:val="none"/>
         </w:rPr>
@@ -5359,7 +5615,7 @@
         <w:rPr>
           <w:b/>
           <w:bCs/>
-          <w:color w:val="099B8A"/>
+          <w:color w:val="2F5496" w:themeColor="accent1" w:themeShade="BF"/>
           <w:lang w:val="en-US"/>
           <w14:ligatures w14:val="none"/>
         </w:rPr>
@@ -5369,11 +5625,61 @@
         <w:rPr>
           <w:b/>
           <w:bCs/>
-          <w:color w:val="099B8A"/>
-          <w:lang w:val="en-US"/>
-          <w14:ligatures w14:val="none"/>
-        </w:rPr>
-        <w:t xml:space="preserve">                                                                             May 2023 - Present</w:t>
+          <w:color w:val="2F5496" w:themeColor="accent1" w:themeShade="BF"/>
+          <w:lang w:val="en-US"/>
+          <w14:ligatures w14:val="none"/>
+        </w:rPr>
+        <w:t xml:space="preserve">                                                               </w:t>
+      </w:r>
+      <w:r>
+        <w:rPr>
+          <w:b/>
+          <w:bCs/>
+          <w:color w:val="2F5496" w:themeColor="accent1" w:themeShade="BF"/>
+          <w:lang w:val="en-US"/>
+          <w14:ligatures w14:val="none"/>
+        </w:rPr>
+        <w:t xml:space="preserve"> </w:t>
+      </w:r>
+      <w:r>
+        <w:rPr>
+          <w:b/>
+          <w:bCs/>
+          <w:color w:val="2F5496" w:themeColor="accent1" w:themeShade="BF"/>
+          <w:lang w:val="en-US"/>
+          <w14:ligatures w14:val="none"/>
+        </w:rPr>
+        <w:t xml:space="preserve">        May 2023 </w:t>
+      </w:r>
+      <w:r>
+        <w:rPr>
+          <w:b/>
+          <w:bCs/>
+          <w:color w:val="2F5496" w:themeColor="accent1" w:themeShade="BF"/>
+          <w:lang w:val="en-US"/>
+          <w14:ligatures w14:val="none"/>
+        </w:rPr>
+        <w:t>-</w:t>
+      </w:r>
+      <w:r>
+        <w:rPr>
+          <w:b/>
+          <w:bCs/>
+          <w:color w:val="2F5496" w:themeColor="accent1" w:themeShade="BF"/>
+          <w:lang w:val="en-US"/>
+          <w14:ligatures w14:val="none"/>
+        </w:rPr>
+        <w:t xml:space="preserve"> </w:t>
+      </w:r>
+      <w:r>
+        <w:rPr>
+          <w:b/>
+          <w:bCs/>
+          <w:color w:val="2F5496" w:themeColor="accent1" w:themeShade="BF"/>
+          <w:lang w:val="en-US"/>
+          <w14:ligatures w14:val="none"/>
+        </w:rPr>
+        <w:t>April 2024</w:t>
       </w:r>
     </w:p>
     <w:p>
@@ -6558,7 +6864,7 @@
         <mc:AlternateContent>
           <mc:Choice Requires="wps">
             <w:drawing>
-              <wp:anchor distT="0" distB="0" distL="114300" distR="114300" simplePos="0" relativeHeight="251710464" behindDoc="0" locked="0" layoutInCell="1" allowOverlap="1" wp14:anchorId="63E0665D" wp14:editId="59EF3100">
+              <wp:anchor distT="0" distB="0" distL="114300" distR="114300" simplePos="0" relativeHeight="251710464" behindDoc="0" locked="0" layoutInCell="1" allowOverlap="1" wp14:anchorId="63E0665D" wp14:editId="4D73D3A4">
                 <wp:simplePos x="0" y="0"/>
                 <wp:positionH relativeFrom="margin">
                   <wp:align>left</wp:align>
@@ -6585,7 +6891,9 @@
                         </a:prstGeom>
                         <a:ln w="12700">
                           <a:solidFill>
-                            <a:srgbClr val="099B8A"/>
+                            <a:schemeClr val="accent1">
+                              <a:lumMod val="75000"/>
+                            </a:schemeClr>
                           </a:solidFill>
                         </a:ln>
                       </wps:spPr>
@@ -6612,7 +6920,7 @@
           </mc:Choice>
           <mc:Fallback>
             <w:pict>
-              <v:line w14:anchorId="0449E960" id="Straight Connector 2" o:spid="_x0000_s1026" style="position:absolute;flip:y;z-index:251710464;visibility:visible;mso-wrap-style:square;mso-wrap-distance-left:9pt;mso-wrap-distance-top:0;mso-wrap-distance-right:9pt;mso-wrap-distance-bottom:0;mso-position-horizontal:left;mso-position-horizontal-relative:margin;mso-position-vertical:absolute;mso-position-vertical-relative:text" from="0,16.2pt" to="521.45pt,18pt" o:gfxdata="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" strokecolor="#099b8a" strokeweight="1pt">
+              <v:line w14:anchorId="645D5ADC" id="Straight Connector 2" o:spid="_x0000_s1026" style="position:absolute;flip:y;z-index:251710464;visibility:visible;mso-wrap-style:square;mso-wrap-distance-left:9pt;mso-wrap-distance-top:0;mso-wrap-distance-right:9pt;mso-wrap-distance-bottom:0;mso-position-horizontal:left;mso-position-horizontal-relative:margin;mso-position-vertical:absolute;mso-position-vertical-relative:text" from="0,16.2pt" to="521.45pt,18pt" o:gfxdata="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" strokecolor="#2f5496 [2404]" strokeweight="1pt">
                 <v:stroke joinstyle="miter"/>
                 <w10:wrap anchorx="margin"/>
               </v:line>
@@ -6628,7 +6936,7 @@
           <w:szCs w:val="28"/>
         </w:rPr>
         <w:drawing>
-          <wp:anchor distT="0" distB="0" distL="114300" distR="114300" simplePos="0" relativeHeight="251696128" behindDoc="0" locked="0" layoutInCell="1" allowOverlap="1" wp14:anchorId="7D8F8218" wp14:editId="78E69C14">
+          <wp:anchor distT="0" distB="0" distL="114300" distR="114300" simplePos="0" relativeHeight="251696128" behindDoc="0" locked="0" layoutInCell="1" allowOverlap="1" wp14:anchorId="7D8F8218" wp14:editId="181735B3">
             <wp:simplePos x="0" y="0"/>
             <wp:positionH relativeFrom="margin">
               <wp:align>left</wp:align>
@@ -6696,6 +7004,7 @@
       </w:r>
       <w:r>
         <w:rPr>
+          <w:color w:val="2F5496" w:themeColor="accent1" w:themeShade="BF"/>
           <w:sz w:val="28"/>
           <w:szCs w:val="28"/>
           <w14:ligatures w14:val="none"/>
@@ -6706,7 +7015,7 @@
         <w:rPr>
           <w:rFonts w:ascii="Times New Roman" w:hAnsi="Times New Roman" w:cs="Times New Roman"/>
           <w:noProof/>
-          <w:color w:val="099B8A"/>
+          <w:color w:val="2F5496" w:themeColor="accent1" w:themeShade="BF"/>
           <w:kern w:val="0"/>
           <w:sz w:val="24"/>
           <w:szCs w:val="24"/>
@@ -6731,7 +7040,7 @@
         <w:rPr>
           <w:b/>
           <w:bCs/>
-          <w:color w:val="099B8A"/>
+          <w:color w:val="2F5496" w:themeColor="accent1" w:themeShade="BF"/>
           <w:sz w:val="21"/>
           <w:szCs w:val="21"/>
           <w14:ligatures w14:val="none"/>
@@ -6840,7 +7149,7 @@
         <w:rPr>
           <w:b/>
           <w:bCs/>
-          <w:color w:val="099B8A"/>
+          <w:color w:val="2F5496" w:themeColor="accent1" w:themeShade="BF"/>
           <w:lang w:val="en-US"/>
           <w14:ligatures w14:val="none"/>
         </w:rPr>
@@ -7171,20 +7480,95 @@
           <w:noProof/>
           <w:color w:val="099B8A"/>
           <w:kern w:val="0"/>
-          <w:sz w:val="21"/>
-          <w:szCs w:val="21"/>
+          <w:sz w:val="24"/>
+          <w:szCs w:val="24"/>
           <w14:ligatures w14:val="none"/>
         </w:rPr>
         <mc:AlternateContent>
           <mc:Choice Requires="wps">
             <w:drawing>
-              <wp:anchor distT="36576" distB="36576" distL="36576" distR="36576" simplePos="0" relativeHeight="251702272" behindDoc="0" locked="0" layoutInCell="1" allowOverlap="1" wp14:anchorId="61C941A5" wp14:editId="21BD8149">
+              <wp:anchor distT="36576" distB="36576" distL="36576" distR="36576" simplePos="0" relativeHeight="251700224" behindDoc="0" locked="0" layoutInCell="1" allowOverlap="1" wp14:anchorId="615BC07D" wp14:editId="6119F608">
+                <wp:simplePos x="0" y="0"/>
+                <wp:positionH relativeFrom="leftMargin">
+                  <wp:posOffset>-3810</wp:posOffset>
+                </wp:positionH>
+                <wp:positionV relativeFrom="paragraph">
+                  <wp:posOffset>160655</wp:posOffset>
+                </wp:positionV>
+                <wp:extent cx="581660" cy="530860"/>
+                <wp:effectExtent l="0" t="0" r="8890" b="2540"/>
+                <wp:wrapNone/>
+                <wp:docPr id="411215539" name="Right Triangle 10"/>
+                <wp:cNvGraphicFramePr>
+                  <a:graphicFrameLocks xmlns:a="http://schemas.openxmlformats.org/drawingml/2006/main"/>
+                </wp:cNvGraphicFramePr>
+                <a:graphic xmlns:a="http://schemas.openxmlformats.org/drawingml/2006/main">
+                  <a:graphicData uri="http://schemas.microsoft.com/office/word/2010/wordprocessingShape">
+                    <wps:wsp>
+                      <wps:cNvSpPr>
+                        <a:spLocks noChangeArrowheads="1"/>
+                      </wps:cNvSpPr>
+                      <wps:spPr bwMode="auto">
+                        <a:xfrm>
+                          <a:off x="0" y="0"/>
+                          <a:ext cx="581660" cy="530860"/>
+                        </a:xfrm>
+                        <a:prstGeom prst="rtTriangle">
+                          <a:avLst/>
+                        </a:prstGeom>
+                        <a:solidFill>
+                          <a:srgbClr val="293B5B"/>
+                        </a:solidFill>
+                        <a:ln>
+                          <a:noFill/>
+                        </a:ln>
+                        <a:effectLst/>
+                      </wps:spPr>
+                      <wps:bodyPr rot="0" vert="horz" wrap="square" lIns="36576" tIns="36576" rIns="36576" bIns="36576" anchor="t" anchorCtr="0" upright="1">
+                        <a:noAutofit/>
+                      </wps:bodyPr>
+                    </wps:wsp>
+                  </a:graphicData>
+                </a:graphic>
+                <wp14:sizeRelH relativeFrom="page">
+                  <wp14:pctWidth>0</wp14:pctWidth>
+                </wp14:sizeRelH>
+                <wp14:sizeRelV relativeFrom="page">
+                  <wp14:pctHeight>0</wp14:pctHeight>
+                </wp14:sizeRelV>
+              </wp:anchor>
+            </w:drawing>
+          </mc:Choice>
+          <mc:Fallback>
+            <w:pict>
+              <v:shape w14:anchorId="3FA83034" id="Right Triangle 10" o:spid="_x0000_s1026" type="#_x0000_t6" style="position:absolute;margin-left:-.3pt;margin-top:12.65pt;width:45.8pt;height:41.8pt;z-index:251700224;visibility:visible;mso-wrap-style:square;mso-width-percent:0;mso-height-percent:0;mso-wrap-distance-left:2.88pt;mso-wrap-distance-top:2.88pt;mso-wrap-distance-right:2.88pt;mso-wrap-distance-bottom:2.88pt;mso-position-horizontal:absolute;mso-position-horizontal-relative:left-margin-area;mso-position-vertical:absolute;mso-position-vertical-relative:text;mso-width-percent:0;mso-height-percent:0;mso-width-relative:page;mso-height-relative:page;v-text-anchor:top" o:gfxdata="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" fillcolor="#293b5b" stroked="f">
+                <v:textbox inset="2.88pt,2.88pt,2.88pt,2.88pt"/>
+                <w10:wrap anchorx="margin"/>
+              </v:shape>
+            </w:pict>
+          </mc:Fallback>
+        </mc:AlternateContent>
+      </w:r>
+      <w:r>
+        <w:rPr>
+          <w:rFonts w:ascii="Times New Roman" w:hAnsi="Times New Roman" w:cs="Times New Roman"/>
+          <w:noProof/>
+          <w:color w:val="099B8A"/>
+          <w:kern w:val="0"/>
+          <w:sz w:val="21"/>
+          <w:szCs w:val="21"/>
+          <w14:ligatures w14:val="none"/>
+        </w:rPr>
+        <mc:AlternateContent>
+          <mc:Choice Requires="wps">
+            <w:drawing>
+              <wp:anchor distT="36576" distB="36576" distL="36576" distR="36576" simplePos="0" relativeHeight="251702272" behindDoc="0" locked="0" layoutInCell="1" allowOverlap="1" wp14:anchorId="61C941A5" wp14:editId="123D9F6E">
                 <wp:simplePos x="0" y="0"/>
                 <wp:positionH relativeFrom="page">
                   <wp:posOffset>7226300</wp:posOffset>
                 </wp:positionH>
                 <wp:positionV relativeFrom="paragraph">
-                  <wp:posOffset>154928</wp:posOffset>
+                  <wp:posOffset>160550</wp:posOffset>
                 </wp:positionV>
                 <wp:extent cx="557530" cy="530860"/>
                 <wp:effectExtent l="0" t="0" r="0" b="2540"/>
@@ -7232,84 +7616,9 @@
           </mc:Choice>
           <mc:Fallback>
             <w:pict>
-              <v:shape w14:anchorId="45E617A9" id="Right Triangle 12" o:spid="_x0000_s1026" type="#_x0000_t6" style="position:absolute;margin-left:569pt;margin-top:12.2pt;width:43.9pt;height:41.8pt;flip:x;z-index:251702272;visibility:visible;mso-wrap-style:square;mso-width-percent:0;mso-height-percent:0;mso-wrap-distance-left:2.88pt;mso-wrap-distance-top:2.88pt;mso-wrap-distance-right:2.88pt;mso-wrap-distance-bottom:2.88pt;mso-position-horizontal:absolute;mso-position-horizontal-relative:page;mso-position-vertical:absolute;mso-position-vertical-relative:text;mso-width-percent:0;mso-height-percent:0;mso-width-relative:page;mso-height-relative:page;v-text-anchor:top" o:gfxdata="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" fillcolor="#293b5b" stroked="f">
+              <v:shape w14:anchorId="1B47B366" id="Right Triangle 12" o:spid="_x0000_s1026" type="#_x0000_t6" style="position:absolute;margin-left:569pt;margin-top:12.65pt;width:43.9pt;height:41.8pt;flip:x;z-index:251702272;visibility:visible;mso-wrap-style:square;mso-width-percent:0;mso-height-percent:0;mso-wrap-distance-left:2.88pt;mso-wrap-distance-top:2.88pt;mso-wrap-distance-right:2.88pt;mso-wrap-distance-bottom:2.88pt;mso-position-horizontal:absolute;mso-position-horizontal-relative:page;mso-position-vertical:absolute;mso-position-vertical-relative:text;mso-width-percent:0;mso-height-percent:0;mso-width-relative:page;mso-height-relative:page;v-text-anchor:top" o:gfxdata="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" fillcolor="#293b5b" stroked="f">
                 <v:textbox inset="2.88pt,2.88pt,2.88pt,2.88pt"/>
                 <w10:wrap anchorx="page"/>
-              </v:shape>
-            </w:pict>
-          </mc:Fallback>
-        </mc:AlternateContent>
-      </w:r>
-      <w:r>
-        <w:rPr>
-          <w:rFonts w:ascii="Times New Roman" w:hAnsi="Times New Roman" w:cs="Times New Roman"/>
-          <w:noProof/>
-          <w:color w:val="099B8A"/>
-          <w:kern w:val="0"/>
-          <w:sz w:val="24"/>
-          <w:szCs w:val="24"/>
-          <w14:ligatures w14:val="none"/>
-        </w:rPr>
-        <mc:AlternateContent>
-          <mc:Choice Requires="wps">
-            <w:drawing>
-              <wp:anchor distT="36576" distB="36576" distL="36576" distR="36576" simplePos="0" relativeHeight="251700224" behindDoc="0" locked="0" layoutInCell="1" allowOverlap="1" wp14:anchorId="615BC07D" wp14:editId="7C59FEF8">
-                <wp:simplePos x="0" y="0"/>
-                <wp:positionH relativeFrom="leftMargin">
-                  <wp:posOffset>-3810</wp:posOffset>
-                </wp:positionH>
-                <wp:positionV relativeFrom="paragraph">
-                  <wp:posOffset>155563</wp:posOffset>
-                </wp:positionV>
-                <wp:extent cx="581660" cy="530860"/>
-                <wp:effectExtent l="0" t="0" r="8890" b="2540"/>
-                <wp:wrapNone/>
-                <wp:docPr id="411215539" name="Right Triangle 10"/>
-                <wp:cNvGraphicFramePr>
-                  <a:graphicFrameLocks xmlns:a="http://schemas.openxmlformats.org/drawingml/2006/main"/>
-                </wp:cNvGraphicFramePr>
-                <a:graphic xmlns:a="http://schemas.openxmlformats.org/drawingml/2006/main">
-                  <a:graphicData uri="http://schemas.microsoft.com/office/word/2010/wordprocessingShape">
-                    <wps:wsp>
-                      <wps:cNvSpPr>
-                        <a:spLocks noChangeArrowheads="1"/>
-                      </wps:cNvSpPr>
-                      <wps:spPr bwMode="auto">
-                        <a:xfrm>
-                          <a:off x="0" y="0"/>
-                          <a:ext cx="581660" cy="530860"/>
-                        </a:xfrm>
-                        <a:prstGeom prst="rtTriangle">
-                          <a:avLst/>
-                        </a:prstGeom>
-                        <a:solidFill>
-                          <a:srgbClr val="293B5B"/>
-                        </a:solidFill>
-                        <a:ln>
-                          <a:noFill/>
-                        </a:ln>
-                        <a:effectLst/>
-                      </wps:spPr>
-                      <wps:bodyPr rot="0" vert="horz" wrap="square" lIns="36576" tIns="36576" rIns="36576" bIns="36576" anchor="t" anchorCtr="0" upright="1">
-                        <a:noAutofit/>
-                      </wps:bodyPr>
-                    </wps:wsp>
-                  </a:graphicData>
-                </a:graphic>
-                <wp14:sizeRelH relativeFrom="page">
-                  <wp14:pctWidth>0</wp14:pctWidth>
-                </wp14:sizeRelH>
-                <wp14:sizeRelV relativeFrom="page">
-                  <wp14:pctHeight>0</wp14:pctHeight>
-                </wp14:sizeRelV>
-              </wp:anchor>
-            </w:drawing>
-          </mc:Choice>
-          <mc:Fallback>
-            <w:pict>
-              <v:shape w14:anchorId="6F233F06" id="Right Triangle 10" o:spid="_x0000_s1026" type="#_x0000_t6" style="position:absolute;margin-left:-.3pt;margin-top:12.25pt;width:45.8pt;height:41.8pt;z-index:251700224;visibility:visible;mso-wrap-style:square;mso-width-percent:0;mso-height-percent:0;mso-wrap-distance-left:2.88pt;mso-wrap-distance-top:2.88pt;mso-wrap-distance-right:2.88pt;mso-wrap-distance-bottom:2.88pt;mso-position-horizontal:absolute;mso-position-horizontal-relative:left-margin-area;mso-position-vertical:absolute;mso-position-vertical-relative:text;mso-width-percent:0;mso-height-percent:0;mso-width-relative:page;mso-height-relative:page;v-text-anchor:top" o:gfxdata="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" fillcolor="#293b5b" stroked="f">
-                <v:textbox inset="2.88pt,2.88pt,2.88pt,2.88pt"/>
-                <w10:wrap anchorx="margin"/>
               </v:shape>
             </w:pict>
           </mc:Fallback>

</xml_diff>